<commit_message>
Updated methods and literature review files
</commit_message>
<xml_diff>
--- a/output/literature_review/PRISMA_2020_flow_diagram.docx
+++ b/output/literature_review/PRISMA_2020_flow_diagram.docx
@@ -13,16 +13,16 @@
         <mc:AlternateContent>
           <mc:Choice Requires="wps">
             <w:drawing>
-              <wp:anchor distT="0" distB="0" distL="114300" distR="114300" simplePos="0" relativeHeight="251699200" behindDoc="0" locked="0" layoutInCell="1" allowOverlap="1" wp14:anchorId="647CF0B2" wp14:editId="282AB981">
+              <wp:anchor distT="0" distB="0" distL="114300" distR="114300" simplePos="0" relativeHeight="251699200" behindDoc="0" locked="0" layoutInCell="1" allowOverlap="1" wp14:anchorId="647CF0B2" wp14:editId="501D359F">
                 <wp:simplePos x="0" y="0"/>
                 <wp:positionH relativeFrom="column">
-                  <wp:posOffset>5266690</wp:posOffset>
+                  <wp:posOffset>3909109</wp:posOffset>
                 </wp:positionH>
                 <wp:positionV relativeFrom="paragraph">
-                  <wp:posOffset>71755</wp:posOffset>
+                  <wp:posOffset>72390</wp:posOffset>
                 </wp:positionV>
-                <wp:extent cx="4344670" cy="262890"/>
-                <wp:effectExtent l="0" t="0" r="17780" b="22860"/>
+                <wp:extent cx="2860431" cy="262890"/>
+                <wp:effectExtent l="0" t="0" r="16510" b="22860"/>
                 <wp:wrapNone/>
                 <wp:docPr id="30" name="Flowchart: Alternate Process 30"/>
                 <wp:cNvGraphicFramePr/>
@@ -33,7 +33,7 @@
                       <wps:spPr>
                         <a:xfrm>
                           <a:off x="0" y="0"/>
-                          <a:ext cx="4344670" cy="262890"/>
+                          <a:ext cx="2860431" cy="262890"/>
                         </a:xfrm>
                         <a:prstGeom prst="flowChartAlternateProcess">
                           <a:avLst/>
@@ -118,7 +118,7 @@
                 </v:formulas>
                 <v:path gradientshapeok="t" limo="10800,10800" o:connecttype="custom" o:connectlocs="@8,0;0,@9;@8,@7;@6,@9" textboxrect="@3,@3,@4,@5"/>
               </v:shapetype>
-              <v:shape id="Flowchart: Alternate Process 30" o:spid="_x0000_s1026" type="#_x0000_t176" style="position:absolute;margin-left:414.7pt;margin-top:5.65pt;width:342.1pt;height:20.7pt;z-index:251699200;visibility:visible;mso-wrap-style:square;mso-width-percent:0;mso-height-percent:0;mso-wrap-distance-left:9pt;mso-wrap-distance-top:0;mso-wrap-distance-right:9pt;mso-wrap-distance-bottom:0;mso-position-horizontal:absolute;mso-position-horizontal-relative:text;mso-position-vertical:absolute;mso-position-vertical-relative:text;mso-width-percent:0;mso-height-percent:0;mso-width-relative:margin;mso-height-relative:margin;v-text-anchor:middle" o:gfxdata="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" fillcolor="#ffc000 [3207]" strokecolor="#7f5f00 [1607]" strokeweight="1pt">
+              <v:shape id="Flowchart: Alternate Process 30" o:spid="_x0000_s1026" type="#_x0000_t176" style="position:absolute;margin-left:307.8pt;margin-top:5.7pt;width:225.25pt;height:20.7pt;z-index:251699200;visibility:visible;mso-wrap-style:square;mso-width-percent:0;mso-height-percent:0;mso-wrap-distance-left:9pt;mso-wrap-distance-top:0;mso-wrap-distance-right:9pt;mso-wrap-distance-bottom:0;mso-position-horizontal:absolute;mso-position-horizontal-relative:text;mso-position-vertical:absolute;mso-position-vertical-relative:text;mso-width-percent:0;mso-height-percent:0;mso-width-relative:margin;mso-height-relative:margin;v-text-anchor:middle" o:gfxdata="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" fillcolor="#ffc000 [3207]" strokecolor="#7f5f00 [1607]" strokeweight="1pt">
                 <v:textbox>
                   <w:txbxContent>
                     <w:p>
@@ -158,16 +158,16 @@
         <mc:AlternateContent>
           <mc:Choice Requires="wps">
             <w:drawing>
-              <wp:anchor distT="0" distB="0" distL="114300" distR="114300" simplePos="0" relativeHeight="251697152" behindDoc="0" locked="0" layoutInCell="1" allowOverlap="1" wp14:anchorId="0A1B3F5E" wp14:editId="525AA0C9">
+              <wp:anchor distT="0" distB="0" distL="114300" distR="114300" simplePos="0" relativeHeight="251697152" behindDoc="0" locked="0" layoutInCell="1" allowOverlap="1" wp14:anchorId="0A1B3F5E" wp14:editId="2723C517">
                 <wp:simplePos x="0" y="0"/>
                 <wp:positionH relativeFrom="column">
-                  <wp:posOffset>566928</wp:posOffset>
+                  <wp:posOffset>562708</wp:posOffset>
                 </wp:positionH>
                 <wp:positionV relativeFrom="paragraph">
-                  <wp:posOffset>74245</wp:posOffset>
+                  <wp:posOffset>72976</wp:posOffset>
                 </wp:positionV>
-                <wp:extent cx="4345229" cy="262966"/>
-                <wp:effectExtent l="0" t="0" r="17780" b="22860"/>
+                <wp:extent cx="3018692" cy="262890"/>
+                <wp:effectExtent l="0" t="0" r="10795" b="22860"/>
                 <wp:wrapNone/>
                 <wp:docPr id="29" name="Flowchart: Alternate Process 29"/>
                 <wp:cNvGraphicFramePr/>
@@ -178,7 +178,7 @@
                       <wps:spPr>
                         <a:xfrm>
                           <a:off x="0" y="0"/>
-                          <a:ext cx="4345229" cy="262966"/>
+                          <a:ext cx="3018692" cy="262890"/>
                         </a:xfrm>
                         <a:prstGeom prst="flowChartAlternateProcess">
                           <a:avLst/>
@@ -257,7 +257,7 @@
           </mc:Choice>
           <mc:Fallback>
             <w:pict>
-              <v:shape w14:anchorId="0A1B3F5E" id="Flowchart: Alternate Process 29" o:spid="_x0000_s1027" type="#_x0000_t176" style="position:absolute;margin-left:44.65pt;margin-top:5.85pt;width:342.15pt;height:20.7pt;z-index:251697152;visibility:visible;mso-wrap-style:square;mso-width-percent:0;mso-height-percent:0;mso-wrap-distance-left:9pt;mso-wrap-distance-top:0;mso-wrap-distance-right:9pt;mso-wrap-distance-bottom:0;mso-position-horizontal:absolute;mso-position-horizontal-relative:text;mso-position-vertical:absolute;mso-position-vertical-relative:text;mso-width-percent:0;mso-height-percent:0;mso-width-relative:margin;mso-height-relative:margin;v-text-anchor:middle" o:gfxdata="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" fillcolor="#ffc000 [3207]" strokecolor="#7f5f00 [1607]" strokeweight="1pt">
+              <v:shape w14:anchorId="0A1B3F5E" id="Flowchart: Alternate Process 29" o:spid="_x0000_s1027" type="#_x0000_t176" style="position:absolute;margin-left:44.3pt;margin-top:5.75pt;width:237.7pt;height:20.7pt;z-index:251697152;visibility:visible;mso-wrap-style:square;mso-width-percent:0;mso-height-percent:0;mso-wrap-distance-left:9pt;mso-wrap-distance-top:0;mso-wrap-distance-right:9pt;mso-wrap-distance-bottom:0;mso-position-horizontal:absolute;mso-position-horizontal-relative:text;mso-position-vertical:absolute;mso-position-vertical-relative:text;mso-width-percent:0;mso-height-percent:0;mso-width-relative:margin;mso-height-relative:margin;v-text-anchor:middle" o:gfxdata="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" fillcolor="#ffc000 [3207]" strokecolor="#7f5f00 [1607]" strokeweight="1pt">
                 <v:textbox>
                   <w:txbxContent>
                     <w:p>
@@ -310,6 +310,11 @@
       <w:pPr>
         <w:spacing w:after="0" w:line="240" w:lineRule="auto"/>
       </w:pPr>
+    </w:p>
+    <w:p>
+      <w:pPr>
+        <w:spacing w:after="0" w:line="240" w:lineRule="auto"/>
+      </w:pPr>
       <w:r>
         <w:rPr>
           <w:noProof/>
@@ -317,18 +322,18 @@
         <mc:AlternateContent>
           <mc:Choice Requires="wps">
             <w:drawing>
-              <wp:anchor distT="0" distB="0" distL="114300" distR="114300" simplePos="0" relativeHeight="251723776" behindDoc="0" locked="0" layoutInCell="1" allowOverlap="1" wp14:anchorId="545EA2A9" wp14:editId="60E87F7A">
+              <wp:anchor distT="0" distB="0" distL="114300" distR="114300" simplePos="0" relativeHeight="251673600" behindDoc="0" locked="0" layoutInCell="1" allowOverlap="1" wp14:anchorId="79D71C3A" wp14:editId="4595FCDC">
                 <wp:simplePos x="0" y="0"/>
                 <wp:positionH relativeFrom="column">
-                  <wp:posOffset>7719060</wp:posOffset>
+                  <wp:posOffset>4160520</wp:posOffset>
                 </wp:positionH>
                 <wp:positionV relativeFrom="paragraph">
-                  <wp:posOffset>65405</wp:posOffset>
+                  <wp:posOffset>78740</wp:posOffset>
                 </wp:positionV>
-                <wp:extent cx="1887220" cy="1242695"/>
-                <wp:effectExtent l="0" t="0" r="17780" b="14605"/>
+                <wp:extent cx="2209800" cy="807720"/>
+                <wp:effectExtent l="0" t="0" r="19050" b="11430"/>
                 <wp:wrapNone/>
-                <wp:docPr id="714844696" name="Rectangle 2"/>
+                <wp:docPr id="10" name="Rectangle 10"/>
                 <wp:cNvGraphicFramePr/>
                 <a:graphic xmlns:a="http://schemas.openxmlformats.org/drawingml/2006/main">
                   <a:graphicData uri="http://schemas.microsoft.com/office/word/2010/wordprocessingShape">
@@ -337,7 +342,7 @@
                       <wps:spPr>
                         <a:xfrm>
                           <a:off x="0" y="0"/>
-                          <a:ext cx="1887220" cy="1242695"/>
+                          <a:ext cx="2209800" cy="807720"/>
                         </a:xfrm>
                         <a:prstGeom prst="rect">
                           <a:avLst/>
@@ -382,25 +387,55 @@
                                 <w:color w:val="000000" w:themeColor="text1"/>
                                 <w:sz w:val="20"/>
                               </w:rPr>
-                              <w:t xml:space="preserve">Records removed </w:t>
-                            </w:r>
-                            <w:r>
-                              <w:rPr>
-                                <w:rFonts w:ascii="Arial" w:hAnsi="Arial" w:cs="Arial"/>
-                                <w:i/>
-                                <w:iCs/>
-                                <w:color w:val="000000" w:themeColor="text1"/>
-                                <w:sz w:val="20"/>
-                              </w:rPr>
-                              <w:t>before screening</w:t>
-                            </w:r>
-                            <w:r>
-                              <w:rPr>
-                                <w:rFonts w:ascii="Arial" w:hAnsi="Arial" w:cs="Arial"/>
-                                <w:color w:val="000000" w:themeColor="text1"/>
-                                <w:sz w:val="20"/>
-                              </w:rPr>
-                              <w:t>:</w:t>
+                              <w:t xml:space="preserve">Records identified </w:t>
+                            </w:r>
+                            <w:r>
+                              <w:rPr>
+                                <w:rFonts w:ascii="Arial" w:hAnsi="Arial" w:cs="Arial"/>
+                                <w:color w:val="000000" w:themeColor="text1"/>
+                                <w:sz w:val="20"/>
+                              </w:rPr>
+                              <w:t>from</w:t>
+                            </w:r>
+                            <w:r>
+                              <w:rPr>
+                                <w:rFonts w:ascii="Arial" w:hAnsi="Arial" w:cs="Arial"/>
+                                <w:color w:val="000000" w:themeColor="text1"/>
+                                <w:sz w:val="20"/>
+                              </w:rPr>
+                              <w:t xml:space="preserve"> m</w:t>
+                            </w:r>
+                            <w:r>
+                              <w:rPr>
+                                <w:rFonts w:ascii="Arial" w:hAnsi="Arial" w:cs="Arial"/>
+                                <w:color w:val="000000" w:themeColor="text1"/>
+                                <w:sz w:val="20"/>
+                              </w:rPr>
+                              <w:t xml:space="preserve">anual </w:t>
+                            </w:r>
+                            <w:r>
+                              <w:rPr>
+                                <w:rFonts w:ascii="Arial" w:hAnsi="Arial" w:cs="Arial"/>
+                                <w:color w:val="000000" w:themeColor="text1"/>
+                                <w:sz w:val="20"/>
+                              </w:rPr>
+                              <w:t>citation</w:t>
+                            </w:r>
+                            <w:r>
+                              <w:rPr>
+                                <w:rFonts w:ascii="Arial" w:hAnsi="Arial" w:cs="Arial"/>
+                                <w:color w:val="000000" w:themeColor="text1"/>
+                                <w:sz w:val="20"/>
+                              </w:rPr>
+                              <w:t xml:space="preserve"> </w:t>
+                            </w:r>
+                            <w:r>
+                              <w:rPr>
+                                <w:rFonts w:ascii="Arial" w:hAnsi="Arial" w:cs="Arial"/>
+                                <w:color w:val="000000" w:themeColor="text1"/>
+                                <w:sz w:val="20"/>
+                              </w:rPr>
+                              <w:t xml:space="preserve">search </w:t>
                             </w:r>
                           </w:p>
                           <w:p>
@@ -419,7 +454,39 @@
                                 <w:color w:val="000000" w:themeColor="text1"/>
                                 <w:sz w:val="20"/>
                               </w:rPr>
-                              <w:t>Duplicate records removed (n = 26)</w:t>
+                              <w:t>(</w:t>
+                            </w:r>
+                            <w:r>
+                              <w:rPr>
+                                <w:rFonts w:ascii="Arial" w:hAnsi="Arial" w:cs="Arial"/>
+                                <w:color w:val="000000" w:themeColor="text1"/>
+                                <w:sz w:val="20"/>
+                              </w:rPr>
+                              <w:t>n =</w:t>
+                            </w:r>
+                            <w:r>
+                              <w:rPr>
+                                <w:rFonts w:ascii="Arial" w:hAnsi="Arial" w:cs="Arial"/>
+                                <w:color w:val="000000" w:themeColor="text1"/>
+                                <w:sz w:val="20"/>
+                              </w:rPr>
+                              <w:t xml:space="preserve"> </w:t>
+                            </w:r>
+                            <w:r>
+                              <w:rPr>
+                                <w:rFonts w:ascii="Arial" w:hAnsi="Arial" w:cs="Arial"/>
+                                <w:color w:val="000000" w:themeColor="text1"/>
+                                <w:sz w:val="20"/>
+                              </w:rPr>
+                              <w:t>51</w:t>
+                            </w:r>
+                            <w:r>
+                              <w:rPr>
+                                <w:rFonts w:ascii="Arial" w:hAnsi="Arial" w:cs="Arial"/>
+                                <w:color w:val="000000" w:themeColor="text1"/>
+                                <w:sz w:val="20"/>
+                              </w:rPr>
+                              <w:t>)</w:t>
                             </w:r>
                           </w:p>
                         </w:txbxContent>
@@ -444,7 +511,7 @@
           </mc:Choice>
           <mc:Fallback>
             <w:pict>
-              <v:rect w14:anchorId="545EA2A9" id="Rectangle 2" o:spid="_x0000_s1028" style="position:absolute;margin-left:607.8pt;margin-top:5.15pt;width:148.6pt;height:97.85pt;z-index:251723776;visibility:visible;mso-wrap-style:square;mso-width-percent:0;mso-height-percent:0;mso-wrap-distance-left:9pt;mso-wrap-distance-top:0;mso-wrap-distance-right:9pt;mso-wrap-distance-bottom:0;mso-position-horizontal:absolute;mso-position-horizontal-relative:text;mso-position-vertical:absolute;mso-position-vertical-relative:text;mso-width-percent:0;mso-height-percent:0;mso-width-relative:margin;mso-height-relative:margin;v-text-anchor:middle" o:gfxdata="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" filled="f" strokecolor="black [3213]" strokeweight="1pt">
+              <v:rect w14:anchorId="79D71C3A" id="Rectangle 10" o:spid="_x0000_s1028" style="position:absolute;margin-left:327.6pt;margin-top:6.2pt;width:174pt;height:63.6pt;z-index:251673600;visibility:visible;mso-wrap-style:square;mso-width-percent:0;mso-height-percent:0;mso-wrap-distance-left:9pt;mso-wrap-distance-top:0;mso-wrap-distance-right:9pt;mso-wrap-distance-bottom:0;mso-position-horizontal:absolute;mso-position-horizontal-relative:text;mso-position-vertical:absolute;mso-position-vertical-relative:text;mso-width-percent:0;mso-height-percent:0;mso-width-relative:margin;mso-height-relative:margin;v-text-anchor:middle" o:gfxdata="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" filled="f" strokecolor="black [3213]" strokeweight="1pt">
                 <v:textbox>
                   <w:txbxContent>
                     <w:p>
@@ -462,25 +529,55 @@
                           <w:color w:val="000000" w:themeColor="text1"/>
                           <w:sz w:val="20"/>
                         </w:rPr>
-                        <w:t xml:space="preserve">Records removed </w:t>
-                      </w:r>
-                      <w:r>
-                        <w:rPr>
-                          <w:rFonts w:ascii="Arial" w:hAnsi="Arial" w:cs="Arial"/>
-                          <w:i/>
-                          <w:iCs/>
-                          <w:color w:val="000000" w:themeColor="text1"/>
-                          <w:sz w:val="20"/>
-                        </w:rPr>
-                        <w:t>before screening</w:t>
-                      </w:r>
-                      <w:r>
-                        <w:rPr>
-                          <w:rFonts w:ascii="Arial" w:hAnsi="Arial" w:cs="Arial"/>
-                          <w:color w:val="000000" w:themeColor="text1"/>
-                          <w:sz w:val="20"/>
-                        </w:rPr>
-                        <w:t>:</w:t>
+                        <w:t xml:space="preserve">Records identified </w:t>
+                      </w:r>
+                      <w:r>
+                        <w:rPr>
+                          <w:rFonts w:ascii="Arial" w:hAnsi="Arial" w:cs="Arial"/>
+                          <w:color w:val="000000" w:themeColor="text1"/>
+                          <w:sz w:val="20"/>
+                        </w:rPr>
+                        <w:t>from</w:t>
+                      </w:r>
+                      <w:r>
+                        <w:rPr>
+                          <w:rFonts w:ascii="Arial" w:hAnsi="Arial" w:cs="Arial"/>
+                          <w:color w:val="000000" w:themeColor="text1"/>
+                          <w:sz w:val="20"/>
+                        </w:rPr>
+                        <w:t xml:space="preserve"> m</w:t>
+                      </w:r>
+                      <w:r>
+                        <w:rPr>
+                          <w:rFonts w:ascii="Arial" w:hAnsi="Arial" w:cs="Arial"/>
+                          <w:color w:val="000000" w:themeColor="text1"/>
+                          <w:sz w:val="20"/>
+                        </w:rPr>
+                        <w:t xml:space="preserve">anual </w:t>
+                      </w:r>
+                      <w:r>
+                        <w:rPr>
+                          <w:rFonts w:ascii="Arial" w:hAnsi="Arial" w:cs="Arial"/>
+                          <w:color w:val="000000" w:themeColor="text1"/>
+                          <w:sz w:val="20"/>
+                        </w:rPr>
+                        <w:t>citation</w:t>
+                      </w:r>
+                      <w:r>
+                        <w:rPr>
+                          <w:rFonts w:ascii="Arial" w:hAnsi="Arial" w:cs="Arial"/>
+                          <w:color w:val="000000" w:themeColor="text1"/>
+                          <w:sz w:val="20"/>
+                        </w:rPr>
+                        <w:t xml:space="preserve"> </w:t>
+                      </w:r>
+                      <w:r>
+                        <w:rPr>
+                          <w:rFonts w:ascii="Arial" w:hAnsi="Arial" w:cs="Arial"/>
+                          <w:color w:val="000000" w:themeColor="text1"/>
+                          <w:sz w:val="20"/>
+                        </w:rPr>
+                        <w:t xml:space="preserve">search </w:t>
                       </w:r>
                     </w:p>
                     <w:p>
@@ -499,31 +596,31 @@
                           <w:color w:val="000000" w:themeColor="text1"/>
                           <w:sz w:val="20"/>
                         </w:rPr>
-                        <w:t xml:space="preserve">Duplicate records </w:t>
-                      </w:r>
-                      <w:r>
-                        <w:rPr>
-                          <w:rFonts w:ascii="Arial" w:hAnsi="Arial" w:cs="Arial"/>
-                          <w:color w:val="000000" w:themeColor="text1"/>
-                          <w:sz w:val="20"/>
-                        </w:rPr>
-                        <w:t>removed (</w:t>
-                      </w:r>
-                      <w:r>
-                        <w:rPr>
-                          <w:rFonts w:ascii="Arial" w:hAnsi="Arial" w:cs="Arial"/>
-                          <w:color w:val="000000" w:themeColor="text1"/>
-                          <w:sz w:val="20"/>
-                        </w:rPr>
-                        <w:t>n = 2</w:t>
-                      </w:r>
-                      <w:r>
-                        <w:rPr>
-                          <w:rFonts w:ascii="Arial" w:hAnsi="Arial" w:cs="Arial"/>
-                          <w:color w:val="000000" w:themeColor="text1"/>
-                          <w:sz w:val="20"/>
-                        </w:rPr>
-                        <w:t>6</w:t>
+                        <w:t>(</w:t>
+                      </w:r>
+                      <w:r>
+                        <w:rPr>
+                          <w:rFonts w:ascii="Arial" w:hAnsi="Arial" w:cs="Arial"/>
+                          <w:color w:val="000000" w:themeColor="text1"/>
+                          <w:sz w:val="20"/>
+                        </w:rPr>
+                        <w:t>n =</w:t>
+                      </w:r>
+                      <w:r>
+                        <w:rPr>
+                          <w:rFonts w:ascii="Arial" w:hAnsi="Arial" w:cs="Arial"/>
+                          <w:color w:val="000000" w:themeColor="text1"/>
+                          <w:sz w:val="20"/>
+                        </w:rPr>
+                        <w:t xml:space="preserve"> </w:t>
+                      </w:r>
+                      <w:r>
+                        <w:rPr>
+                          <w:rFonts w:ascii="Arial" w:hAnsi="Arial" w:cs="Arial"/>
+                          <w:color w:val="000000" w:themeColor="text1"/>
+                          <w:sz w:val="20"/>
+                        </w:rPr>
+                        <w:t>51</w:t>
                       </w:r>
                       <w:r>
                         <w:rPr>
@@ -548,18 +645,18 @@
         <mc:AlternateContent>
           <mc:Choice Requires="wps">
             <w:drawing>
-              <wp:anchor distT="0" distB="0" distL="114300" distR="114300" simplePos="0" relativeHeight="251673600" behindDoc="0" locked="0" layoutInCell="1" allowOverlap="1" wp14:anchorId="79D71C3A" wp14:editId="5816B915">
+              <wp:anchor distT="0" distB="0" distL="114300" distR="114300" simplePos="0" relativeHeight="251659264" behindDoc="0" locked="0" layoutInCell="1" allowOverlap="1" wp14:anchorId="65FC63CD" wp14:editId="6E5A0C7E">
                 <wp:simplePos x="0" y="0"/>
                 <wp:positionH relativeFrom="column">
-                  <wp:posOffset>5255895</wp:posOffset>
+                  <wp:posOffset>1272540</wp:posOffset>
                 </wp:positionH>
                 <wp:positionV relativeFrom="paragraph">
-                  <wp:posOffset>78740</wp:posOffset>
+                  <wp:posOffset>64135</wp:posOffset>
                 </wp:positionV>
-                <wp:extent cx="1887220" cy="1243330"/>
-                <wp:effectExtent l="0" t="0" r="17780" b="13970"/>
+                <wp:extent cx="1887220" cy="876300"/>
+                <wp:effectExtent l="0" t="0" r="17780" b="19050"/>
                 <wp:wrapNone/>
-                <wp:docPr id="10" name="Rectangle 10"/>
+                <wp:docPr id="1" name="Rectangle 1"/>
                 <wp:cNvGraphicFramePr/>
                 <a:graphic xmlns:a="http://schemas.openxmlformats.org/drawingml/2006/main">
                   <a:graphicData uri="http://schemas.microsoft.com/office/word/2010/wordprocessingShape">
@@ -568,7 +665,7 @@
                       <wps:spPr>
                         <a:xfrm>
                           <a:off x="0" y="0"/>
-                          <a:ext cx="1887220" cy="1243330"/>
+                          <a:ext cx="1887220" cy="876300"/>
                         </a:xfrm>
                         <a:prstGeom prst="rect">
                           <a:avLst/>
@@ -621,13 +718,21 @@
                                 <w:color w:val="000000" w:themeColor="text1"/>
                                 <w:sz w:val="20"/>
                               </w:rPr>
-                              <w:t>from:</w:t>
+                              <w:t>through</w:t>
+                            </w:r>
+                            <w:r>
+                              <w:rPr>
+                                <w:rFonts w:ascii="Arial" w:hAnsi="Arial" w:cs="Arial"/>
+                                <w:color w:val="000000" w:themeColor="text1"/>
+                                <w:sz w:val="20"/>
+                              </w:rPr>
+                              <w:t xml:space="preserve"> automated searches</w:t>
                             </w:r>
                           </w:p>
                           <w:p>
                             <w:pPr>
                               <w:spacing w:after="0" w:line="240" w:lineRule="auto"/>
-                              <w:ind w:left="284"/>
+                              <w:jc w:val="center"/>
                               <w:rPr>
                                 <w:rFonts w:ascii="Arial" w:hAnsi="Arial" w:cs="Arial"/>
                                 <w:color w:val="000000" w:themeColor="text1"/>
@@ -640,31 +745,7 @@
                                 <w:color w:val="000000" w:themeColor="text1"/>
                                 <w:sz w:val="20"/>
                               </w:rPr>
-                              <w:t>W</w:t>
-                            </w:r>
-                            <w:r>
-                              <w:rPr>
-                                <w:rFonts w:ascii="Arial" w:hAnsi="Arial" w:cs="Arial"/>
-                                <w:color w:val="000000" w:themeColor="text1"/>
-                                <w:sz w:val="20"/>
-                              </w:rPr>
-                              <w:t>eb</w:t>
-                            </w:r>
-                            <w:r>
-                              <w:rPr>
-                                <w:rFonts w:ascii="Arial" w:hAnsi="Arial" w:cs="Arial"/>
-                                <w:color w:val="000000" w:themeColor="text1"/>
-                                <w:sz w:val="20"/>
-                              </w:rPr>
-                              <w:t xml:space="preserve"> of Science manual </w:t>
-                            </w:r>
-                            <w:r>
-                              <w:rPr>
-                                <w:rFonts w:ascii="Arial" w:hAnsi="Arial" w:cs="Arial"/>
-                                <w:color w:val="000000" w:themeColor="text1"/>
-                                <w:sz w:val="20"/>
-                              </w:rPr>
-                              <w:t>search (</w:t>
+                              <w:t>(</w:t>
                             </w:r>
                             <w:r>
                               <w:rPr>
@@ -688,7 +769,7 @@
                                 <w:color w:val="000000" w:themeColor="text1"/>
                                 <w:sz w:val="20"/>
                               </w:rPr>
-                              <w:t>259</w:t>
+                              <w:t>568</w:t>
                             </w:r>
                             <w:r>
                               <w:rPr>
@@ -721,7 +802,7 @@
           </mc:Choice>
           <mc:Fallback>
             <w:pict>
-              <v:rect w14:anchorId="79D71C3A" id="Rectangle 10" o:spid="_x0000_s1029" style="position:absolute;margin-left:413.85pt;margin-top:6.2pt;width:148.6pt;height:97.9pt;z-index:251673600;visibility:visible;mso-wrap-style:square;mso-width-percent:0;mso-height-percent:0;mso-wrap-distance-left:9pt;mso-wrap-distance-top:0;mso-wrap-distance-right:9pt;mso-wrap-distance-bottom:0;mso-position-horizontal:absolute;mso-position-horizontal-relative:text;mso-position-vertical:absolute;mso-position-vertical-relative:text;mso-width-percent:0;mso-height-percent:0;mso-width-relative:margin;mso-height-relative:margin;v-text-anchor:middle" o:gfxdata="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" filled="f" strokecolor="black [3213]" strokeweight="1pt">
+              <v:rect w14:anchorId="65FC63CD" id="Rectangle 1" o:spid="_x0000_s1029" style="position:absolute;margin-left:100.2pt;margin-top:5.05pt;width:148.6pt;height:69pt;z-index:251659264;visibility:visible;mso-wrap-style:square;mso-width-percent:0;mso-height-percent:0;mso-wrap-distance-left:9pt;mso-wrap-distance-top:0;mso-wrap-distance-right:9pt;mso-wrap-distance-bottom:0;mso-position-horizontal:absolute;mso-position-horizontal-relative:text;mso-position-vertical:absolute;mso-position-vertical-relative:text;mso-width-percent:0;mso-height-percent:0;mso-width-relative:margin;mso-height-relative:margin;v-text-anchor:middle" o:gfxdata="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" filled="f" strokecolor="black [3213]" strokeweight="1pt">
                 <v:textbox>
                   <w:txbxContent>
                     <w:p>
@@ -747,13 +828,21 @@
                           <w:color w:val="000000" w:themeColor="text1"/>
                           <w:sz w:val="20"/>
                         </w:rPr>
-                        <w:t>from:</w:t>
+                        <w:t>through</w:t>
+                      </w:r>
+                      <w:r>
+                        <w:rPr>
+                          <w:rFonts w:ascii="Arial" w:hAnsi="Arial" w:cs="Arial"/>
+                          <w:color w:val="000000" w:themeColor="text1"/>
+                          <w:sz w:val="20"/>
+                        </w:rPr>
+                        <w:t xml:space="preserve"> automated searches</w:t>
                       </w:r>
                     </w:p>
                     <w:p>
                       <w:pPr>
                         <w:spacing w:after="0" w:line="240" w:lineRule="auto"/>
-                        <w:ind w:left="284"/>
+                        <w:jc w:val="center"/>
                         <w:rPr>
                           <w:rFonts w:ascii="Arial" w:hAnsi="Arial" w:cs="Arial"/>
                           <w:color w:val="000000" w:themeColor="text1"/>
@@ -766,31 +855,7 @@
                           <w:color w:val="000000" w:themeColor="text1"/>
                           <w:sz w:val="20"/>
                         </w:rPr>
-                        <w:t>W</w:t>
-                      </w:r>
-                      <w:r>
-                        <w:rPr>
-                          <w:rFonts w:ascii="Arial" w:hAnsi="Arial" w:cs="Arial"/>
-                          <w:color w:val="000000" w:themeColor="text1"/>
-                          <w:sz w:val="20"/>
-                        </w:rPr>
-                        <w:t>eb</w:t>
-                      </w:r>
-                      <w:r>
-                        <w:rPr>
-                          <w:rFonts w:ascii="Arial" w:hAnsi="Arial" w:cs="Arial"/>
-                          <w:color w:val="000000" w:themeColor="text1"/>
-                          <w:sz w:val="20"/>
-                        </w:rPr>
-                        <w:t xml:space="preserve"> of Science manual </w:t>
-                      </w:r>
-                      <w:r>
-                        <w:rPr>
-                          <w:rFonts w:ascii="Arial" w:hAnsi="Arial" w:cs="Arial"/>
-                          <w:color w:val="000000" w:themeColor="text1"/>
-                          <w:sz w:val="20"/>
-                        </w:rPr>
-                        <w:t>search (</w:t>
+                        <w:t>(</w:t>
                       </w:r>
                       <w:r>
                         <w:rPr>
@@ -814,7 +879,7 @@
                           <w:color w:val="000000" w:themeColor="text1"/>
                           <w:sz w:val="20"/>
                         </w:rPr>
-                        <w:t>259</w:t>
+                        <w:t>568</w:t>
                       </w:r>
                       <w:r>
                         <w:rPr>
@@ -823,834 +888,6 @@
                           <w:sz w:val="20"/>
                         </w:rPr>
                         <w:t>)</w:t>
-                      </w:r>
-                    </w:p>
-                  </w:txbxContent>
-                </v:textbox>
-              </v:rect>
-            </w:pict>
-          </mc:Fallback>
-        </mc:AlternateContent>
-      </w:r>
-      <w:r>
-        <w:rPr>
-          <w:noProof/>
-        </w:rPr>
-        <mc:AlternateContent>
-          <mc:Choice Requires="wps">
-            <w:drawing>
-              <wp:anchor distT="0" distB="0" distL="114300" distR="114300" simplePos="0" relativeHeight="251661312" behindDoc="0" locked="0" layoutInCell="1" allowOverlap="1" wp14:anchorId="07961AC4" wp14:editId="7AC7483F">
-                <wp:simplePos x="0" y="0"/>
-                <wp:positionH relativeFrom="column">
-                  <wp:posOffset>3039466</wp:posOffset>
-                </wp:positionH>
-                <wp:positionV relativeFrom="paragraph">
-                  <wp:posOffset>77064</wp:posOffset>
-                </wp:positionV>
-                <wp:extent cx="1887220" cy="1242999"/>
-                <wp:effectExtent l="0" t="0" r="17780" b="14605"/>
-                <wp:wrapNone/>
-                <wp:docPr id="2" name="Rectangle 2"/>
-                <wp:cNvGraphicFramePr/>
-                <a:graphic xmlns:a="http://schemas.openxmlformats.org/drawingml/2006/main">
-                  <a:graphicData uri="http://schemas.microsoft.com/office/word/2010/wordprocessingShape">
-                    <wps:wsp>
-                      <wps:cNvSpPr/>
-                      <wps:spPr>
-                        <a:xfrm>
-                          <a:off x="0" y="0"/>
-                          <a:ext cx="1887220" cy="1242999"/>
-                        </a:xfrm>
-                        <a:prstGeom prst="rect">
-                          <a:avLst/>
-                        </a:prstGeom>
-                        <a:noFill/>
-                        <a:ln>
-                          <a:solidFill>
-                            <a:schemeClr val="tx1"/>
-                          </a:solidFill>
-                        </a:ln>
-                      </wps:spPr>
-                      <wps:style>
-                        <a:lnRef idx="2">
-                          <a:schemeClr val="accent1">
-                            <a:shade val="50000"/>
-                          </a:schemeClr>
-                        </a:lnRef>
-                        <a:fillRef idx="1">
-                          <a:schemeClr val="accent1"/>
-                        </a:fillRef>
-                        <a:effectRef idx="0">
-                          <a:schemeClr val="accent1"/>
-                        </a:effectRef>
-                        <a:fontRef idx="minor">
-                          <a:schemeClr val="lt1"/>
-                        </a:fontRef>
-                      </wps:style>
-                      <wps:txbx>
-                        <w:txbxContent>
-                          <w:p>
-                            <w:pPr>
-                              <w:spacing w:after="0" w:line="240" w:lineRule="auto"/>
-                              <w:rPr>
-                                <w:rFonts w:ascii="Arial" w:hAnsi="Arial" w:cs="Arial"/>
-                                <w:color w:val="000000" w:themeColor="text1"/>
-                                <w:sz w:val="20"/>
-                              </w:rPr>
-                            </w:pPr>
-                            <w:r>
-                              <w:rPr>
-                                <w:rFonts w:ascii="Arial" w:hAnsi="Arial" w:cs="Arial"/>
-                                <w:color w:val="000000" w:themeColor="text1"/>
-                                <w:sz w:val="20"/>
-                              </w:rPr>
-                              <w:t xml:space="preserve">Records removed </w:t>
-                            </w:r>
-                            <w:r>
-                              <w:rPr>
-                                <w:rFonts w:ascii="Arial" w:hAnsi="Arial" w:cs="Arial"/>
-                                <w:i/>
-                                <w:iCs/>
-                                <w:color w:val="000000" w:themeColor="text1"/>
-                                <w:sz w:val="20"/>
-                              </w:rPr>
-                              <w:t>before screening</w:t>
-                            </w:r>
-                            <w:r>
-                              <w:rPr>
-                                <w:rFonts w:ascii="Arial" w:hAnsi="Arial" w:cs="Arial"/>
-                                <w:color w:val="000000" w:themeColor="text1"/>
-                                <w:sz w:val="20"/>
-                              </w:rPr>
-                              <w:t>:</w:t>
-                            </w:r>
-                          </w:p>
-                          <w:p>
-                            <w:pPr>
-                              <w:spacing w:after="0" w:line="240" w:lineRule="auto"/>
-                              <w:ind w:left="284"/>
-                              <w:rPr>
-                                <w:rFonts w:ascii="Arial" w:hAnsi="Arial" w:cs="Arial"/>
-                                <w:color w:val="000000" w:themeColor="text1"/>
-                                <w:sz w:val="20"/>
-                              </w:rPr>
-                            </w:pPr>
-                            <w:r>
-                              <w:rPr>
-                                <w:rFonts w:ascii="Arial" w:hAnsi="Arial" w:cs="Arial"/>
-                                <w:color w:val="000000" w:themeColor="text1"/>
-                                <w:sz w:val="20"/>
-                              </w:rPr>
-                              <w:t>Duplicate records</w:t>
-                            </w:r>
-                            <w:r>
-                              <w:rPr>
-                                <w:rFonts w:ascii="Arial" w:hAnsi="Arial" w:cs="Arial"/>
-                                <w:color w:val="000000" w:themeColor="text1"/>
-                                <w:sz w:val="20"/>
-                              </w:rPr>
-                              <w:t xml:space="preserve"> </w:t>
-                            </w:r>
-                            <w:r>
-                              <w:rPr>
-                                <w:rFonts w:ascii="Arial" w:hAnsi="Arial" w:cs="Arial"/>
-                                <w:color w:val="000000" w:themeColor="text1"/>
-                                <w:sz w:val="20"/>
-                              </w:rPr>
-                              <w:t>removed (</w:t>
-                            </w:r>
-                            <w:r>
-                              <w:rPr>
-                                <w:rFonts w:ascii="Arial" w:hAnsi="Arial" w:cs="Arial"/>
-                                <w:color w:val="000000" w:themeColor="text1"/>
-                                <w:sz w:val="20"/>
-                              </w:rPr>
-                              <w:t>n =</w:t>
-                            </w:r>
-                            <w:r>
-                              <w:rPr>
-                                <w:rFonts w:ascii="Arial" w:hAnsi="Arial" w:cs="Arial"/>
-                                <w:color w:val="000000" w:themeColor="text1"/>
-                                <w:sz w:val="20"/>
-                              </w:rPr>
-                              <w:t xml:space="preserve"> </w:t>
-                            </w:r>
-                            <w:r>
-                              <w:rPr>
-                                <w:rFonts w:ascii="Arial" w:hAnsi="Arial" w:cs="Arial"/>
-                                <w:color w:val="000000" w:themeColor="text1"/>
-                                <w:sz w:val="20"/>
-                              </w:rPr>
-                              <w:t>24</w:t>
-                            </w:r>
-                            <w:r>
-                              <w:rPr>
-                                <w:rFonts w:ascii="Arial" w:hAnsi="Arial" w:cs="Arial"/>
-                                <w:color w:val="000000" w:themeColor="text1"/>
-                                <w:sz w:val="20"/>
-                              </w:rPr>
-                              <w:t>)</w:t>
-                            </w:r>
-                          </w:p>
-                          <w:p>
-                            <w:pPr>
-                              <w:spacing w:after="0" w:line="240" w:lineRule="auto"/>
-                              <w:ind w:left="284"/>
-                              <w:rPr>
-                                <w:rFonts w:ascii="Arial" w:hAnsi="Arial" w:cs="Arial"/>
-                                <w:color w:val="000000" w:themeColor="text1"/>
-                                <w:sz w:val="20"/>
-                              </w:rPr>
-                            </w:pPr>
-                            <w:r>
-                              <w:rPr>
-                                <w:rFonts w:ascii="Arial" w:hAnsi="Arial" w:cs="Arial"/>
-                                <w:color w:val="000000" w:themeColor="text1"/>
-                                <w:sz w:val="20"/>
-                              </w:rPr>
-                              <w:t>Records marked as ineligible by automation tools (</w:t>
-                            </w:r>
-                            <w:r>
-                              <w:rPr>
-                                <w:rFonts w:ascii="Arial" w:hAnsi="Arial" w:cs="Arial"/>
-                                <w:color w:val="000000" w:themeColor="text1"/>
-                                <w:sz w:val="20"/>
-                              </w:rPr>
-                              <w:t>n =</w:t>
-                            </w:r>
-                            <w:r>
-                              <w:rPr>
-                                <w:rFonts w:ascii="Arial" w:hAnsi="Arial" w:cs="Arial"/>
-                                <w:color w:val="000000" w:themeColor="text1"/>
-                                <w:sz w:val="20"/>
-                              </w:rPr>
-                              <w:t xml:space="preserve"> </w:t>
-                            </w:r>
-                            <w:r>
-                              <w:rPr>
-                                <w:rFonts w:ascii="Arial" w:hAnsi="Arial" w:cs="Arial"/>
-                                <w:color w:val="000000" w:themeColor="text1"/>
-                                <w:sz w:val="20"/>
-                              </w:rPr>
-                              <w:t>351</w:t>
-                            </w:r>
-                            <w:r>
-                              <w:rPr>
-                                <w:rFonts w:ascii="Arial" w:hAnsi="Arial" w:cs="Arial"/>
-                                <w:color w:val="000000" w:themeColor="text1"/>
-                                <w:sz w:val="20"/>
-                              </w:rPr>
-                              <w:t>)</w:t>
-                            </w:r>
-                          </w:p>
-                        </w:txbxContent>
-                      </wps:txbx>
-                      <wps:bodyPr rot="0" spcFirstLastPara="0" vertOverflow="overflow" horzOverflow="overflow" vert="horz" wrap="square" lIns="91440" tIns="45720" rIns="91440" bIns="45720" numCol="1" spcCol="0" rtlCol="0" fromWordArt="0" anchor="ctr" anchorCtr="0" forceAA="0" compatLnSpc="1">
-                        <a:prstTxWarp prst="textNoShape">
-                          <a:avLst/>
-                        </a:prstTxWarp>
-                        <a:noAutofit/>
-                      </wps:bodyPr>
-                    </wps:wsp>
-                  </a:graphicData>
-                </a:graphic>
-                <wp14:sizeRelH relativeFrom="margin">
-                  <wp14:pctWidth>0</wp14:pctWidth>
-                </wp14:sizeRelH>
-                <wp14:sizeRelV relativeFrom="margin">
-                  <wp14:pctHeight>0</wp14:pctHeight>
-                </wp14:sizeRelV>
-              </wp:anchor>
-            </w:drawing>
-          </mc:Choice>
-          <mc:Fallback>
-            <w:pict>
-              <v:rect w14:anchorId="07961AC4" id="_x0000_s1030" style="position:absolute;margin-left:239.35pt;margin-top:6.05pt;width:148.6pt;height:97.85pt;z-index:251661312;visibility:visible;mso-wrap-style:square;mso-width-percent:0;mso-height-percent:0;mso-wrap-distance-left:9pt;mso-wrap-distance-top:0;mso-wrap-distance-right:9pt;mso-wrap-distance-bottom:0;mso-position-horizontal:absolute;mso-position-horizontal-relative:text;mso-position-vertical:absolute;mso-position-vertical-relative:text;mso-width-percent:0;mso-height-percent:0;mso-width-relative:margin;mso-height-relative:margin;v-text-anchor:middle" o:gfxdata="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" filled="f" strokecolor="black [3213]" strokeweight="1pt">
-                <v:textbox>
-                  <w:txbxContent>
-                    <w:p>
-                      <w:pPr>
-                        <w:spacing w:after="0" w:line="240" w:lineRule="auto"/>
-                        <w:rPr>
-                          <w:rFonts w:ascii="Arial" w:hAnsi="Arial" w:cs="Arial"/>
-                          <w:color w:val="000000" w:themeColor="text1"/>
-                          <w:sz w:val="20"/>
-                        </w:rPr>
-                      </w:pPr>
-                      <w:r>
-                        <w:rPr>
-                          <w:rFonts w:ascii="Arial" w:hAnsi="Arial" w:cs="Arial"/>
-                          <w:color w:val="000000" w:themeColor="text1"/>
-                          <w:sz w:val="20"/>
-                        </w:rPr>
-                        <w:t xml:space="preserve">Records removed </w:t>
-                      </w:r>
-                      <w:r>
-                        <w:rPr>
-                          <w:rFonts w:ascii="Arial" w:hAnsi="Arial" w:cs="Arial"/>
-                          <w:i/>
-                          <w:iCs/>
-                          <w:color w:val="000000" w:themeColor="text1"/>
-                          <w:sz w:val="20"/>
-                        </w:rPr>
-                        <w:t>before screening</w:t>
-                      </w:r>
-                      <w:r>
-                        <w:rPr>
-                          <w:rFonts w:ascii="Arial" w:hAnsi="Arial" w:cs="Arial"/>
-                          <w:color w:val="000000" w:themeColor="text1"/>
-                          <w:sz w:val="20"/>
-                        </w:rPr>
-                        <w:t>:</w:t>
-                      </w:r>
-                    </w:p>
-                    <w:p>
-                      <w:pPr>
-                        <w:spacing w:after="0" w:line="240" w:lineRule="auto"/>
-                        <w:ind w:left="284"/>
-                        <w:rPr>
-                          <w:rFonts w:ascii="Arial" w:hAnsi="Arial" w:cs="Arial"/>
-                          <w:color w:val="000000" w:themeColor="text1"/>
-                          <w:sz w:val="20"/>
-                        </w:rPr>
-                      </w:pPr>
-                      <w:r>
-                        <w:rPr>
-                          <w:rFonts w:ascii="Arial" w:hAnsi="Arial" w:cs="Arial"/>
-                          <w:color w:val="000000" w:themeColor="text1"/>
-                          <w:sz w:val="20"/>
-                        </w:rPr>
-                        <w:t>Duplicate records</w:t>
-                      </w:r>
-                      <w:r>
-                        <w:rPr>
-                          <w:rFonts w:ascii="Arial" w:hAnsi="Arial" w:cs="Arial"/>
-                          <w:color w:val="000000" w:themeColor="text1"/>
-                          <w:sz w:val="20"/>
-                        </w:rPr>
-                        <w:t xml:space="preserve"> </w:t>
-                      </w:r>
-                      <w:r>
-                        <w:rPr>
-                          <w:rFonts w:ascii="Arial" w:hAnsi="Arial" w:cs="Arial"/>
-                          <w:color w:val="000000" w:themeColor="text1"/>
-                          <w:sz w:val="20"/>
-                        </w:rPr>
-                        <w:t>removed (</w:t>
-                      </w:r>
-                      <w:r>
-                        <w:rPr>
-                          <w:rFonts w:ascii="Arial" w:hAnsi="Arial" w:cs="Arial"/>
-                          <w:color w:val="000000" w:themeColor="text1"/>
-                          <w:sz w:val="20"/>
-                        </w:rPr>
-                        <w:t>n =</w:t>
-                      </w:r>
-                      <w:r>
-                        <w:rPr>
-                          <w:rFonts w:ascii="Arial" w:hAnsi="Arial" w:cs="Arial"/>
-                          <w:color w:val="000000" w:themeColor="text1"/>
-                          <w:sz w:val="20"/>
-                        </w:rPr>
-                        <w:t xml:space="preserve"> </w:t>
-                      </w:r>
-                      <w:r>
-                        <w:rPr>
-                          <w:rFonts w:ascii="Arial" w:hAnsi="Arial" w:cs="Arial"/>
-                          <w:color w:val="000000" w:themeColor="text1"/>
-                          <w:sz w:val="20"/>
-                        </w:rPr>
-                        <w:t>24</w:t>
-                      </w:r>
-                      <w:r>
-                        <w:rPr>
-                          <w:rFonts w:ascii="Arial" w:hAnsi="Arial" w:cs="Arial"/>
-                          <w:color w:val="000000" w:themeColor="text1"/>
-                          <w:sz w:val="20"/>
-                        </w:rPr>
-                        <w:t>)</w:t>
-                      </w:r>
-                    </w:p>
-                    <w:p>
-                      <w:pPr>
-                        <w:spacing w:after="0" w:line="240" w:lineRule="auto"/>
-                        <w:ind w:left="284"/>
-                        <w:rPr>
-                          <w:rFonts w:ascii="Arial" w:hAnsi="Arial" w:cs="Arial"/>
-                          <w:color w:val="000000" w:themeColor="text1"/>
-                          <w:sz w:val="20"/>
-                        </w:rPr>
-                      </w:pPr>
-                      <w:r>
-                        <w:rPr>
-                          <w:rFonts w:ascii="Arial" w:hAnsi="Arial" w:cs="Arial"/>
-                          <w:color w:val="000000" w:themeColor="text1"/>
-                          <w:sz w:val="20"/>
-                        </w:rPr>
-                        <w:t>Records marked as ineligible by automation tools (</w:t>
-                      </w:r>
-                      <w:r>
-                        <w:rPr>
-                          <w:rFonts w:ascii="Arial" w:hAnsi="Arial" w:cs="Arial"/>
-                          <w:color w:val="000000" w:themeColor="text1"/>
-                          <w:sz w:val="20"/>
-                        </w:rPr>
-                        <w:t>n =</w:t>
-                      </w:r>
-                      <w:r>
-                        <w:rPr>
-                          <w:rFonts w:ascii="Arial" w:hAnsi="Arial" w:cs="Arial"/>
-                          <w:color w:val="000000" w:themeColor="text1"/>
-                          <w:sz w:val="20"/>
-                        </w:rPr>
-                        <w:t xml:space="preserve"> </w:t>
-                      </w:r>
-                      <w:r>
-                        <w:rPr>
-                          <w:rFonts w:ascii="Arial" w:hAnsi="Arial" w:cs="Arial"/>
-                          <w:color w:val="000000" w:themeColor="text1"/>
-                          <w:sz w:val="20"/>
-                        </w:rPr>
-                        <w:t>351</w:t>
-                      </w:r>
-                      <w:r>
-                        <w:rPr>
-                          <w:rFonts w:ascii="Arial" w:hAnsi="Arial" w:cs="Arial"/>
-                          <w:color w:val="000000" w:themeColor="text1"/>
-                          <w:sz w:val="20"/>
-                        </w:rPr>
-                        <w:t>)</w:t>
-                      </w:r>
-                    </w:p>
-                  </w:txbxContent>
-                </v:textbox>
-              </v:rect>
-            </w:pict>
-          </mc:Fallback>
-        </mc:AlternateContent>
-      </w:r>
-      <w:r>
-        <w:rPr>
-          <w:noProof/>
-        </w:rPr>
-        <mc:AlternateContent>
-          <mc:Choice Requires="wps">
-            <w:drawing>
-              <wp:anchor distT="0" distB="0" distL="114300" distR="114300" simplePos="0" relativeHeight="251659264" behindDoc="0" locked="0" layoutInCell="1" allowOverlap="1" wp14:anchorId="65FC63CD" wp14:editId="4A2B8F20">
-                <wp:simplePos x="0" y="0"/>
-                <wp:positionH relativeFrom="column">
-                  <wp:posOffset>559613</wp:posOffset>
-                </wp:positionH>
-                <wp:positionV relativeFrom="paragraph">
-                  <wp:posOffset>77064</wp:posOffset>
-                </wp:positionV>
-                <wp:extent cx="1887220" cy="1243584"/>
-                <wp:effectExtent l="0" t="0" r="17780" b="13970"/>
-                <wp:wrapNone/>
-                <wp:docPr id="1" name="Rectangle 1"/>
-                <wp:cNvGraphicFramePr/>
-                <a:graphic xmlns:a="http://schemas.openxmlformats.org/drawingml/2006/main">
-                  <a:graphicData uri="http://schemas.microsoft.com/office/word/2010/wordprocessingShape">
-                    <wps:wsp>
-                      <wps:cNvSpPr/>
-                      <wps:spPr>
-                        <a:xfrm>
-                          <a:off x="0" y="0"/>
-                          <a:ext cx="1887220" cy="1243584"/>
-                        </a:xfrm>
-                        <a:prstGeom prst="rect">
-                          <a:avLst/>
-                        </a:prstGeom>
-                        <a:noFill/>
-                        <a:ln>
-                          <a:solidFill>
-                            <a:schemeClr val="tx1"/>
-                          </a:solidFill>
-                        </a:ln>
-                      </wps:spPr>
-                      <wps:style>
-                        <a:lnRef idx="2">
-                          <a:schemeClr val="accent1">
-                            <a:shade val="50000"/>
-                          </a:schemeClr>
-                        </a:lnRef>
-                        <a:fillRef idx="1">
-                          <a:schemeClr val="accent1"/>
-                        </a:fillRef>
-                        <a:effectRef idx="0">
-                          <a:schemeClr val="accent1"/>
-                        </a:effectRef>
-                        <a:fontRef idx="minor">
-                          <a:schemeClr val="lt1"/>
-                        </a:fontRef>
-                      </wps:style>
-                      <wps:txbx>
-                        <w:txbxContent>
-                          <w:p>
-                            <w:pPr>
-                              <w:spacing w:after="0" w:line="240" w:lineRule="auto"/>
-                              <w:rPr>
-                                <w:rFonts w:ascii="Arial" w:hAnsi="Arial" w:cs="Arial"/>
-                                <w:color w:val="000000" w:themeColor="text1"/>
-                                <w:sz w:val="20"/>
-                              </w:rPr>
-                            </w:pPr>
-                            <w:r>
-                              <w:rPr>
-                                <w:rFonts w:ascii="Arial" w:hAnsi="Arial" w:cs="Arial"/>
-                                <w:color w:val="000000" w:themeColor="text1"/>
-                                <w:sz w:val="20"/>
-                              </w:rPr>
-                              <w:t xml:space="preserve">Records identified </w:t>
-                            </w:r>
-                            <w:r>
-                              <w:rPr>
-                                <w:rFonts w:ascii="Arial" w:hAnsi="Arial" w:cs="Arial"/>
-                                <w:color w:val="000000" w:themeColor="text1"/>
-                                <w:sz w:val="20"/>
-                              </w:rPr>
-                              <w:t>from:</w:t>
-                            </w:r>
-                          </w:p>
-                          <w:p>
-                            <w:pPr>
-                              <w:spacing w:after="0" w:line="240" w:lineRule="auto"/>
-                              <w:ind w:left="284"/>
-                              <w:rPr>
-                                <w:rFonts w:ascii="Arial" w:hAnsi="Arial" w:cs="Arial"/>
-                                <w:color w:val="000000" w:themeColor="text1"/>
-                                <w:sz w:val="20"/>
-                              </w:rPr>
-                            </w:pPr>
-                            <w:r>
-                              <w:rPr>
-                                <w:rFonts w:ascii="Arial" w:hAnsi="Arial" w:cs="Arial"/>
-                                <w:color w:val="000000" w:themeColor="text1"/>
-                                <w:sz w:val="20"/>
-                              </w:rPr>
-                              <w:t>Web of Science</w:t>
-                            </w:r>
-                            <w:r>
-                              <w:rPr>
-                                <w:rFonts w:ascii="Arial" w:hAnsi="Arial" w:cs="Arial"/>
-                                <w:color w:val="000000" w:themeColor="text1"/>
-                                <w:sz w:val="20"/>
-                              </w:rPr>
-                              <w:t xml:space="preserve"> (</w:t>
-                            </w:r>
-                            <w:r>
-                              <w:rPr>
-                                <w:rFonts w:ascii="Arial" w:hAnsi="Arial" w:cs="Arial"/>
-                                <w:color w:val="000000" w:themeColor="text1"/>
-                                <w:sz w:val="20"/>
-                              </w:rPr>
-                              <w:t>n =</w:t>
-                            </w:r>
-                            <w:r>
-                              <w:rPr>
-                                <w:rFonts w:ascii="Arial" w:hAnsi="Arial" w:cs="Arial"/>
-                                <w:color w:val="000000" w:themeColor="text1"/>
-                                <w:sz w:val="20"/>
-                              </w:rPr>
-                              <w:t xml:space="preserve"> </w:t>
-                            </w:r>
-                            <w:r>
-                              <w:rPr>
-                                <w:rFonts w:ascii="Arial" w:hAnsi="Arial" w:cs="Arial"/>
-                                <w:color w:val="000000" w:themeColor="text1"/>
-                                <w:sz w:val="20"/>
-                              </w:rPr>
-                              <w:t>14</w:t>
-                            </w:r>
-                            <w:r>
-                              <w:rPr>
-                                <w:rFonts w:ascii="Arial" w:hAnsi="Arial" w:cs="Arial"/>
-                                <w:color w:val="000000" w:themeColor="text1"/>
-                                <w:sz w:val="20"/>
-                              </w:rPr>
-                              <w:t>)</w:t>
-                            </w:r>
-                          </w:p>
-                          <w:p>
-                            <w:pPr>
-                              <w:spacing w:after="0" w:line="240" w:lineRule="auto"/>
-                              <w:ind w:left="284"/>
-                              <w:rPr>
-                                <w:rFonts w:ascii="Arial" w:hAnsi="Arial" w:cs="Arial"/>
-                                <w:color w:val="000000" w:themeColor="text1"/>
-                                <w:sz w:val="20"/>
-                              </w:rPr>
-                            </w:pPr>
-                            <w:r>
-                              <w:rPr>
-                                <w:rFonts w:ascii="Arial" w:hAnsi="Arial" w:cs="Arial"/>
-                                <w:color w:val="000000" w:themeColor="text1"/>
-                                <w:sz w:val="20"/>
-                              </w:rPr>
-                              <w:t>Scopus</w:t>
-                            </w:r>
-                            <w:r>
-                              <w:rPr>
-                                <w:rFonts w:ascii="Arial" w:hAnsi="Arial" w:cs="Arial"/>
-                                <w:color w:val="000000" w:themeColor="text1"/>
-                                <w:sz w:val="20"/>
-                              </w:rPr>
-                              <w:t xml:space="preserve"> </w:t>
-                            </w:r>
-                            <w:r>
-                              <w:rPr>
-                                <w:rFonts w:ascii="Arial" w:hAnsi="Arial" w:cs="Arial"/>
-                                <w:color w:val="000000" w:themeColor="text1"/>
-                                <w:sz w:val="20"/>
-                              </w:rPr>
-                              <w:t>(</w:t>
-                            </w:r>
-                            <w:r>
-                              <w:rPr>
-                                <w:rFonts w:ascii="Arial" w:hAnsi="Arial" w:cs="Arial"/>
-                                <w:color w:val="000000" w:themeColor="text1"/>
-                                <w:sz w:val="20"/>
-                              </w:rPr>
-                              <w:t>n =</w:t>
-                            </w:r>
-                            <w:r>
-                              <w:rPr>
-                                <w:rFonts w:ascii="Arial" w:hAnsi="Arial" w:cs="Arial"/>
-                                <w:color w:val="000000" w:themeColor="text1"/>
-                                <w:sz w:val="20"/>
-                              </w:rPr>
-                              <w:t xml:space="preserve"> </w:t>
-                            </w:r>
-                            <w:r>
-                              <w:rPr>
-                                <w:rFonts w:ascii="Arial" w:hAnsi="Arial" w:cs="Arial"/>
-                                <w:color w:val="000000" w:themeColor="text1"/>
-                                <w:sz w:val="20"/>
-                              </w:rPr>
-                              <w:t>31</w:t>
-                            </w:r>
-                            <w:r>
-                              <w:rPr>
-                                <w:rFonts w:ascii="Arial" w:hAnsi="Arial" w:cs="Arial"/>
-                                <w:color w:val="000000" w:themeColor="text1"/>
-                                <w:sz w:val="20"/>
-                              </w:rPr>
-                              <w:t>)</w:t>
-                            </w:r>
-                          </w:p>
-                          <w:p>
-                            <w:pPr>
-                              <w:spacing w:after="0" w:line="240" w:lineRule="auto"/>
-                              <w:ind w:left="284"/>
-                              <w:rPr>
-                                <w:rFonts w:ascii="Arial" w:hAnsi="Arial" w:cs="Arial"/>
-                                <w:color w:val="000000" w:themeColor="text1"/>
-                                <w:sz w:val="20"/>
-                              </w:rPr>
-                            </w:pPr>
-                            <w:r>
-                              <w:rPr>
-                                <w:rFonts w:ascii="Arial" w:hAnsi="Arial" w:cs="Arial"/>
-                                <w:color w:val="000000" w:themeColor="text1"/>
-                                <w:sz w:val="20"/>
-                              </w:rPr>
-                              <w:t>Google Scholar (n = 493)</w:t>
-                            </w:r>
-                          </w:p>
-                        </w:txbxContent>
-                      </wps:txbx>
-                      <wps:bodyPr rot="0" spcFirstLastPara="0" vertOverflow="overflow" horzOverflow="overflow" vert="horz" wrap="square" lIns="91440" tIns="45720" rIns="91440" bIns="45720" numCol="1" spcCol="0" rtlCol="0" fromWordArt="0" anchor="ctr" anchorCtr="0" forceAA="0" compatLnSpc="1">
-                        <a:prstTxWarp prst="textNoShape">
-                          <a:avLst/>
-                        </a:prstTxWarp>
-                        <a:noAutofit/>
-                      </wps:bodyPr>
-                    </wps:wsp>
-                  </a:graphicData>
-                </a:graphic>
-                <wp14:sizeRelH relativeFrom="margin">
-                  <wp14:pctWidth>0</wp14:pctWidth>
-                </wp14:sizeRelH>
-                <wp14:sizeRelV relativeFrom="margin">
-                  <wp14:pctHeight>0</wp14:pctHeight>
-                </wp14:sizeRelV>
-              </wp:anchor>
-            </w:drawing>
-          </mc:Choice>
-          <mc:Fallback>
-            <w:pict>
-              <v:rect w14:anchorId="65FC63CD" id="Rectangle 1" o:spid="_x0000_s1031" style="position:absolute;margin-left:44.05pt;margin-top:6.05pt;width:148.6pt;height:97.9pt;z-index:251659264;visibility:visible;mso-wrap-style:square;mso-width-percent:0;mso-height-percent:0;mso-wrap-distance-left:9pt;mso-wrap-distance-top:0;mso-wrap-distance-right:9pt;mso-wrap-distance-bottom:0;mso-position-horizontal:absolute;mso-position-horizontal-relative:text;mso-position-vertical:absolute;mso-position-vertical-relative:text;mso-width-percent:0;mso-height-percent:0;mso-width-relative:margin;mso-height-relative:margin;v-text-anchor:middle" o:gfxdata="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" filled="f" strokecolor="black [3213]" strokeweight="1pt">
-                <v:textbox>
-                  <w:txbxContent>
-                    <w:p>
-                      <w:pPr>
-                        <w:spacing w:after="0" w:line="240" w:lineRule="auto"/>
-                        <w:rPr>
-                          <w:rFonts w:ascii="Arial" w:hAnsi="Arial" w:cs="Arial"/>
-                          <w:color w:val="000000" w:themeColor="text1"/>
-                          <w:sz w:val="20"/>
-                        </w:rPr>
-                      </w:pPr>
-                      <w:r>
-                        <w:rPr>
-                          <w:rFonts w:ascii="Arial" w:hAnsi="Arial" w:cs="Arial"/>
-                          <w:color w:val="000000" w:themeColor="text1"/>
-                          <w:sz w:val="20"/>
-                        </w:rPr>
-                        <w:t xml:space="preserve">Records identified </w:t>
-                      </w:r>
-                      <w:r>
-                        <w:rPr>
-                          <w:rFonts w:ascii="Arial" w:hAnsi="Arial" w:cs="Arial"/>
-                          <w:color w:val="000000" w:themeColor="text1"/>
-                          <w:sz w:val="20"/>
-                        </w:rPr>
-                        <w:t>from:</w:t>
-                      </w:r>
-                    </w:p>
-                    <w:p>
-                      <w:pPr>
-                        <w:spacing w:after="0" w:line="240" w:lineRule="auto"/>
-                        <w:ind w:left="284"/>
-                        <w:rPr>
-                          <w:rFonts w:ascii="Arial" w:hAnsi="Arial" w:cs="Arial"/>
-                          <w:color w:val="000000" w:themeColor="text1"/>
-                          <w:sz w:val="20"/>
-                        </w:rPr>
-                      </w:pPr>
-                      <w:r>
-                        <w:rPr>
-                          <w:rFonts w:ascii="Arial" w:hAnsi="Arial" w:cs="Arial"/>
-                          <w:color w:val="000000" w:themeColor="text1"/>
-                          <w:sz w:val="20"/>
-                        </w:rPr>
-                        <w:t>Web of Science</w:t>
-                      </w:r>
-                      <w:r>
-                        <w:rPr>
-                          <w:rFonts w:ascii="Arial" w:hAnsi="Arial" w:cs="Arial"/>
-                          <w:color w:val="000000" w:themeColor="text1"/>
-                          <w:sz w:val="20"/>
-                        </w:rPr>
-                        <w:t xml:space="preserve"> (</w:t>
-                      </w:r>
-                      <w:r>
-                        <w:rPr>
-                          <w:rFonts w:ascii="Arial" w:hAnsi="Arial" w:cs="Arial"/>
-                          <w:color w:val="000000" w:themeColor="text1"/>
-                          <w:sz w:val="20"/>
-                        </w:rPr>
-                        <w:t>n =</w:t>
-                      </w:r>
-                      <w:r>
-                        <w:rPr>
-                          <w:rFonts w:ascii="Arial" w:hAnsi="Arial" w:cs="Arial"/>
-                          <w:color w:val="000000" w:themeColor="text1"/>
-                          <w:sz w:val="20"/>
-                        </w:rPr>
-                        <w:t xml:space="preserve"> </w:t>
-                      </w:r>
-                      <w:r>
-                        <w:rPr>
-                          <w:rFonts w:ascii="Arial" w:hAnsi="Arial" w:cs="Arial"/>
-                          <w:color w:val="000000" w:themeColor="text1"/>
-                          <w:sz w:val="20"/>
-                        </w:rPr>
-                        <w:t>14</w:t>
-                      </w:r>
-                      <w:r>
-                        <w:rPr>
-                          <w:rFonts w:ascii="Arial" w:hAnsi="Arial" w:cs="Arial"/>
-                          <w:color w:val="000000" w:themeColor="text1"/>
-                          <w:sz w:val="20"/>
-                        </w:rPr>
-                        <w:t>)</w:t>
-                      </w:r>
-                    </w:p>
-                    <w:p>
-                      <w:pPr>
-                        <w:spacing w:after="0" w:line="240" w:lineRule="auto"/>
-                        <w:ind w:left="284"/>
-                        <w:rPr>
-                          <w:rFonts w:ascii="Arial" w:hAnsi="Arial" w:cs="Arial"/>
-                          <w:color w:val="000000" w:themeColor="text1"/>
-                          <w:sz w:val="20"/>
-                        </w:rPr>
-                      </w:pPr>
-                      <w:r>
-                        <w:rPr>
-                          <w:rFonts w:ascii="Arial" w:hAnsi="Arial" w:cs="Arial"/>
-                          <w:color w:val="000000" w:themeColor="text1"/>
-                          <w:sz w:val="20"/>
-                        </w:rPr>
-                        <w:t>Scopus</w:t>
-                      </w:r>
-                      <w:r>
-                        <w:rPr>
-                          <w:rFonts w:ascii="Arial" w:hAnsi="Arial" w:cs="Arial"/>
-                          <w:color w:val="000000" w:themeColor="text1"/>
-                          <w:sz w:val="20"/>
-                        </w:rPr>
-                        <w:t xml:space="preserve"> </w:t>
-                      </w:r>
-                      <w:r>
-                        <w:rPr>
-                          <w:rFonts w:ascii="Arial" w:hAnsi="Arial" w:cs="Arial"/>
-                          <w:color w:val="000000" w:themeColor="text1"/>
-                          <w:sz w:val="20"/>
-                        </w:rPr>
-                        <w:t>(</w:t>
-                      </w:r>
-                      <w:r>
-                        <w:rPr>
-                          <w:rFonts w:ascii="Arial" w:hAnsi="Arial" w:cs="Arial"/>
-                          <w:color w:val="000000" w:themeColor="text1"/>
-                          <w:sz w:val="20"/>
-                        </w:rPr>
-                        <w:t>n =</w:t>
-                      </w:r>
-                      <w:r>
-                        <w:rPr>
-                          <w:rFonts w:ascii="Arial" w:hAnsi="Arial" w:cs="Arial"/>
-                          <w:color w:val="000000" w:themeColor="text1"/>
-                          <w:sz w:val="20"/>
-                        </w:rPr>
-                        <w:t xml:space="preserve"> </w:t>
-                      </w:r>
-                      <w:r>
-                        <w:rPr>
-                          <w:rFonts w:ascii="Arial" w:hAnsi="Arial" w:cs="Arial"/>
-                          <w:color w:val="000000" w:themeColor="text1"/>
-                          <w:sz w:val="20"/>
-                        </w:rPr>
-                        <w:t>31</w:t>
-                      </w:r>
-                      <w:r>
-                        <w:rPr>
-                          <w:rFonts w:ascii="Arial" w:hAnsi="Arial" w:cs="Arial"/>
-                          <w:color w:val="000000" w:themeColor="text1"/>
-                          <w:sz w:val="20"/>
-                        </w:rPr>
-                        <w:t>)</w:t>
-                      </w:r>
-                    </w:p>
-                    <w:p>
-                      <w:pPr>
-                        <w:spacing w:after="0" w:line="240" w:lineRule="auto"/>
-                        <w:ind w:left="284"/>
-                        <w:rPr>
-                          <w:rFonts w:ascii="Arial" w:hAnsi="Arial" w:cs="Arial"/>
-                          <w:color w:val="000000" w:themeColor="text1"/>
-                          <w:sz w:val="20"/>
-                        </w:rPr>
-                      </w:pPr>
-                      <w:r>
-                        <w:rPr>
-                          <w:rFonts w:ascii="Arial" w:hAnsi="Arial" w:cs="Arial"/>
-                          <w:color w:val="000000" w:themeColor="text1"/>
-                          <w:sz w:val="20"/>
-                        </w:rPr>
-                        <w:t>Google Scholar (n = 493)</w:t>
                       </w:r>
                     </w:p>
                   </w:txbxContent>
@@ -1665,11 +902,6 @@
       <w:pPr>
         <w:spacing w:after="0" w:line="240" w:lineRule="auto"/>
       </w:pPr>
-    </w:p>
-    <w:p>
-      <w:pPr>
-        <w:spacing w:after="0" w:line="240" w:lineRule="auto"/>
-      </w:pPr>
       <w:r>
         <w:rPr>
           <w:noProof/>
@@ -1677,7 +909,7 @@
         <mc:AlternateContent>
           <mc:Choice Requires="wps">
             <w:drawing>
-              <wp:anchor distT="0" distB="0" distL="114300" distR="114300" simplePos="0" relativeHeight="251701248" behindDoc="0" locked="0" layoutInCell="1" allowOverlap="1" wp14:anchorId="3999D40D" wp14:editId="041E8A62">
+              <wp:anchor distT="0" distB="0" distL="114300" distR="114300" simplePos="0" relativeHeight="251701248" behindDoc="0" locked="0" layoutInCell="1" allowOverlap="1" wp14:anchorId="3999D40D" wp14:editId="7F3E0A6A">
                 <wp:simplePos x="0" y="0"/>
                 <wp:positionH relativeFrom="column">
                   <wp:posOffset>-403543</wp:posOffset>
@@ -1777,7 +1009,7 @@
           </mc:Choice>
           <mc:Fallback>
             <w:pict>
-              <v:shape w14:anchorId="3999D40D" id="Flowchart: Alternate Process 31" o:spid="_x0000_s1032" type="#_x0000_t176" style="position:absolute;margin-left:-31.8pt;margin-top:17.5pt;width:100.55pt;height:20.7pt;rotation:-90;z-index:251701248;visibility:visible;mso-wrap-style:square;mso-width-percent:0;mso-height-percent:0;mso-wrap-distance-left:9pt;mso-wrap-distance-top:0;mso-wrap-distance-right:9pt;mso-wrap-distance-bottom:0;mso-position-horizontal:absolute;mso-position-horizontal-relative:text;mso-position-vertical:absolute;mso-position-vertical-relative:text;mso-width-percent:0;mso-height-percent:0;mso-width-relative:margin;mso-height-relative:margin;v-text-anchor:middle" o:gfxdata="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" fillcolor="#9cc2e5 [1944]" strokecolor="black [3213]" strokeweight="1pt">
+              <v:shape w14:anchorId="3999D40D" id="Flowchart: Alternate Process 31" o:spid="_x0000_s1030" type="#_x0000_t176" style="position:absolute;margin-left:-31.8pt;margin-top:17.5pt;width:100.55pt;height:20.7pt;rotation:-90;z-index:251701248;visibility:visible;mso-wrap-style:square;mso-width-percent:0;mso-height-percent:0;mso-wrap-distance-left:9pt;mso-wrap-distance-top:0;mso-wrap-distance-right:9pt;mso-wrap-distance-bottom:0;mso-position-horizontal:absolute;mso-position-horizontal-relative:text;mso-position-vertical:absolute;mso-position-vertical-relative:text;mso-width-percent:0;mso-height-percent:0;mso-width-relative:margin;mso-height-relative:margin;v-text-anchor:middle" o:gfxdata="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" fillcolor="#9cc2e5 [1944]" strokecolor="black [3213]" strokeweight="1pt">
                 <v:textbox>
                   <w:txbxContent>
                     <w:p>
@@ -1815,153 +1047,6 @@
       <w:pPr>
         <w:spacing w:after="0" w:line="240" w:lineRule="auto"/>
       </w:pPr>
-    </w:p>
-    <w:p>
-      <w:pPr>
-        <w:spacing w:after="0" w:line="240" w:lineRule="auto"/>
-      </w:pPr>
-      <w:r>
-        <w:rPr>
-          <w:noProof/>
-        </w:rPr>
-        <mc:AlternateContent>
-          <mc:Choice Requires="wps">
-            <w:drawing>
-              <wp:anchor distT="0" distB="0" distL="114300" distR="114300" simplePos="0" relativeHeight="251724800" behindDoc="0" locked="0" layoutInCell="1" allowOverlap="1" wp14:anchorId="1D750FDE" wp14:editId="15467ED5">
-                <wp:simplePos x="0" y="0"/>
-                <wp:positionH relativeFrom="column">
-                  <wp:posOffset>7133590</wp:posOffset>
-                </wp:positionH>
-                <wp:positionV relativeFrom="paragraph">
-                  <wp:posOffset>74295</wp:posOffset>
-                </wp:positionV>
-                <wp:extent cx="563245" cy="0"/>
-                <wp:effectExtent l="0" t="76200" r="27305" b="95250"/>
-                <wp:wrapNone/>
-                <wp:docPr id="1868126535" name="Straight Arrow Connector 14"/>
-                <wp:cNvGraphicFramePr/>
-                <a:graphic xmlns:a="http://schemas.openxmlformats.org/drawingml/2006/main">
-                  <a:graphicData uri="http://schemas.microsoft.com/office/word/2010/wordprocessingShape">
-                    <wps:wsp>
-                      <wps:cNvCnPr/>
-                      <wps:spPr>
-                        <a:xfrm>
-                          <a:off x="0" y="0"/>
-                          <a:ext cx="563245" cy="0"/>
-                        </a:xfrm>
-                        <a:prstGeom prst="straightConnector1">
-                          <a:avLst/>
-                        </a:prstGeom>
-                        <a:ln>
-                          <a:solidFill>
-                            <a:schemeClr val="tx1"/>
-                          </a:solidFill>
-                          <a:tailEnd type="triangle"/>
-                        </a:ln>
-                      </wps:spPr>
-                      <wps:style>
-                        <a:lnRef idx="1">
-                          <a:schemeClr val="accent1"/>
-                        </a:lnRef>
-                        <a:fillRef idx="0">
-                          <a:schemeClr val="accent1"/>
-                        </a:fillRef>
-                        <a:effectRef idx="0">
-                          <a:schemeClr val="accent1"/>
-                        </a:effectRef>
-                        <a:fontRef idx="minor">
-                          <a:schemeClr val="tx1"/>
-                        </a:fontRef>
-                      </wps:style>
-                      <wps:bodyPr/>
-                    </wps:wsp>
-                  </a:graphicData>
-                </a:graphic>
-              </wp:anchor>
-            </w:drawing>
-          </mc:Choice>
-          <mc:Fallback>
-            <w:pict>
-              <v:shapetype w14:anchorId="020BCF75" id="_x0000_t32" coordsize="21600,21600" o:spt="32" o:oned="t" path="m,l21600,21600e" filled="f">
-                <v:path arrowok="t" fillok="f" o:connecttype="none"/>
-                <o:lock v:ext="edit" shapetype="t"/>
-              </v:shapetype>
-              <v:shape id="Straight Arrow Connector 14" o:spid="_x0000_s1026" type="#_x0000_t32" style="position:absolute;margin-left:561.7pt;margin-top:5.85pt;width:44.35pt;height:0;z-index:251724800;visibility:visible;mso-wrap-style:square;mso-wrap-distance-left:9pt;mso-wrap-distance-top:0;mso-wrap-distance-right:9pt;mso-wrap-distance-bottom:0;mso-position-horizontal:absolute;mso-position-horizontal-relative:text;mso-position-vertical:absolute;mso-position-vertical-relative:text" o:gfxdata="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" strokecolor="black [3213]" strokeweight=".5pt">
-                <v:stroke endarrow="block" joinstyle="miter"/>
-              </v:shape>
-            </w:pict>
-          </mc:Fallback>
-        </mc:AlternateContent>
-      </w:r>
-      <w:r>
-        <w:rPr>
-          <w:noProof/>
-        </w:rPr>
-        <mc:AlternateContent>
-          <mc:Choice Requires="wps">
-            <w:drawing>
-              <wp:anchor distT="0" distB="0" distL="114300" distR="114300" simplePos="0" relativeHeight="251679744" behindDoc="0" locked="0" layoutInCell="1" allowOverlap="1" wp14:anchorId="17302BD8" wp14:editId="407D59DD">
-                <wp:simplePos x="0" y="0"/>
-                <wp:positionH relativeFrom="column">
-                  <wp:posOffset>2454250</wp:posOffset>
-                </wp:positionH>
-                <wp:positionV relativeFrom="paragraph">
-                  <wp:posOffset>9550</wp:posOffset>
-                </wp:positionV>
-                <wp:extent cx="563270" cy="0"/>
-                <wp:effectExtent l="0" t="76200" r="27305" b="95250"/>
-                <wp:wrapNone/>
-                <wp:docPr id="14" name="Straight Arrow Connector 14"/>
-                <wp:cNvGraphicFramePr/>
-                <a:graphic xmlns:a="http://schemas.openxmlformats.org/drawingml/2006/main">
-                  <a:graphicData uri="http://schemas.microsoft.com/office/word/2010/wordprocessingShape">
-                    <wps:wsp>
-                      <wps:cNvCnPr/>
-                      <wps:spPr>
-                        <a:xfrm>
-                          <a:off x="0" y="0"/>
-                          <a:ext cx="563270" cy="0"/>
-                        </a:xfrm>
-                        <a:prstGeom prst="straightConnector1">
-                          <a:avLst/>
-                        </a:prstGeom>
-                        <a:ln>
-                          <a:solidFill>
-                            <a:schemeClr val="tx1"/>
-                          </a:solidFill>
-                          <a:tailEnd type="triangle"/>
-                        </a:ln>
-                      </wps:spPr>
-                      <wps:style>
-                        <a:lnRef idx="1">
-                          <a:schemeClr val="accent1"/>
-                        </a:lnRef>
-                        <a:fillRef idx="0">
-                          <a:schemeClr val="accent1"/>
-                        </a:fillRef>
-                        <a:effectRef idx="0">
-                          <a:schemeClr val="accent1"/>
-                        </a:effectRef>
-                        <a:fontRef idx="minor">
-                          <a:schemeClr val="tx1"/>
-                        </a:fontRef>
-                      </wps:style>
-                      <wps:bodyPr/>
-                    </wps:wsp>
-                  </a:graphicData>
-                </a:graphic>
-              </wp:anchor>
-            </w:drawing>
-          </mc:Choice>
-          <mc:Fallback>
-            <w:pict>
-              <v:shape w14:anchorId="214FC480" id="Straight Arrow Connector 14" o:spid="_x0000_s1026" type="#_x0000_t32" style="position:absolute;margin-left:193.25pt;margin-top:.75pt;width:44.35pt;height:0;z-index:251679744;visibility:visible;mso-wrap-style:square;mso-wrap-distance-left:9pt;mso-wrap-distance-top:0;mso-wrap-distance-right:9pt;mso-wrap-distance-bottom:0;mso-position-horizontal:absolute;mso-position-horizontal-relative:text;mso-position-vertical:absolute;mso-position-vertical-relative:text" o:gfxdata="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" strokecolor="black [3213]" strokeweight=".5pt">
-                <v:stroke endarrow="block" joinstyle="miter"/>
-              </v:shape>
-            </w:pict>
-          </mc:Fallback>
-        </mc:AlternateContent>
-      </w:r>
     </w:p>
     <w:p>
       <w:pPr>
@@ -1984,16 +1069,16 @@
         <mc:AlternateContent>
           <mc:Choice Requires="wps">
             <w:drawing>
-              <wp:anchor distT="0" distB="0" distL="114300" distR="114300" simplePos="0" relativeHeight="251725824" behindDoc="0" locked="0" layoutInCell="1" allowOverlap="1" wp14:anchorId="52CD4A0E" wp14:editId="2A8975DE">
+              <wp:anchor distT="0" distB="0" distL="114300" distR="114300" simplePos="0" relativeHeight="251725824" behindDoc="0" locked="0" layoutInCell="1" allowOverlap="1" wp14:anchorId="52CD4A0E" wp14:editId="11233362">
                 <wp:simplePos x="0" y="0"/>
                 <wp:positionH relativeFrom="column">
-                  <wp:posOffset>1400502</wp:posOffset>
+                  <wp:posOffset>2125980</wp:posOffset>
                 </wp:positionH>
                 <wp:positionV relativeFrom="paragraph">
-                  <wp:posOffset>115044</wp:posOffset>
+                  <wp:posOffset>11430</wp:posOffset>
                 </wp:positionV>
-                <wp:extent cx="7365563" cy="134007"/>
-                <wp:effectExtent l="0" t="0" r="26035" b="37465"/>
+                <wp:extent cx="3230880" cy="198120"/>
+                <wp:effectExtent l="0" t="0" r="26670" b="30480"/>
                 <wp:wrapNone/>
                 <wp:docPr id="995806746" name="Conector: angular 34"/>
                 <wp:cNvGraphicFramePr/>
@@ -2004,14 +1089,14 @@
                       <wps:spPr>
                         <a:xfrm flipH="1">
                           <a:off x="0" y="0"/>
-                          <a:ext cx="7365563" cy="134007"/>
+                          <a:ext cx="3230880" cy="198120"/>
                         </a:xfrm>
                         <a:prstGeom prst="bentConnector3">
                           <a:avLst>
-                            <a:gd name="adj1" fmla="val 191"/>
+                            <a:gd name="adj1" fmla="val 602"/>
                           </a:avLst>
                         </a:prstGeom>
-                        <a:ln>
+                        <a:ln w="12700">
                           <a:solidFill>
                             <a:schemeClr val="tx1"/>
                           </a:solidFill>
@@ -2047,7 +1132,7 @@
           </mc:Choice>
           <mc:Fallback>
             <w:pict>
-              <v:shapetype w14:anchorId="2BBECD46" id="_x0000_t34" coordsize="21600,21600" o:spt="34" o:oned="t" adj="10800" path="m,l@0,0@0,21600,21600,21600e" filled="f">
+              <v:shapetype w14:anchorId="01256FF3" id="_x0000_t34" coordsize="21600,21600" o:spt="34" o:oned="t" adj="10800" path="m,l@0,0@0,21600,21600,21600e" filled="f">
                 <v:stroke joinstyle="miter"/>
                 <v:formulas>
                   <v:f eqn="val #0"/>
@@ -2058,7 +1143,7 @@
                 </v:handles>
                 <o:lock v:ext="edit" shapetype="t"/>
               </v:shapetype>
-              <v:shape id="Conector: angular 34" o:spid="_x0000_s1026" type="#_x0000_t34" style="position:absolute;margin-left:110.3pt;margin-top:9.05pt;width:579.95pt;height:10.55pt;flip:x;z-index:251725824;visibility:visible;mso-wrap-style:square;mso-width-percent:0;mso-height-percent:0;mso-wrap-distance-left:9pt;mso-wrap-distance-top:0;mso-wrap-distance-right:9pt;mso-wrap-distance-bottom:0;mso-position-horizontal:absolute;mso-position-horizontal-relative:text;mso-position-vertical:absolute;mso-position-vertical-relative:text;mso-width-percent:0;mso-height-percent:0;mso-width-relative:margin;mso-height-relative:margin" o:gfxdata="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" adj="41" strokecolor="black [3213]" strokeweight=".5pt"/>
+              <v:shape id="Conector: angular 34" o:spid="_x0000_s1026" type="#_x0000_t34" style="position:absolute;margin-left:167.4pt;margin-top:.9pt;width:254.4pt;height:15.6pt;flip:x;z-index:251725824;visibility:visible;mso-wrap-style:square;mso-width-percent:0;mso-height-percent:0;mso-wrap-distance-left:9pt;mso-wrap-distance-top:0;mso-wrap-distance-right:9pt;mso-wrap-distance-bottom:0;mso-position-horizontal:absolute;mso-position-horizontal-relative:text;mso-position-vertical:absolute;mso-position-vertical-relative:text;mso-width-percent:0;mso-height-percent:0;mso-width-relative:margin;mso-height-relative:margin" o:gfxdata="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" adj="130" strokecolor="black [3213]" strokeweight="1pt"/>
             </w:pict>
           </mc:Fallback>
         </mc:AlternateContent>
@@ -2070,16 +1155,16 @@
         <mc:AlternateContent>
           <mc:Choice Requires="wps">
             <w:drawing>
-              <wp:anchor distT="0" distB="0" distL="114300" distR="114300" simplePos="0" relativeHeight="251706368" behindDoc="0" locked="0" layoutInCell="1" allowOverlap="1" wp14:anchorId="56EC9F21" wp14:editId="3A5EDB8B">
+              <wp:anchor distT="0" distB="0" distL="114300" distR="114300" simplePos="0" relativeHeight="251706368" behindDoc="0" locked="0" layoutInCell="1" allowOverlap="1" wp14:anchorId="56EC9F21" wp14:editId="09879CA8">
                 <wp:simplePos x="0" y="0"/>
                 <wp:positionH relativeFrom="column">
-                  <wp:posOffset>1400175</wp:posOffset>
+                  <wp:posOffset>2118360</wp:posOffset>
                 </wp:positionH>
                 <wp:positionV relativeFrom="paragraph">
-                  <wp:posOffset>128905</wp:posOffset>
+                  <wp:posOffset>65405</wp:posOffset>
                 </wp:positionV>
-                <wp:extent cx="0" cy="281305"/>
-                <wp:effectExtent l="76200" t="0" r="57150" b="61595"/>
+                <wp:extent cx="0" cy="517525"/>
+                <wp:effectExtent l="76200" t="0" r="57150" b="53975"/>
                 <wp:wrapNone/>
                 <wp:docPr id="27" name="Straight Arrow Connector 27"/>
                 <wp:cNvGraphicFramePr/>
@@ -2088,14 +1173,14 @@
                     <wps:wsp>
                       <wps:cNvCnPr/>
                       <wps:spPr>
-                        <a:xfrm>
+                        <a:xfrm flipH="1">
                           <a:off x="0" y="0"/>
-                          <a:ext cx="0" cy="281305"/>
+                          <a:ext cx="0" cy="517525"/>
                         </a:xfrm>
                         <a:prstGeom prst="straightConnector1">
                           <a:avLst/>
                         </a:prstGeom>
-                        <a:ln>
+                        <a:ln w="12700">
                           <a:solidFill>
                             <a:schemeClr val="tx1"/>
                           </a:solidFill>
@@ -2120,13 +1205,105 @@
                     </wps:wsp>
                   </a:graphicData>
                 </a:graphic>
+                <wp14:sizeRelH relativeFrom="margin">
+                  <wp14:pctWidth>0</wp14:pctWidth>
+                </wp14:sizeRelH>
+                <wp14:sizeRelV relativeFrom="margin">
+                  <wp14:pctHeight>0</wp14:pctHeight>
+                </wp14:sizeRelV>
               </wp:anchor>
             </w:drawing>
           </mc:Choice>
           <mc:Fallback>
             <w:pict>
-              <v:shape w14:anchorId="5EEA56FE" id="Straight Arrow Connector 27" o:spid="_x0000_s1026" type="#_x0000_t32" style="position:absolute;margin-left:110.25pt;margin-top:10.15pt;width:0;height:22.15pt;z-index:251706368;visibility:visible;mso-wrap-style:square;mso-wrap-distance-left:9pt;mso-wrap-distance-top:0;mso-wrap-distance-right:9pt;mso-wrap-distance-bottom:0;mso-position-horizontal:absolute;mso-position-horizontal-relative:text;mso-position-vertical:absolute;mso-position-vertical-relative:text" o:gfxdata="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" strokecolor="black [3213]" strokeweight=".5pt">
+              <v:shapetype w14:anchorId="63AF12C5" id="_x0000_t32" coordsize="21600,21600" o:spt="32" o:oned="t" path="m,l21600,21600e" filled="f">
+                <v:path arrowok="t" fillok="f" o:connecttype="none"/>
+                <o:lock v:ext="edit" shapetype="t"/>
+              </v:shapetype>
+              <v:shape id="Straight Arrow Connector 27" o:spid="_x0000_s1026" type="#_x0000_t32" style="position:absolute;margin-left:166.8pt;margin-top:5.15pt;width:0;height:40.75pt;flip:x;z-index:251706368;visibility:visible;mso-wrap-style:square;mso-width-percent:0;mso-height-percent:0;mso-wrap-distance-left:9pt;mso-wrap-distance-top:0;mso-wrap-distance-right:9pt;mso-wrap-distance-bottom:0;mso-position-horizontal:absolute;mso-position-horizontal-relative:text;mso-position-vertical:absolute;mso-position-vertical-relative:text;mso-width-percent:0;mso-height-percent:0;mso-width-relative:margin;mso-height-relative:margin" o:gfxdata="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" strokecolor="black [3213]" strokeweight="1pt">
                 <v:stroke endarrow="block" joinstyle="miter"/>
+              </v:shape>
+            </w:pict>
+          </mc:Fallback>
+        </mc:AlternateContent>
+      </w:r>
+    </w:p>
+    <w:p>
+      <w:pPr>
+        <w:spacing w:after="0" w:line="240" w:lineRule="auto"/>
+      </w:pPr>
+      <w:r>
+        <w:rPr>
+          <w:noProof/>
+        </w:rPr>
+        <mc:AlternateContent>
+          <mc:Choice Requires="wps">
+            <w:drawing>
+              <wp:anchor distT="0" distB="0" distL="114300" distR="114300" simplePos="0" relativeHeight="251726848" behindDoc="0" locked="0" layoutInCell="1" allowOverlap="1" wp14:anchorId="04F86681" wp14:editId="6222BE24">
+                <wp:simplePos x="0" y="0"/>
+                <wp:positionH relativeFrom="column">
+                  <wp:posOffset>2125980</wp:posOffset>
+                </wp:positionH>
+                <wp:positionV relativeFrom="paragraph">
+                  <wp:posOffset>168275</wp:posOffset>
+                </wp:positionV>
+                <wp:extent cx="3131820" cy="182880"/>
+                <wp:effectExtent l="0" t="0" r="68580" b="64770"/>
+                <wp:wrapNone/>
+                <wp:docPr id="1865004669" name="Conector: angular 29"/>
+                <wp:cNvGraphicFramePr/>
+                <a:graphic xmlns:a="http://schemas.openxmlformats.org/drawingml/2006/main">
+                  <a:graphicData uri="http://schemas.microsoft.com/office/word/2010/wordprocessingShape">
+                    <wps:wsp>
+                      <wps:cNvCnPr/>
+                      <wps:spPr>
+                        <a:xfrm>
+                          <a:off x="0" y="0"/>
+                          <a:ext cx="3131820" cy="182880"/>
+                        </a:xfrm>
+                        <a:prstGeom prst="bentConnector3">
+                          <a:avLst>
+                            <a:gd name="adj1" fmla="val 99874"/>
+                          </a:avLst>
+                        </a:prstGeom>
+                        <a:ln w="12700">
+                          <a:solidFill>
+                            <a:schemeClr val="tx1"/>
+                          </a:solidFill>
+                          <a:tailEnd type="triangle"/>
+                        </a:ln>
+                      </wps:spPr>
+                      <wps:style>
+                        <a:lnRef idx="1">
+                          <a:schemeClr val="accent1"/>
+                        </a:lnRef>
+                        <a:fillRef idx="0">
+                          <a:schemeClr val="accent1"/>
+                        </a:fillRef>
+                        <a:effectRef idx="0">
+                          <a:schemeClr val="accent1"/>
+                        </a:effectRef>
+                        <a:fontRef idx="minor">
+                          <a:schemeClr val="tx1"/>
+                        </a:fontRef>
+                      </wps:style>
+                      <wps:bodyPr/>
+                    </wps:wsp>
+                  </a:graphicData>
+                </a:graphic>
+                <wp14:sizeRelH relativeFrom="margin">
+                  <wp14:pctWidth>0</wp14:pctWidth>
+                </wp14:sizeRelH>
+                <wp14:sizeRelV relativeFrom="margin">
+                  <wp14:pctHeight>0</wp14:pctHeight>
+                </wp14:sizeRelV>
+              </wp:anchor>
+            </w:drawing>
+          </mc:Choice>
+          <mc:Fallback>
+            <w:pict>
+              <v:shape w14:anchorId="6B0F095F" id="Conector: angular 29" o:spid="_x0000_s1026" type="#_x0000_t34" style="position:absolute;margin-left:167.4pt;margin-top:13.25pt;width:246.6pt;height:14.4pt;z-index:251726848;visibility:visible;mso-wrap-style:square;mso-width-percent:0;mso-height-percent:0;mso-wrap-distance-left:9pt;mso-wrap-distance-top:0;mso-wrap-distance-right:9pt;mso-wrap-distance-bottom:0;mso-position-horizontal:absolute;mso-position-horizontal-relative:text;mso-position-vertical:absolute;mso-position-vertical-relative:text;mso-width-percent:0;mso-height-percent:0;mso-width-relative:margin;mso-height-relative:margin" o:gfxdata="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" adj="21573" strokecolor="black [3213]" strokeweight="1pt">
+                <v:stroke endarrow="block"/>
               </v:shape>
             </w:pict>
           </mc:Fallback>
@@ -2149,18 +1326,18 @@
         <mc:AlternateContent>
           <mc:Choice Requires="wps">
             <w:drawing>
-              <wp:anchor distT="0" distB="0" distL="114300" distR="114300" simplePos="0" relativeHeight="251665408" behindDoc="0" locked="0" layoutInCell="1" allowOverlap="1" wp14:anchorId="4FF0996A" wp14:editId="69B79CBB">
+              <wp:anchor distT="0" distB="0" distL="114300" distR="114300" simplePos="0" relativeHeight="251661312" behindDoc="0" locked="0" layoutInCell="1" allowOverlap="1" wp14:anchorId="07961AC4" wp14:editId="1266C452">
                 <wp:simplePos x="0" y="0"/>
                 <wp:positionH relativeFrom="column">
-                  <wp:posOffset>3048000</wp:posOffset>
+                  <wp:posOffset>3718560</wp:posOffset>
                 </wp:positionH>
                 <wp:positionV relativeFrom="paragraph">
-                  <wp:posOffset>71755</wp:posOffset>
+                  <wp:posOffset>17780</wp:posOffset>
                 </wp:positionV>
-                <wp:extent cx="4069080" cy="526415"/>
-                <wp:effectExtent l="0" t="0" r="26670" b="26035"/>
+                <wp:extent cx="2956560" cy="571500"/>
+                <wp:effectExtent l="0" t="0" r="15240" b="19050"/>
                 <wp:wrapNone/>
-                <wp:docPr id="4" name="Rectangle 4"/>
+                <wp:docPr id="2" name="Rectangle 2"/>
                 <wp:cNvGraphicFramePr/>
                 <a:graphic xmlns:a="http://schemas.openxmlformats.org/drawingml/2006/main">
                   <a:graphicData uri="http://schemas.microsoft.com/office/word/2010/wordprocessingShape">
@@ -2169,7 +1346,7 @@
                       <wps:spPr>
                         <a:xfrm>
                           <a:off x="0" y="0"/>
-                          <a:ext cx="4069080" cy="526415"/>
+                          <a:ext cx="2956560" cy="571500"/>
                         </a:xfrm>
                         <a:prstGeom prst="rect">
                           <a:avLst/>
@@ -2214,23 +1391,84 @@
                                 <w:color w:val="000000" w:themeColor="text1"/>
                                 <w:sz w:val="20"/>
                               </w:rPr>
-                              <w:t xml:space="preserve">Duplicate records removed (n = </w:t>
-                            </w:r>
-                            <w:r>
-                              <w:rPr>
-                                <w:rFonts w:ascii="Arial" w:hAnsi="Arial" w:cs="Arial"/>
-                                <w:color w:val="000000" w:themeColor="text1"/>
-                                <w:sz w:val="20"/>
-                              </w:rPr>
-                              <w:t>1</w:t>
-                            </w:r>
-                            <w:r>
-                              <w:rPr>
-                                <w:rFonts w:ascii="Arial" w:hAnsi="Arial" w:cs="Arial"/>
-                                <w:color w:val="000000" w:themeColor="text1"/>
-                                <w:sz w:val="20"/>
-                              </w:rPr>
-                              <w:t>5</w:t>
+                              <w:t xml:space="preserve">Records removed </w:t>
+                            </w:r>
+                            <w:r>
+                              <w:rPr>
+                                <w:rFonts w:ascii="Arial" w:hAnsi="Arial" w:cs="Arial"/>
+                                <w:i/>
+                                <w:iCs/>
+                                <w:color w:val="000000" w:themeColor="text1"/>
+                                <w:sz w:val="20"/>
+                              </w:rPr>
+                              <w:t>before screening</w:t>
+                            </w:r>
+                            <w:r>
+                              <w:rPr>
+                                <w:rFonts w:ascii="Arial" w:hAnsi="Arial" w:cs="Arial"/>
+                                <w:color w:val="000000" w:themeColor="text1"/>
+                                <w:sz w:val="20"/>
+                              </w:rPr>
+                              <w:t>:</w:t>
+                            </w:r>
+                          </w:p>
+                          <w:p>
+                            <w:pPr>
+                              <w:spacing w:after="0" w:line="240" w:lineRule="auto"/>
+                              <w:ind w:left="284"/>
+                              <w:rPr>
+                                <w:rFonts w:ascii="Arial" w:hAnsi="Arial" w:cs="Arial"/>
+                                <w:color w:val="000000" w:themeColor="text1"/>
+                                <w:sz w:val="20"/>
+                              </w:rPr>
+                            </w:pPr>
+                            <w:r>
+                              <w:rPr>
+                                <w:rFonts w:ascii="Arial" w:hAnsi="Arial" w:cs="Arial"/>
+                                <w:color w:val="000000" w:themeColor="text1"/>
+                                <w:sz w:val="20"/>
+                              </w:rPr>
+                              <w:t>Duplicate records</w:t>
+                            </w:r>
+                            <w:r>
+                              <w:rPr>
+                                <w:rFonts w:ascii="Arial" w:hAnsi="Arial" w:cs="Arial"/>
+                                <w:color w:val="000000" w:themeColor="text1"/>
+                                <w:sz w:val="20"/>
+                              </w:rPr>
+                              <w:t xml:space="preserve"> </w:t>
+                            </w:r>
+                            <w:r>
+                              <w:rPr>
+                                <w:rFonts w:ascii="Arial" w:hAnsi="Arial" w:cs="Arial"/>
+                                <w:color w:val="000000" w:themeColor="text1"/>
+                                <w:sz w:val="20"/>
+                              </w:rPr>
+                              <w:t>removed (</w:t>
+                            </w:r>
+                            <w:r>
+                              <w:rPr>
+                                <w:rFonts w:ascii="Arial" w:hAnsi="Arial" w:cs="Arial"/>
+                                <w:color w:val="000000" w:themeColor="text1"/>
+                                <w:sz w:val="20"/>
+                              </w:rPr>
+                              <w:t>n =</w:t>
+                            </w:r>
+                            <w:r>
+                              <w:rPr>
+                                <w:rFonts w:ascii="Arial" w:hAnsi="Arial" w:cs="Arial"/>
+                                <w:color w:val="000000" w:themeColor="text1"/>
+                                <w:sz w:val="20"/>
+                              </w:rPr>
+                              <w:t xml:space="preserve"> </w:t>
+                            </w:r>
+                            <w:r>
+                              <w:rPr>
+                                <w:rFonts w:ascii="Arial" w:hAnsi="Arial" w:cs="Arial"/>
+                                <w:color w:val="000000" w:themeColor="text1"/>
+                                <w:sz w:val="20"/>
+                              </w:rPr>
+                              <w:t>81</w:t>
                             </w:r>
                             <w:r>
                               <w:rPr>
@@ -2240,6 +1478,49 @@
                               </w:rPr>
                               <w:t>)</w:t>
                             </w:r>
+                          </w:p>
+                          <w:p>
+                            <w:pPr>
+                              <w:spacing w:after="0" w:line="240" w:lineRule="auto"/>
+                              <w:ind w:left="284"/>
+                              <w:rPr>
+                                <w:rFonts w:ascii="Arial" w:hAnsi="Arial" w:cs="Arial"/>
+                                <w:color w:val="000000" w:themeColor="text1"/>
+                                <w:sz w:val="20"/>
+                              </w:rPr>
+                            </w:pPr>
+                            <w:r>
+                              <w:rPr>
+                                <w:rFonts w:ascii="Arial" w:hAnsi="Arial" w:cs="Arial"/>
+                                <w:color w:val="000000" w:themeColor="text1"/>
+                                <w:sz w:val="20"/>
+                              </w:rPr>
+                              <w:t xml:space="preserve">Records </w:t>
+                            </w:r>
+                            <w:r>
+                              <w:rPr>
+                                <w:rFonts w:ascii="Arial" w:hAnsi="Arial" w:cs="Arial"/>
+                                <w:color w:val="000000" w:themeColor="text1"/>
+                                <w:sz w:val="20"/>
+                              </w:rPr>
+                              <w:t>without publication year</w:t>
+                            </w:r>
+                            <w:r>
+                              <w:rPr>
+                                <w:rFonts w:ascii="Arial" w:hAnsi="Arial" w:cs="Arial"/>
+                                <w:color w:val="000000" w:themeColor="text1"/>
+                                <w:sz w:val="20"/>
+                              </w:rPr>
+                              <w:t xml:space="preserve"> (</w:t>
+                            </w:r>
+                            <w:r>
+                              <w:rPr>
+                                <w:rFonts w:ascii="Arial" w:hAnsi="Arial" w:cs="Arial"/>
+                                <w:color w:val="000000" w:themeColor="text1"/>
+                                <w:sz w:val="20"/>
+                              </w:rPr>
+                              <w:t>n =</w:t>
+                            </w:r>
                             <w:r>
                               <w:rPr>
                                 <w:rFonts w:ascii="Arial" w:hAnsi="Arial" w:cs="Arial"/>
@@ -2247,6 +1528,22 @@
                                 <w:sz w:val="20"/>
                               </w:rPr>
                               <w:t xml:space="preserve"> </w:t>
+                            </w:r>
+                            <w:r>
+                              <w:rPr>
+                                <w:rFonts w:ascii="Arial" w:hAnsi="Arial" w:cs="Arial"/>
+                                <w:color w:val="000000" w:themeColor="text1"/>
+                                <w:sz w:val="20"/>
+                              </w:rPr>
+                              <w:t>3</w:t>
+                            </w:r>
+                            <w:r>
+                              <w:rPr>
+                                <w:rFonts w:ascii="Arial" w:hAnsi="Arial" w:cs="Arial"/>
+                                <w:color w:val="000000" w:themeColor="text1"/>
+                                <w:sz w:val="20"/>
+                              </w:rPr>
+                              <w:t>)</w:t>
                             </w:r>
                           </w:p>
                         </w:txbxContent>
@@ -2271,7 +1568,7 @@
           </mc:Choice>
           <mc:Fallback>
             <w:pict>
-              <v:rect w14:anchorId="4FF0996A" id="Rectangle 4" o:spid="_x0000_s1033" style="position:absolute;margin-left:240pt;margin-top:5.65pt;width:320.4pt;height:41.45pt;z-index:251665408;visibility:visible;mso-wrap-style:square;mso-width-percent:0;mso-height-percent:0;mso-wrap-distance-left:9pt;mso-wrap-distance-top:0;mso-wrap-distance-right:9pt;mso-wrap-distance-bottom:0;mso-position-horizontal:absolute;mso-position-horizontal-relative:text;mso-position-vertical:absolute;mso-position-vertical-relative:text;mso-width-percent:0;mso-height-percent:0;mso-width-relative:margin;mso-height-relative:margin;v-text-anchor:middle" o:gfxdata="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" filled="f" strokecolor="black [3213]" strokeweight="1pt">
+              <v:rect w14:anchorId="07961AC4" id="Rectangle 2" o:spid="_x0000_s1031" style="position:absolute;margin-left:292.8pt;margin-top:1.4pt;width:232.8pt;height:45pt;z-index:251661312;visibility:visible;mso-wrap-style:square;mso-width-percent:0;mso-height-percent:0;mso-wrap-distance-left:9pt;mso-wrap-distance-top:0;mso-wrap-distance-right:9pt;mso-wrap-distance-bottom:0;mso-position-horizontal:absolute;mso-position-horizontal-relative:text;mso-position-vertical:absolute;mso-position-vertical-relative:text;mso-width-percent:0;mso-height-percent:0;mso-width-relative:margin;mso-height-relative:margin;v-text-anchor:middle" o:gfxdata="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" filled="f" strokecolor="black [3213]" strokeweight="1pt">
                 <v:textbox>
                   <w:txbxContent>
                     <w:p>
@@ -2289,23 +1586,84 @@
                           <w:color w:val="000000" w:themeColor="text1"/>
                           <w:sz w:val="20"/>
                         </w:rPr>
-                        <w:t xml:space="preserve">Duplicate records removed (n = </w:t>
-                      </w:r>
-                      <w:r>
-                        <w:rPr>
-                          <w:rFonts w:ascii="Arial" w:hAnsi="Arial" w:cs="Arial"/>
-                          <w:color w:val="000000" w:themeColor="text1"/>
-                          <w:sz w:val="20"/>
-                        </w:rPr>
-                        <w:t>1</w:t>
-                      </w:r>
-                      <w:r>
-                        <w:rPr>
-                          <w:rFonts w:ascii="Arial" w:hAnsi="Arial" w:cs="Arial"/>
-                          <w:color w:val="000000" w:themeColor="text1"/>
-                          <w:sz w:val="20"/>
-                        </w:rPr>
-                        <w:t>5</w:t>
+                        <w:t xml:space="preserve">Records removed </w:t>
+                      </w:r>
+                      <w:r>
+                        <w:rPr>
+                          <w:rFonts w:ascii="Arial" w:hAnsi="Arial" w:cs="Arial"/>
+                          <w:i/>
+                          <w:iCs/>
+                          <w:color w:val="000000" w:themeColor="text1"/>
+                          <w:sz w:val="20"/>
+                        </w:rPr>
+                        <w:t>before screening</w:t>
+                      </w:r>
+                      <w:r>
+                        <w:rPr>
+                          <w:rFonts w:ascii="Arial" w:hAnsi="Arial" w:cs="Arial"/>
+                          <w:color w:val="000000" w:themeColor="text1"/>
+                          <w:sz w:val="20"/>
+                        </w:rPr>
+                        <w:t>:</w:t>
+                      </w:r>
+                    </w:p>
+                    <w:p>
+                      <w:pPr>
+                        <w:spacing w:after="0" w:line="240" w:lineRule="auto"/>
+                        <w:ind w:left="284"/>
+                        <w:rPr>
+                          <w:rFonts w:ascii="Arial" w:hAnsi="Arial" w:cs="Arial"/>
+                          <w:color w:val="000000" w:themeColor="text1"/>
+                          <w:sz w:val="20"/>
+                        </w:rPr>
+                      </w:pPr>
+                      <w:r>
+                        <w:rPr>
+                          <w:rFonts w:ascii="Arial" w:hAnsi="Arial" w:cs="Arial"/>
+                          <w:color w:val="000000" w:themeColor="text1"/>
+                          <w:sz w:val="20"/>
+                        </w:rPr>
+                        <w:t>Duplicate records</w:t>
+                      </w:r>
+                      <w:r>
+                        <w:rPr>
+                          <w:rFonts w:ascii="Arial" w:hAnsi="Arial" w:cs="Arial"/>
+                          <w:color w:val="000000" w:themeColor="text1"/>
+                          <w:sz w:val="20"/>
+                        </w:rPr>
+                        <w:t xml:space="preserve"> </w:t>
+                      </w:r>
+                      <w:r>
+                        <w:rPr>
+                          <w:rFonts w:ascii="Arial" w:hAnsi="Arial" w:cs="Arial"/>
+                          <w:color w:val="000000" w:themeColor="text1"/>
+                          <w:sz w:val="20"/>
+                        </w:rPr>
+                        <w:t>removed (</w:t>
+                      </w:r>
+                      <w:r>
+                        <w:rPr>
+                          <w:rFonts w:ascii="Arial" w:hAnsi="Arial" w:cs="Arial"/>
+                          <w:color w:val="000000" w:themeColor="text1"/>
+                          <w:sz w:val="20"/>
+                        </w:rPr>
+                        <w:t>n =</w:t>
+                      </w:r>
+                      <w:r>
+                        <w:rPr>
+                          <w:rFonts w:ascii="Arial" w:hAnsi="Arial" w:cs="Arial"/>
+                          <w:color w:val="000000" w:themeColor="text1"/>
+                          <w:sz w:val="20"/>
+                        </w:rPr>
+                        <w:t xml:space="preserve"> </w:t>
+                      </w:r>
+                      <w:r>
+                        <w:rPr>
+                          <w:rFonts w:ascii="Arial" w:hAnsi="Arial" w:cs="Arial"/>
+                          <w:color w:val="000000" w:themeColor="text1"/>
+                          <w:sz w:val="20"/>
+                        </w:rPr>
+                        <w:t>81</w:t>
                       </w:r>
                       <w:r>
                         <w:rPr>
@@ -2315,6 +1673,49 @@
                         </w:rPr>
                         <w:t>)</w:t>
                       </w:r>
+                    </w:p>
+                    <w:p>
+                      <w:pPr>
+                        <w:spacing w:after="0" w:line="240" w:lineRule="auto"/>
+                        <w:ind w:left="284"/>
+                        <w:rPr>
+                          <w:rFonts w:ascii="Arial" w:hAnsi="Arial" w:cs="Arial"/>
+                          <w:color w:val="000000" w:themeColor="text1"/>
+                          <w:sz w:val="20"/>
+                        </w:rPr>
+                      </w:pPr>
+                      <w:r>
+                        <w:rPr>
+                          <w:rFonts w:ascii="Arial" w:hAnsi="Arial" w:cs="Arial"/>
+                          <w:color w:val="000000" w:themeColor="text1"/>
+                          <w:sz w:val="20"/>
+                        </w:rPr>
+                        <w:t xml:space="preserve">Records </w:t>
+                      </w:r>
+                      <w:r>
+                        <w:rPr>
+                          <w:rFonts w:ascii="Arial" w:hAnsi="Arial" w:cs="Arial"/>
+                          <w:color w:val="000000" w:themeColor="text1"/>
+                          <w:sz w:val="20"/>
+                        </w:rPr>
+                        <w:t>without publication year</w:t>
+                      </w:r>
+                      <w:r>
+                        <w:rPr>
+                          <w:rFonts w:ascii="Arial" w:hAnsi="Arial" w:cs="Arial"/>
+                          <w:color w:val="000000" w:themeColor="text1"/>
+                          <w:sz w:val="20"/>
+                        </w:rPr>
+                        <w:t xml:space="preserve"> (</w:t>
+                      </w:r>
+                      <w:r>
+                        <w:rPr>
+                          <w:rFonts w:ascii="Arial" w:hAnsi="Arial" w:cs="Arial"/>
+                          <w:color w:val="000000" w:themeColor="text1"/>
+                          <w:sz w:val="20"/>
+                        </w:rPr>
+                        <w:t>n =</w:t>
+                      </w:r>
                       <w:r>
                         <w:rPr>
                           <w:rFonts w:ascii="Arial" w:hAnsi="Arial" w:cs="Arial"/>
@@ -2322,6 +1723,22 @@
                           <w:sz w:val="20"/>
                         </w:rPr>
                         <w:t xml:space="preserve"> </w:t>
+                      </w:r>
+                      <w:r>
+                        <w:rPr>
+                          <w:rFonts w:ascii="Arial" w:hAnsi="Arial" w:cs="Arial"/>
+                          <w:color w:val="000000" w:themeColor="text1"/>
+                          <w:sz w:val="20"/>
+                        </w:rPr>
+                        <w:t>3</w:t>
+                      </w:r>
+                      <w:r>
+                        <w:rPr>
+                          <w:rFonts w:ascii="Arial" w:hAnsi="Arial" w:cs="Arial"/>
+                          <w:color w:val="000000" w:themeColor="text1"/>
+                          <w:sz w:val="20"/>
+                        </w:rPr>
+                        <w:t>)</w:t>
                       </w:r>
                     </w:p>
                   </w:txbxContent>
@@ -2338,79 +1755,10 @@
         <mc:AlternateContent>
           <mc:Choice Requires="wps">
             <w:drawing>
-              <wp:anchor distT="0" distB="0" distL="114300" distR="114300" simplePos="0" relativeHeight="251681792" behindDoc="0" locked="0" layoutInCell="1" allowOverlap="1" wp14:anchorId="268C9137" wp14:editId="13C3B3BC">
+              <wp:anchor distT="0" distB="0" distL="114300" distR="114300" simplePos="0" relativeHeight="251663360" behindDoc="0" locked="0" layoutInCell="1" allowOverlap="1" wp14:anchorId="4C37AEA5" wp14:editId="0B862821">
                 <wp:simplePos x="0" y="0"/>
                 <wp:positionH relativeFrom="column">
-                  <wp:posOffset>2453640</wp:posOffset>
-                </wp:positionH>
-                <wp:positionV relativeFrom="paragraph">
-                  <wp:posOffset>328295</wp:posOffset>
-                </wp:positionV>
-                <wp:extent cx="563245" cy="0"/>
-                <wp:effectExtent l="0" t="76200" r="27305" b="95250"/>
-                <wp:wrapNone/>
-                <wp:docPr id="15" name="Straight Arrow Connector 15"/>
-                <wp:cNvGraphicFramePr/>
-                <a:graphic xmlns:a="http://schemas.openxmlformats.org/drawingml/2006/main">
-                  <a:graphicData uri="http://schemas.microsoft.com/office/word/2010/wordprocessingShape">
-                    <wps:wsp>
-                      <wps:cNvCnPr/>
-                      <wps:spPr>
-                        <a:xfrm>
-                          <a:off x="0" y="0"/>
-                          <a:ext cx="563245" cy="0"/>
-                        </a:xfrm>
-                        <a:prstGeom prst="straightConnector1">
-                          <a:avLst/>
-                        </a:prstGeom>
-                        <a:ln>
-                          <a:solidFill>
-                            <a:schemeClr val="tx1"/>
-                          </a:solidFill>
-                          <a:tailEnd type="triangle"/>
-                        </a:ln>
-                      </wps:spPr>
-                      <wps:style>
-                        <a:lnRef idx="1">
-                          <a:schemeClr val="accent1"/>
-                        </a:lnRef>
-                        <a:fillRef idx="0">
-                          <a:schemeClr val="accent1"/>
-                        </a:fillRef>
-                        <a:effectRef idx="0">
-                          <a:schemeClr val="accent1"/>
-                        </a:effectRef>
-                        <a:fontRef idx="minor">
-                          <a:schemeClr val="tx1"/>
-                        </a:fontRef>
-                      </wps:style>
-                      <wps:bodyPr/>
-                    </wps:wsp>
-                  </a:graphicData>
-                </a:graphic>
-              </wp:anchor>
-            </w:drawing>
-          </mc:Choice>
-          <mc:Fallback>
-            <w:pict>
-              <v:shape w14:anchorId="504FEBA1" id="Straight Arrow Connector 15" o:spid="_x0000_s1026" type="#_x0000_t32" style="position:absolute;margin-left:193.2pt;margin-top:25.85pt;width:44.35pt;height:0;z-index:251681792;visibility:visible;mso-wrap-style:square;mso-wrap-distance-left:9pt;mso-wrap-distance-top:0;mso-wrap-distance-right:9pt;mso-wrap-distance-bottom:0;mso-position-horizontal:absolute;mso-position-horizontal-relative:text;mso-position-vertical:absolute;mso-position-vertical-relative:text" o:gfxdata="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" strokecolor="black [3213]" strokeweight=".5pt">
-                <v:stroke endarrow="block" joinstyle="miter"/>
-              </v:shape>
-            </w:pict>
-          </mc:Fallback>
-        </mc:AlternateContent>
-      </w:r>
-      <w:r>
-        <w:rPr>
-          <w:noProof/>
-        </w:rPr>
-        <mc:AlternateContent>
-          <mc:Choice Requires="wps">
-            <w:drawing>
-              <wp:anchor distT="0" distB="0" distL="114300" distR="114300" simplePos="0" relativeHeight="251663360" behindDoc="0" locked="0" layoutInCell="1" allowOverlap="1" wp14:anchorId="4C37AEA5" wp14:editId="7D0F9050">
-                <wp:simplePos x="0" y="0"/>
-                <wp:positionH relativeFrom="column">
-                  <wp:posOffset>559435</wp:posOffset>
+                  <wp:posOffset>1275715</wp:posOffset>
                 </wp:positionH>
                 <wp:positionV relativeFrom="paragraph">
                   <wp:posOffset>74930</wp:posOffset>
@@ -2474,6 +1822,14 @@
                               </w:rPr>
                               <w:t>Records screened</w:t>
                             </w:r>
+                            <w:r>
+                              <w:rPr>
+                                <w:rFonts w:ascii="Arial" w:hAnsi="Arial" w:cs="Arial"/>
+                                <w:color w:val="000000" w:themeColor="text1"/>
+                                <w:sz w:val="20"/>
+                              </w:rPr>
+                              <w:t xml:space="preserve"> for topic relevance</w:t>
+                            </w:r>
                           </w:p>
                           <w:p>
                             <w:pPr>
@@ -2514,15 +1870,7 @@
                                 <w:color w:val="000000" w:themeColor="text1"/>
                                 <w:sz w:val="20"/>
                               </w:rPr>
-                              <w:t>39</w:t>
-                            </w:r>
-                            <w:r>
-                              <w:rPr>
-                                <w:rFonts w:ascii="Arial" w:hAnsi="Arial" w:cs="Arial"/>
-                                <w:color w:val="000000" w:themeColor="text1"/>
-                                <w:sz w:val="20"/>
-                              </w:rPr>
-                              <w:t>4</w:t>
+                              <w:t>535</w:t>
                             </w:r>
                             <w:r>
                               <w:rPr>
@@ -2555,7 +1903,7 @@
           </mc:Choice>
           <mc:Fallback>
             <w:pict>
-              <v:rect w14:anchorId="4C37AEA5" id="Rectangle 3" o:spid="_x0000_s1034" style="position:absolute;margin-left:44.05pt;margin-top:5.9pt;width:148.6pt;height:41.45pt;z-index:251663360;visibility:visible;mso-wrap-style:square;mso-width-percent:0;mso-height-percent:0;mso-wrap-distance-left:9pt;mso-wrap-distance-top:0;mso-wrap-distance-right:9pt;mso-wrap-distance-bottom:0;mso-position-horizontal:absolute;mso-position-horizontal-relative:text;mso-position-vertical:absolute;mso-position-vertical-relative:text;mso-width-percent:0;mso-height-percent:0;mso-width-relative:margin;mso-height-relative:margin;v-text-anchor:middle" o:gfxdata="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" filled="f" strokecolor="black [3213]" strokeweight="1pt">
+              <v:rect w14:anchorId="4C37AEA5" id="Rectangle 3" o:spid="_x0000_s1032" style="position:absolute;margin-left:100.45pt;margin-top:5.9pt;width:148.6pt;height:41.45pt;z-index:251663360;visibility:visible;mso-wrap-style:square;mso-width-percent:0;mso-height-percent:0;mso-wrap-distance-left:9pt;mso-wrap-distance-top:0;mso-wrap-distance-right:9pt;mso-wrap-distance-bottom:0;mso-position-horizontal:absolute;mso-position-horizontal-relative:text;mso-position-vertical:absolute;mso-position-vertical-relative:text;mso-width-percent:0;mso-height-percent:0;mso-width-relative:margin;mso-height-relative:margin;v-text-anchor:middle" o:gfxdata="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" filled="f" strokecolor="black [3213]" strokeweight="1pt">
                 <v:textbox>
                   <w:txbxContent>
                     <w:p>
@@ -2575,6 +1923,14 @@
                         </w:rPr>
                         <w:t>Records screened</w:t>
                       </w:r>
+                      <w:r>
+                        <w:rPr>
+                          <w:rFonts w:ascii="Arial" w:hAnsi="Arial" w:cs="Arial"/>
+                          <w:color w:val="000000" w:themeColor="text1"/>
+                          <w:sz w:val="20"/>
+                        </w:rPr>
+                        <w:t xml:space="preserve"> for topic relevance</w:t>
+                      </w:r>
                     </w:p>
                     <w:p>
                       <w:pPr>
@@ -2615,15 +1971,7 @@
                           <w:color w:val="000000" w:themeColor="text1"/>
                           <w:sz w:val="20"/>
                         </w:rPr>
-                        <w:t>39</w:t>
-                      </w:r>
-                      <w:r>
-                        <w:rPr>
-                          <w:rFonts w:ascii="Arial" w:hAnsi="Arial" w:cs="Arial"/>
-                          <w:color w:val="000000" w:themeColor="text1"/>
-                          <w:sz w:val="20"/>
-                        </w:rPr>
-                        <w:t>4</w:t>
+                        <w:t>535</w:t>
                       </w:r>
                       <w:r>
                         <w:rPr>
@@ -2663,10 +2011,10 @@
         <mc:AlternateContent>
           <mc:Choice Requires="wps">
             <w:drawing>
-              <wp:anchor distT="0" distB="0" distL="114300" distR="114300" simplePos="0" relativeHeight="251708416" behindDoc="0" locked="0" layoutInCell="1" allowOverlap="1" wp14:anchorId="466BFCB1" wp14:editId="37C9E433">
+              <wp:anchor distT="0" distB="0" distL="114300" distR="114300" simplePos="0" relativeHeight="251708416" behindDoc="0" locked="0" layoutInCell="1" allowOverlap="1" wp14:anchorId="466BFCB1" wp14:editId="34BE1F27">
                 <wp:simplePos x="0" y="0"/>
                 <wp:positionH relativeFrom="column">
-                  <wp:posOffset>1400175</wp:posOffset>
+                  <wp:posOffset>2116455</wp:posOffset>
                 </wp:positionH>
                 <wp:positionV relativeFrom="paragraph">
                   <wp:posOffset>99695</wp:posOffset>
@@ -2688,7 +2036,7 @@
                         <a:prstGeom prst="straightConnector1">
                           <a:avLst/>
                         </a:prstGeom>
-                        <a:ln>
+                        <a:ln w="12700">
                           <a:solidFill>
                             <a:schemeClr val="tx1"/>
                           </a:solidFill>
@@ -2718,18 +2066,13 @@
           </mc:Choice>
           <mc:Fallback>
             <w:pict>
-              <v:shape w14:anchorId="5A317630" id="Straight Arrow Connector 35" o:spid="_x0000_s1026" type="#_x0000_t32" style="position:absolute;margin-left:110.25pt;margin-top:7.85pt;width:0;height:22.15pt;z-index:251708416;visibility:visible;mso-wrap-style:square;mso-wrap-distance-left:9pt;mso-wrap-distance-top:0;mso-wrap-distance-right:9pt;mso-wrap-distance-bottom:0;mso-position-horizontal:absolute;mso-position-horizontal-relative:text;mso-position-vertical:absolute;mso-position-vertical-relative:text" o:gfxdata="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" strokecolor="black [3213]" strokeweight=".5pt">
+              <v:shape w14:anchorId="18AD72F4" id="Straight Arrow Connector 35" o:spid="_x0000_s1026" type="#_x0000_t32" style="position:absolute;margin-left:166.65pt;margin-top:7.85pt;width:0;height:22.15pt;z-index:251708416;visibility:visible;mso-wrap-style:square;mso-wrap-distance-left:9pt;mso-wrap-distance-top:0;mso-wrap-distance-right:9pt;mso-wrap-distance-bottom:0;mso-position-horizontal:absolute;mso-position-horizontal-relative:text;mso-position-vertical:absolute;mso-position-vertical-relative:text" o:gfxdata="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" strokecolor="black [3213]" strokeweight="1pt">
                 <v:stroke endarrow="block" joinstyle="miter"/>
               </v:shape>
             </w:pict>
           </mc:Fallback>
         </mc:AlternateContent>
       </w:r>
-    </w:p>
-    <w:p>
-      <w:pPr>
-        <w:spacing w:after="0" w:line="240" w:lineRule="auto"/>
-      </w:pPr>
     </w:p>
     <w:p>
       <w:pPr>
@@ -2742,18 +2085,100 @@
         <mc:AlternateContent>
           <mc:Choice Requires="wps">
             <w:drawing>
-              <wp:anchor distT="0" distB="0" distL="114300" distR="114300" simplePos="0" relativeHeight="251667456" behindDoc="0" locked="0" layoutInCell="1" allowOverlap="1" wp14:anchorId="57444075" wp14:editId="63799A4F">
+              <wp:anchor distT="0" distB="0" distL="114300" distR="114300" simplePos="0" relativeHeight="251728896" behindDoc="0" locked="0" layoutInCell="1" allowOverlap="1" wp14:anchorId="3F380B06" wp14:editId="311BDCAF">
                 <wp:simplePos x="0" y="0"/>
                 <wp:positionH relativeFrom="column">
-                  <wp:posOffset>560705</wp:posOffset>
+                  <wp:posOffset>2110740</wp:posOffset>
                 </wp:positionH>
                 <wp:positionV relativeFrom="paragraph">
-                  <wp:posOffset>47625</wp:posOffset>
+                  <wp:posOffset>44450</wp:posOffset>
                 </wp:positionV>
-                <wp:extent cx="1887220" cy="526415"/>
-                <wp:effectExtent l="0" t="0" r="17780" b="26035"/>
+                <wp:extent cx="3169920" cy="182880"/>
+                <wp:effectExtent l="0" t="0" r="68580" b="64770"/>
                 <wp:wrapNone/>
-                <wp:docPr id="5" name="Rectangle 5"/>
+                <wp:docPr id="2116367590" name="Conector: angular 29"/>
+                <wp:cNvGraphicFramePr/>
+                <a:graphic xmlns:a="http://schemas.openxmlformats.org/drawingml/2006/main">
+                  <a:graphicData uri="http://schemas.microsoft.com/office/word/2010/wordprocessingShape">
+                    <wps:wsp>
+                      <wps:cNvCnPr/>
+                      <wps:spPr>
+                        <a:xfrm>
+                          <a:off x="0" y="0"/>
+                          <a:ext cx="3169920" cy="182880"/>
+                        </a:xfrm>
+                        <a:prstGeom prst="bentConnector3">
+                          <a:avLst>
+                            <a:gd name="adj1" fmla="val 99874"/>
+                          </a:avLst>
+                        </a:prstGeom>
+                        <a:ln w="12700">
+                          <a:solidFill>
+                            <a:schemeClr val="tx1"/>
+                          </a:solidFill>
+                          <a:tailEnd type="triangle"/>
+                        </a:ln>
+                      </wps:spPr>
+                      <wps:style>
+                        <a:lnRef idx="1">
+                          <a:schemeClr val="accent1"/>
+                        </a:lnRef>
+                        <a:fillRef idx="0">
+                          <a:schemeClr val="accent1"/>
+                        </a:fillRef>
+                        <a:effectRef idx="0">
+                          <a:schemeClr val="accent1"/>
+                        </a:effectRef>
+                        <a:fontRef idx="minor">
+                          <a:schemeClr val="tx1"/>
+                        </a:fontRef>
+                      </wps:style>
+                      <wps:bodyPr/>
+                    </wps:wsp>
+                  </a:graphicData>
+                </a:graphic>
+                <wp14:sizeRelH relativeFrom="margin">
+                  <wp14:pctWidth>0</wp14:pctWidth>
+                </wp14:sizeRelH>
+                <wp14:sizeRelV relativeFrom="margin">
+                  <wp14:pctHeight>0</wp14:pctHeight>
+                </wp14:sizeRelV>
+              </wp:anchor>
+            </w:drawing>
+          </mc:Choice>
+          <mc:Fallback>
+            <w:pict>
+              <v:shape w14:anchorId="62F0D960" id="Conector: angular 29" o:spid="_x0000_s1026" type="#_x0000_t34" style="position:absolute;margin-left:166.2pt;margin-top:3.5pt;width:249.6pt;height:14.4pt;z-index:251728896;visibility:visible;mso-wrap-style:square;mso-width-percent:0;mso-height-percent:0;mso-wrap-distance-left:9pt;mso-wrap-distance-top:0;mso-wrap-distance-right:9pt;mso-wrap-distance-bottom:0;mso-position-horizontal:absolute;mso-position-horizontal-relative:text;mso-position-vertical:absolute;mso-position-vertical-relative:text;mso-width-percent:0;mso-height-percent:0;mso-width-relative:margin;mso-height-relative:margin" o:gfxdata="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" adj="21573" strokecolor="black [3213]" strokeweight="1pt">
+                <v:stroke endarrow="block"/>
+              </v:shape>
+            </w:pict>
+          </mc:Fallback>
+        </mc:AlternateContent>
+      </w:r>
+    </w:p>
+    <w:p>
+      <w:pPr>
+        <w:spacing w:after="0" w:line="240" w:lineRule="auto"/>
+      </w:pPr>
+      <w:r>
+        <w:rPr>
+          <w:noProof/>
+        </w:rPr>
+        <mc:AlternateContent>
+          <mc:Choice Requires="wps">
+            <w:drawing>
+              <wp:anchor distT="0" distB="0" distL="114300" distR="114300" simplePos="0" relativeHeight="251668480" behindDoc="0" locked="0" layoutInCell="1" allowOverlap="1" wp14:anchorId="76DC0DFD" wp14:editId="1EF71931">
+                <wp:simplePos x="0" y="0"/>
+                <wp:positionH relativeFrom="column">
+                  <wp:posOffset>3741420</wp:posOffset>
+                </wp:positionH>
+                <wp:positionV relativeFrom="paragraph">
+                  <wp:posOffset>64135</wp:posOffset>
+                </wp:positionV>
+                <wp:extent cx="2918460" cy="526415"/>
+                <wp:effectExtent l="0" t="0" r="15240" b="26035"/>
+                <wp:wrapNone/>
+                <wp:docPr id="6" name="Rectangle 6"/>
                 <wp:cNvGraphicFramePr/>
                 <a:graphic xmlns:a="http://schemas.openxmlformats.org/drawingml/2006/main">
                   <a:graphicData uri="http://schemas.microsoft.com/office/word/2010/wordprocessingShape">
@@ -2762,7 +2187,7 @@
                       <wps:spPr>
                         <a:xfrm>
                           <a:off x="0" y="0"/>
-                          <a:ext cx="1887220" cy="526415"/>
+                          <a:ext cx="2918460" cy="526415"/>
                         </a:xfrm>
                         <a:prstGeom prst="rect">
                           <a:avLst/>
@@ -2839,7 +2264,31 @@
                                 <w:color w:val="000000" w:themeColor="text1"/>
                                 <w:sz w:val="20"/>
                               </w:rPr>
-                              <w:t>s sought for retrieval</w:t>
+                              <w:t xml:space="preserve">s </w:t>
+                            </w:r>
+                            <w:r>
+                              <w:rPr>
+                                <w:rFonts w:ascii="Arial" w:hAnsi="Arial" w:cs="Arial"/>
+                                <w:color w:val="000000" w:themeColor="text1"/>
+                                <w:sz w:val="20"/>
+                              </w:rPr>
+                              <w:t xml:space="preserve">without </w:t>
+                            </w:r>
+                            <w:r>
+                              <w:rPr>
+                                <w:rFonts w:ascii="Arial" w:hAnsi="Arial" w:cs="Arial"/>
+                                <w:color w:val="000000" w:themeColor="text1"/>
+                                <w:sz w:val="20"/>
+                              </w:rPr>
+                              <w:t xml:space="preserve">bat functional </w:t>
+                            </w:r>
+                            <w:r>
+                              <w:rPr>
+                                <w:rFonts w:ascii="Arial" w:hAnsi="Arial" w:cs="Arial"/>
+                                <w:color w:val="000000" w:themeColor="text1"/>
+                                <w:sz w:val="20"/>
+                              </w:rPr>
+                              <w:t>trait data</w:t>
                             </w:r>
                           </w:p>
                           <w:p>
@@ -2881,15 +2330,7 @@
                                 <w:color w:val="000000" w:themeColor="text1"/>
                                 <w:sz w:val="20"/>
                               </w:rPr>
-                              <w:t>3</w:t>
-                            </w:r>
-                            <w:r>
-                              <w:rPr>
-                                <w:rFonts w:ascii="Arial" w:hAnsi="Arial" w:cs="Arial"/>
-                                <w:color w:val="000000" w:themeColor="text1"/>
-                                <w:sz w:val="20"/>
-                              </w:rPr>
-                              <w:t>79</w:t>
+                              <w:t>pending</w:t>
                             </w:r>
                             <w:r>
                               <w:rPr>
@@ -2922,7 +2363,7 @@
           </mc:Choice>
           <mc:Fallback>
             <w:pict>
-              <v:rect w14:anchorId="57444075" id="Rectangle 5" o:spid="_x0000_s1035" style="position:absolute;margin-left:44.15pt;margin-top:3.75pt;width:148.6pt;height:41.45pt;z-index:251667456;visibility:visible;mso-wrap-style:square;mso-width-percent:0;mso-height-percent:0;mso-wrap-distance-left:9pt;mso-wrap-distance-top:0;mso-wrap-distance-right:9pt;mso-wrap-distance-bottom:0;mso-position-horizontal:absolute;mso-position-horizontal-relative:text;mso-position-vertical:absolute;mso-position-vertical-relative:text;mso-width-percent:0;mso-height-percent:0;mso-width-relative:margin;mso-height-relative:margin;v-text-anchor:middle" o:gfxdata="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" filled="f" strokecolor="black [3213]" strokeweight="1pt">
+              <v:rect w14:anchorId="76DC0DFD" id="Rectangle 6" o:spid="_x0000_s1033" style="position:absolute;margin-left:294.6pt;margin-top:5.05pt;width:229.8pt;height:41.45pt;z-index:251668480;visibility:visible;mso-wrap-style:square;mso-width-percent:0;mso-height-percent:0;mso-wrap-distance-left:9pt;mso-wrap-distance-top:0;mso-wrap-distance-right:9pt;mso-wrap-distance-bottom:0;mso-position-horizontal:absolute;mso-position-horizontal-relative:text;mso-position-vertical:absolute;mso-position-vertical-relative:text;mso-width-percent:0;mso-height-percent:0;mso-width-relative:margin;mso-height-relative:margin;v-text-anchor:middle" o:gfxdata="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" filled="f" strokecolor="black [3213]" strokeweight="1pt">
                 <v:textbox>
                   <w:txbxContent>
                     <w:p>
@@ -2972,7 +2413,31 @@
                           <w:color w:val="000000" w:themeColor="text1"/>
                           <w:sz w:val="20"/>
                         </w:rPr>
-                        <w:t>s sought for retrieval</w:t>
+                        <w:t xml:space="preserve">s </w:t>
+                      </w:r>
+                      <w:r>
+                        <w:rPr>
+                          <w:rFonts w:ascii="Arial" w:hAnsi="Arial" w:cs="Arial"/>
+                          <w:color w:val="000000" w:themeColor="text1"/>
+                          <w:sz w:val="20"/>
+                        </w:rPr>
+                        <w:t xml:space="preserve">without </w:t>
+                      </w:r>
+                      <w:r>
+                        <w:rPr>
+                          <w:rFonts w:ascii="Arial" w:hAnsi="Arial" w:cs="Arial"/>
+                          <w:color w:val="000000" w:themeColor="text1"/>
+                          <w:sz w:val="20"/>
+                        </w:rPr>
+                        <w:t xml:space="preserve">bat functional </w:t>
+                      </w:r>
+                      <w:r>
+                        <w:rPr>
+                          <w:rFonts w:ascii="Arial" w:hAnsi="Arial" w:cs="Arial"/>
+                          <w:color w:val="000000" w:themeColor="text1"/>
+                          <w:sz w:val="20"/>
+                        </w:rPr>
+                        <w:t>trait data</w:t>
                       </w:r>
                     </w:p>
                     <w:p>
@@ -3014,15 +2479,7 @@
                           <w:color w:val="000000" w:themeColor="text1"/>
                           <w:sz w:val="20"/>
                         </w:rPr>
-                        <w:t>3</w:t>
-                      </w:r>
-                      <w:r>
-                        <w:rPr>
-                          <w:rFonts w:ascii="Arial" w:hAnsi="Arial" w:cs="Arial"/>
-                          <w:color w:val="000000" w:themeColor="text1"/>
-                          <w:sz w:val="20"/>
-                        </w:rPr>
-                        <w:t>79</w:t>
+                        <w:t>pending</w:t>
                       </w:r>
                       <w:r>
                         <w:rPr>
@@ -3047,87 +2504,18 @@
         <mc:AlternateContent>
           <mc:Choice Requires="wps">
             <w:drawing>
-              <wp:anchor distT="0" distB="0" distL="114300" distR="114300" simplePos="0" relativeHeight="251683840" behindDoc="0" locked="0" layoutInCell="1" allowOverlap="1" wp14:anchorId="21ADC2D0" wp14:editId="0F8FC617">
+              <wp:anchor distT="0" distB="0" distL="114300" distR="114300" simplePos="0" relativeHeight="251667456" behindDoc="0" locked="0" layoutInCell="1" allowOverlap="1" wp14:anchorId="57444075" wp14:editId="088E4059">
                 <wp:simplePos x="0" y="0"/>
                 <wp:positionH relativeFrom="column">
-                  <wp:posOffset>2463165</wp:posOffset>
+                  <wp:posOffset>1278467</wp:posOffset>
                 </wp:positionH>
                 <wp:positionV relativeFrom="paragraph">
-                  <wp:posOffset>320675</wp:posOffset>
+                  <wp:posOffset>47202</wp:posOffset>
                 </wp:positionV>
-                <wp:extent cx="563245" cy="0"/>
-                <wp:effectExtent l="0" t="76200" r="27305" b="95250"/>
+                <wp:extent cx="1887220" cy="635000"/>
+                <wp:effectExtent l="0" t="0" r="17780" b="12700"/>
                 <wp:wrapNone/>
-                <wp:docPr id="16" name="Straight Arrow Connector 16"/>
-                <wp:cNvGraphicFramePr/>
-                <a:graphic xmlns:a="http://schemas.openxmlformats.org/drawingml/2006/main">
-                  <a:graphicData uri="http://schemas.microsoft.com/office/word/2010/wordprocessingShape">
-                    <wps:wsp>
-                      <wps:cNvCnPr/>
-                      <wps:spPr>
-                        <a:xfrm>
-                          <a:off x="0" y="0"/>
-                          <a:ext cx="563245" cy="0"/>
-                        </a:xfrm>
-                        <a:prstGeom prst="straightConnector1">
-                          <a:avLst/>
-                        </a:prstGeom>
-                        <a:ln>
-                          <a:solidFill>
-                            <a:schemeClr val="tx1"/>
-                          </a:solidFill>
-                          <a:tailEnd type="triangle"/>
-                        </a:ln>
-                      </wps:spPr>
-                      <wps:style>
-                        <a:lnRef idx="1">
-                          <a:schemeClr val="accent1"/>
-                        </a:lnRef>
-                        <a:fillRef idx="0">
-                          <a:schemeClr val="accent1"/>
-                        </a:fillRef>
-                        <a:effectRef idx="0">
-                          <a:schemeClr val="accent1"/>
-                        </a:effectRef>
-                        <a:fontRef idx="minor">
-                          <a:schemeClr val="tx1"/>
-                        </a:fontRef>
-                      </wps:style>
-                      <wps:bodyPr/>
-                    </wps:wsp>
-                  </a:graphicData>
-                </a:graphic>
-              </wp:anchor>
-            </w:drawing>
-          </mc:Choice>
-          <mc:Fallback>
-            <w:pict>
-              <v:shape w14:anchorId="27D002D7" id="Straight Arrow Connector 16" o:spid="_x0000_s1026" type="#_x0000_t32" style="position:absolute;margin-left:193.95pt;margin-top:25.25pt;width:44.35pt;height:0;z-index:251683840;visibility:visible;mso-wrap-style:square;mso-wrap-distance-left:9pt;mso-wrap-distance-top:0;mso-wrap-distance-right:9pt;mso-wrap-distance-bottom:0;mso-position-horizontal:absolute;mso-position-horizontal-relative:text;mso-position-vertical:absolute;mso-position-vertical-relative:text" o:gfxdata="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" strokecolor="black [3213]" strokeweight=".5pt">
-                <v:stroke endarrow="block" joinstyle="miter"/>
-              </v:shape>
-            </w:pict>
-          </mc:Fallback>
-        </mc:AlternateContent>
-      </w:r>
-      <w:r>
-        <w:rPr>
-          <w:noProof/>
-        </w:rPr>
-        <mc:AlternateContent>
-          <mc:Choice Requires="wps">
-            <w:drawing>
-              <wp:anchor distT="0" distB="0" distL="114300" distR="114300" simplePos="0" relativeHeight="251668480" behindDoc="0" locked="0" layoutInCell="1" allowOverlap="1" wp14:anchorId="76DC0DFD" wp14:editId="2C46105F">
-                <wp:simplePos x="0" y="0"/>
-                <wp:positionH relativeFrom="column">
-                  <wp:posOffset>3049270</wp:posOffset>
-                </wp:positionH>
-                <wp:positionV relativeFrom="paragraph">
-                  <wp:posOffset>66675</wp:posOffset>
-                </wp:positionV>
-                <wp:extent cx="1887220" cy="526415"/>
-                <wp:effectExtent l="0" t="0" r="17780" b="26035"/>
-                <wp:wrapNone/>
-                <wp:docPr id="6" name="Rectangle 6"/>
+                <wp:docPr id="5" name="Rectangle 5"/>
                 <wp:cNvGraphicFramePr/>
                 <a:graphic xmlns:a="http://schemas.openxmlformats.org/drawingml/2006/main">
                   <a:graphicData uri="http://schemas.microsoft.com/office/word/2010/wordprocessingShape">
@@ -3136,7 +2524,7 @@
                       <wps:spPr>
                         <a:xfrm>
                           <a:off x="0" y="0"/>
-                          <a:ext cx="1887220" cy="526415"/>
+                          <a:ext cx="1887220" cy="635000"/>
                         </a:xfrm>
                         <a:prstGeom prst="rect">
                           <a:avLst/>
@@ -3213,7 +2601,39 @@
                                 <w:color w:val="000000" w:themeColor="text1"/>
                                 <w:sz w:val="20"/>
                               </w:rPr>
-                              <w:t>s not retrieved</w:t>
+                              <w:t xml:space="preserve">s </w:t>
+                            </w:r>
+                            <w:r>
+                              <w:rPr>
+                                <w:rFonts w:ascii="Arial" w:hAnsi="Arial" w:cs="Arial"/>
+                                <w:color w:val="000000" w:themeColor="text1"/>
+                                <w:sz w:val="20"/>
+                              </w:rPr>
+                              <w:t xml:space="preserve">screened for </w:t>
+                            </w:r>
+                            <w:r>
+                              <w:rPr>
+                                <w:rFonts w:ascii="Arial" w:hAnsi="Arial" w:cs="Arial"/>
+                                <w:color w:val="000000" w:themeColor="text1"/>
+                                <w:sz w:val="20"/>
+                              </w:rPr>
+                              <w:t xml:space="preserve">trait </w:t>
+                            </w:r>
+                            <w:r>
+                              <w:rPr>
+                                <w:rFonts w:ascii="Arial" w:hAnsi="Arial" w:cs="Arial"/>
+                                <w:color w:val="000000" w:themeColor="text1"/>
+                                <w:sz w:val="20"/>
+                              </w:rPr>
+                              <w:t xml:space="preserve">data </w:t>
+                            </w:r>
+                            <w:r>
+                              <w:rPr>
+                                <w:rFonts w:ascii="Arial" w:hAnsi="Arial" w:cs="Arial"/>
+                                <w:color w:val="000000" w:themeColor="text1"/>
+                                <w:sz w:val="20"/>
+                              </w:rPr>
+                              <w:t>origin</w:t>
                             </w:r>
                           </w:p>
                           <w:p>
@@ -3255,7 +2675,7 @@
                                 <w:color w:val="000000" w:themeColor="text1"/>
                                 <w:sz w:val="20"/>
                               </w:rPr>
-                              <w:t>0</w:t>
+                              <w:t>pending</w:t>
                             </w:r>
                             <w:r>
                               <w:rPr>
@@ -3288,7 +2708,7 @@
           </mc:Choice>
           <mc:Fallback>
             <w:pict>
-              <v:rect w14:anchorId="76DC0DFD" id="Rectangle 6" o:spid="_x0000_s1036" style="position:absolute;margin-left:240.1pt;margin-top:5.25pt;width:148.6pt;height:41.45pt;z-index:251668480;visibility:visible;mso-wrap-style:square;mso-width-percent:0;mso-height-percent:0;mso-wrap-distance-left:9pt;mso-wrap-distance-top:0;mso-wrap-distance-right:9pt;mso-wrap-distance-bottom:0;mso-position-horizontal:absolute;mso-position-horizontal-relative:text;mso-position-vertical:absolute;mso-position-vertical-relative:text;mso-width-percent:0;mso-height-percent:0;mso-width-relative:margin;mso-height-relative:margin;v-text-anchor:middle" o:gfxdata="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" filled="f" strokecolor="black [3213]" strokeweight="1pt">
+              <v:rect w14:anchorId="57444075" id="Rectangle 5" o:spid="_x0000_s1034" style="position:absolute;margin-left:100.65pt;margin-top:3.7pt;width:148.6pt;height:50pt;z-index:251667456;visibility:visible;mso-wrap-style:square;mso-width-percent:0;mso-height-percent:0;mso-wrap-distance-left:9pt;mso-wrap-distance-top:0;mso-wrap-distance-right:9pt;mso-wrap-distance-bottom:0;mso-position-horizontal:absolute;mso-position-horizontal-relative:text;mso-position-vertical:absolute;mso-position-vertical-relative:text;mso-width-percent:0;mso-height-percent:0;mso-width-relative:margin;mso-height-relative:margin;v-text-anchor:middle" o:gfxdata="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" filled="f" strokecolor="black [3213]" strokeweight="1pt">
                 <v:textbox>
                   <w:txbxContent>
                     <w:p>
@@ -3338,7 +2758,39 @@
                           <w:color w:val="000000" w:themeColor="text1"/>
                           <w:sz w:val="20"/>
                         </w:rPr>
-                        <w:t>s not retrieved</w:t>
+                        <w:t xml:space="preserve">s </w:t>
+                      </w:r>
+                      <w:r>
+                        <w:rPr>
+                          <w:rFonts w:ascii="Arial" w:hAnsi="Arial" w:cs="Arial"/>
+                          <w:color w:val="000000" w:themeColor="text1"/>
+                          <w:sz w:val="20"/>
+                        </w:rPr>
+                        <w:t xml:space="preserve">screened for </w:t>
+                      </w:r>
+                      <w:r>
+                        <w:rPr>
+                          <w:rFonts w:ascii="Arial" w:hAnsi="Arial" w:cs="Arial"/>
+                          <w:color w:val="000000" w:themeColor="text1"/>
+                          <w:sz w:val="20"/>
+                        </w:rPr>
+                        <w:t xml:space="preserve">trait </w:t>
+                      </w:r>
+                      <w:r>
+                        <w:rPr>
+                          <w:rFonts w:ascii="Arial" w:hAnsi="Arial" w:cs="Arial"/>
+                          <w:color w:val="000000" w:themeColor="text1"/>
+                          <w:sz w:val="20"/>
+                        </w:rPr>
+                        <w:t xml:space="preserve">data </w:t>
+                      </w:r>
+                      <w:r>
+                        <w:rPr>
+                          <w:rFonts w:ascii="Arial" w:hAnsi="Arial" w:cs="Arial"/>
+                          <w:color w:val="000000" w:themeColor="text1"/>
+                          <w:sz w:val="20"/>
+                        </w:rPr>
+                        <w:t>origin</w:t>
                       </w:r>
                     </w:p>
                     <w:p>
@@ -3380,7 +2832,7 @@
                           <w:color w:val="000000" w:themeColor="text1"/>
                           <w:sz w:val="20"/>
                         </w:rPr>
-                        <w:t>0</w:t>
+                        <w:t>pending</w:t>
                       </w:r>
                       <w:r>
                         <w:rPr>
@@ -3415,7 +2867,7 @@
         <mc:AlternateContent>
           <mc:Choice Requires="wps">
             <w:drawing>
-              <wp:anchor distT="0" distB="0" distL="114300" distR="114300" simplePos="0" relativeHeight="251703296" behindDoc="0" locked="0" layoutInCell="1" allowOverlap="1" wp14:anchorId="057AAEFF" wp14:editId="2E392EF7">
+              <wp:anchor distT="0" distB="0" distL="114300" distR="114300" simplePos="0" relativeHeight="251703296" behindDoc="0" locked="0" layoutInCell="1" allowOverlap="1" wp14:anchorId="057AAEFF" wp14:editId="54475E1D">
                 <wp:simplePos x="0" y="0"/>
                 <wp:positionH relativeFrom="column">
                   <wp:posOffset>-1160940</wp:posOffset>
@@ -3527,7 +2979,7 @@
           </mc:Choice>
           <mc:Fallback>
             <w:pict>
-              <v:shape w14:anchorId="057AAEFF" id="Flowchart: Alternate Process 32" o:spid="_x0000_s1037" type="#_x0000_t176" style="position:absolute;margin-left:-91.4pt;margin-top:11.05pt;width:219.5pt;height:20.7pt;rotation:-90;z-index:251703296;visibility:visible;mso-wrap-style:square;mso-width-percent:0;mso-height-percent:0;mso-wrap-distance-left:9pt;mso-wrap-distance-top:0;mso-wrap-distance-right:9pt;mso-wrap-distance-bottom:0;mso-position-horizontal:absolute;mso-position-horizontal-relative:text;mso-position-vertical:absolute;mso-position-vertical-relative:text;mso-width-percent:0;mso-height-percent:0;mso-width-relative:margin;mso-height-relative:margin;v-text-anchor:middle" o:gfxdata="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" fillcolor="#9cc2e5 [1944]" strokecolor="black [3213]" strokeweight="1pt">
+              <v:shape w14:anchorId="057AAEFF" id="Flowchart: Alternate Process 32" o:spid="_x0000_s1035" type="#_x0000_t176" style="position:absolute;margin-left:-91.4pt;margin-top:11.05pt;width:219.5pt;height:20.7pt;rotation:-90;z-index:251703296;visibility:visible;mso-wrap-style:square;mso-width-percent:0;mso-height-percent:0;mso-wrap-distance-left:9pt;mso-wrap-distance-top:0;mso-wrap-distance-right:9pt;mso-wrap-distance-bottom:0;mso-position-horizontal:absolute;mso-position-horizontal-relative:text;mso-position-vertical:absolute;mso-position-vertical-relative:text;mso-width-percent:0;mso-height-percent:0;mso-width-relative:margin;mso-height-relative:margin;v-text-anchor:middle" o:gfxdata="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" fillcolor="#9cc2e5 [1944]" strokecolor="black [3213]" strokeweight="1pt">
                 <v:textbox>
                   <w:txbxContent>
                     <w:p>
@@ -3577,6 +3029,11 @@
       <w:pPr>
         <w:spacing w:after="0" w:line="240" w:lineRule="auto"/>
       </w:pPr>
+    </w:p>
+    <w:p>
+      <w:pPr>
+        <w:spacing w:after="0" w:line="240" w:lineRule="auto"/>
+      </w:pPr>
       <w:r>
         <w:rPr>
           <w:noProof/>
@@ -3584,13 +3041,90 @@
         <mc:AlternateContent>
           <mc:Choice Requires="wps">
             <w:drawing>
-              <wp:anchor distT="0" distB="0" distL="114300" distR="114300" simplePos="0" relativeHeight="251710464" behindDoc="0" locked="0" layoutInCell="1" allowOverlap="1" wp14:anchorId="3A8B276F" wp14:editId="003E55C8">
+              <wp:anchor distT="0" distB="0" distL="114300" distR="114300" simplePos="0" relativeHeight="251730944" behindDoc="0" locked="0" layoutInCell="1" allowOverlap="1" wp14:anchorId="1F49E81C" wp14:editId="3AC991ED">
                 <wp:simplePos x="0" y="0"/>
                 <wp:positionH relativeFrom="column">
-                  <wp:posOffset>1409700</wp:posOffset>
+                  <wp:posOffset>2133600</wp:posOffset>
                 </wp:positionH>
                 <wp:positionV relativeFrom="paragraph">
-                  <wp:posOffset>56515</wp:posOffset>
+                  <wp:posOffset>121285</wp:posOffset>
+                </wp:positionV>
+                <wp:extent cx="3139440" cy="160020"/>
+                <wp:effectExtent l="0" t="0" r="80010" b="49530"/>
+                <wp:wrapNone/>
+                <wp:docPr id="30581336" name="Conector: angular 29"/>
+                <wp:cNvGraphicFramePr/>
+                <a:graphic xmlns:a="http://schemas.openxmlformats.org/drawingml/2006/main">
+                  <a:graphicData uri="http://schemas.microsoft.com/office/word/2010/wordprocessingShape">
+                    <wps:wsp>
+                      <wps:cNvCnPr/>
+                      <wps:spPr>
+                        <a:xfrm>
+                          <a:off x="0" y="0"/>
+                          <a:ext cx="3139440" cy="160020"/>
+                        </a:xfrm>
+                        <a:prstGeom prst="bentConnector3">
+                          <a:avLst>
+                            <a:gd name="adj1" fmla="val 99874"/>
+                          </a:avLst>
+                        </a:prstGeom>
+                        <a:ln w="12700">
+                          <a:solidFill>
+                            <a:schemeClr val="tx1"/>
+                          </a:solidFill>
+                          <a:tailEnd type="triangle"/>
+                        </a:ln>
+                      </wps:spPr>
+                      <wps:style>
+                        <a:lnRef idx="1">
+                          <a:schemeClr val="accent1"/>
+                        </a:lnRef>
+                        <a:fillRef idx="0">
+                          <a:schemeClr val="accent1"/>
+                        </a:fillRef>
+                        <a:effectRef idx="0">
+                          <a:schemeClr val="accent1"/>
+                        </a:effectRef>
+                        <a:fontRef idx="minor">
+                          <a:schemeClr val="tx1"/>
+                        </a:fontRef>
+                      </wps:style>
+                      <wps:bodyPr/>
+                    </wps:wsp>
+                  </a:graphicData>
+                </a:graphic>
+                <wp14:sizeRelH relativeFrom="margin">
+                  <wp14:pctWidth>0</wp14:pctWidth>
+                </wp14:sizeRelH>
+                <wp14:sizeRelV relativeFrom="margin">
+                  <wp14:pctHeight>0</wp14:pctHeight>
+                </wp14:sizeRelV>
+              </wp:anchor>
+            </w:drawing>
+          </mc:Choice>
+          <mc:Fallback>
+            <w:pict>
+              <v:shape w14:anchorId="6F9C3C69" id="Conector: angular 29" o:spid="_x0000_s1026" type="#_x0000_t34" style="position:absolute;margin-left:168pt;margin-top:9.55pt;width:247.2pt;height:12.6pt;z-index:251730944;visibility:visible;mso-wrap-style:square;mso-width-percent:0;mso-height-percent:0;mso-wrap-distance-left:9pt;mso-wrap-distance-top:0;mso-wrap-distance-right:9pt;mso-wrap-distance-bottom:0;mso-position-horizontal:absolute;mso-position-horizontal-relative:text;mso-position-vertical:absolute;mso-position-vertical-relative:text;mso-width-percent:0;mso-height-percent:0;mso-width-relative:margin;mso-height-relative:margin" o:gfxdata="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" adj="21573" strokecolor="black [3213]" strokeweight="1pt">
+                <v:stroke endarrow="block"/>
+              </v:shape>
+            </w:pict>
+          </mc:Fallback>
+        </mc:AlternateContent>
+      </w:r>
+      <w:r>
+        <w:rPr>
+          <w:noProof/>
+        </w:rPr>
+        <mc:AlternateContent>
+          <mc:Choice Requires="wps">
+            <w:drawing>
+              <wp:anchor distT="0" distB="0" distL="114300" distR="114300" simplePos="0" relativeHeight="251710464" behindDoc="0" locked="0" layoutInCell="1" allowOverlap="1" wp14:anchorId="3A8B276F" wp14:editId="61EFF49B">
+                <wp:simplePos x="0" y="0"/>
+                <wp:positionH relativeFrom="column">
+                  <wp:posOffset>2131842</wp:posOffset>
+                </wp:positionH>
+                <wp:positionV relativeFrom="paragraph">
+                  <wp:posOffset>21151</wp:posOffset>
                 </wp:positionV>
                 <wp:extent cx="0" cy="281305"/>
                 <wp:effectExtent l="76200" t="0" r="57150" b="61595"/>
@@ -3609,7 +3143,7 @@
                         <a:prstGeom prst="straightConnector1">
                           <a:avLst/>
                         </a:prstGeom>
-                        <a:ln>
+                        <a:ln w="12700">
                           <a:solidFill>
                             <a:schemeClr val="tx1"/>
                           </a:solidFill>
@@ -3639,22 +3173,13 @@
           </mc:Choice>
           <mc:Fallback>
             <w:pict>
-              <v:shapetype w14:anchorId="14FF5549" id="_x0000_t32" coordsize="21600,21600" o:spt="32" o:oned="t" path="m,l21600,21600e" filled="f">
-                <v:path arrowok="t" fillok="f" o:connecttype="none"/>
-                <o:lock v:ext="edit" shapetype="t"/>
-              </v:shapetype>
-              <v:shape id="Straight Arrow Connector 36" o:spid="_x0000_s1026" type="#_x0000_t32" style="position:absolute;margin-left:111pt;margin-top:4.45pt;width:0;height:22.15pt;z-index:251710464;visibility:visible;mso-wrap-style:square;mso-wrap-distance-left:9pt;mso-wrap-distance-top:0;mso-wrap-distance-right:9pt;mso-wrap-distance-bottom:0;mso-position-horizontal:absolute;mso-position-horizontal-relative:text;mso-position-vertical:absolute;mso-position-vertical-relative:text" o:gfxdata="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" strokecolor="black [3213]" strokeweight=".5pt">
+              <v:shape w14:anchorId="666A68D3" id="Straight Arrow Connector 36" o:spid="_x0000_s1026" type="#_x0000_t32" style="position:absolute;margin-left:167.85pt;margin-top:1.65pt;width:0;height:22.15pt;z-index:251710464;visibility:visible;mso-wrap-style:square;mso-wrap-distance-left:9pt;mso-wrap-distance-top:0;mso-wrap-distance-right:9pt;mso-wrap-distance-bottom:0;mso-position-horizontal:absolute;mso-position-horizontal-relative:text;mso-position-vertical:absolute;mso-position-vertical-relative:text" o:gfxdata="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" strokecolor="black [3213]" strokeweight="1pt">
                 <v:stroke endarrow="block" joinstyle="miter"/>
               </v:shape>
             </w:pict>
           </mc:Fallback>
         </mc:AlternateContent>
       </w:r>
-    </w:p>
-    <w:p>
-      <w:pPr>
-        <w:spacing w:after="0" w:line="240" w:lineRule="auto"/>
-      </w:pPr>
     </w:p>
     <w:p>
       <w:pPr>
@@ -3667,16 +3192,16 @@
         <mc:AlternateContent>
           <mc:Choice Requires="wps">
             <w:drawing>
-              <wp:anchor distT="0" distB="0" distL="114300" distR="114300" simplePos="0" relativeHeight="251671552" behindDoc="0" locked="0" layoutInCell="1" allowOverlap="1" wp14:anchorId="0A6784D8" wp14:editId="744B4082">
+              <wp:anchor distT="0" distB="0" distL="114300" distR="114300" simplePos="0" relativeHeight="251671552" behindDoc="0" locked="0" layoutInCell="1" allowOverlap="1" wp14:anchorId="0A6784D8" wp14:editId="4D87D166">
                 <wp:simplePos x="0" y="0"/>
                 <wp:positionH relativeFrom="column">
-                  <wp:posOffset>3055620</wp:posOffset>
+                  <wp:posOffset>3718560</wp:posOffset>
                 </wp:positionH>
                 <wp:positionV relativeFrom="paragraph">
-                  <wp:posOffset>12700</wp:posOffset>
+                  <wp:posOffset>102870</wp:posOffset>
                 </wp:positionV>
-                <wp:extent cx="4046220" cy="1133475"/>
-                <wp:effectExtent l="0" t="0" r="11430" b="28575"/>
+                <wp:extent cx="2956560" cy="773723"/>
+                <wp:effectExtent l="0" t="0" r="15240" b="26670"/>
                 <wp:wrapNone/>
                 <wp:docPr id="9" name="Rectangle 9"/>
                 <wp:cNvGraphicFramePr/>
@@ -3687,7 +3212,7 @@
                       <wps:spPr>
                         <a:xfrm>
                           <a:off x="0" y="0"/>
-                          <a:ext cx="4046220" cy="1133475"/>
+                          <a:ext cx="2956560" cy="773723"/>
                         </a:xfrm>
                         <a:prstGeom prst="rect">
                           <a:avLst/>
@@ -3740,69 +3265,39 @@
                                 <w:color w:val="000000" w:themeColor="text1"/>
                                 <w:sz w:val="20"/>
                               </w:rPr>
-                              <w:t>:</w:t>
-                            </w:r>
-                          </w:p>
-                          <w:p>
-                            <w:pPr>
-                              <w:spacing w:after="0" w:line="240" w:lineRule="auto"/>
-                              <w:ind w:firstLine="284"/>
-                              <w:rPr>
-                                <w:rFonts w:ascii="Arial" w:hAnsi="Arial" w:cs="Arial"/>
-                                <w:color w:val="000000" w:themeColor="text1"/>
-                                <w:sz w:val="20"/>
-                              </w:rPr>
-                            </w:pPr>
-                            <w:r>
-                              <w:rPr>
-                                <w:rFonts w:ascii="Arial" w:hAnsi="Arial" w:cs="Arial"/>
-                                <w:color w:val="000000" w:themeColor="text1"/>
-                                <w:sz w:val="20"/>
-                              </w:rPr>
-                              <w:t>Not a database or review article (n = 1</w:t>
-                            </w:r>
-                            <w:r>
-                              <w:rPr>
-                                <w:rFonts w:ascii="Arial" w:hAnsi="Arial" w:cs="Arial"/>
-                                <w:color w:val="000000" w:themeColor="text1"/>
-                                <w:sz w:val="20"/>
-                              </w:rPr>
-                              <w:t>5</w:t>
-                            </w:r>
-                            <w:r>
-                              <w:rPr>
-                                <w:rFonts w:ascii="Arial" w:hAnsi="Arial" w:cs="Arial"/>
-                                <w:color w:val="000000" w:themeColor="text1"/>
-                                <w:sz w:val="20"/>
-                              </w:rPr>
-                              <w:t>9</w:t>
-                            </w:r>
-                            <w:r>
-                              <w:rPr>
-                                <w:rFonts w:ascii="Arial" w:hAnsi="Arial" w:cs="Arial"/>
-                                <w:color w:val="000000" w:themeColor="text1"/>
-                                <w:sz w:val="20"/>
-                              </w:rPr>
-                              <w:t>)</w:t>
-                            </w:r>
-                          </w:p>
-                          <w:p>
-                            <w:pPr>
-                              <w:spacing w:after="0" w:line="240" w:lineRule="auto"/>
-                              <w:ind w:left="284"/>
-                              <w:rPr>
-                                <w:rFonts w:ascii="Arial" w:hAnsi="Arial" w:cs="Arial"/>
-                                <w:color w:val="000000" w:themeColor="text1"/>
-                                <w:sz w:val="20"/>
-                              </w:rPr>
-                            </w:pPr>
-                            <w:r>
-                              <w:rPr>
-                                <w:rFonts w:ascii="Arial" w:hAnsi="Arial" w:cs="Arial"/>
-                                <w:color w:val="000000" w:themeColor="text1"/>
-                                <w:sz w:val="20"/>
-                              </w:rPr>
-                              <w:t>Doesn’t report trait data</w:t>
+                              <w:t xml:space="preserve"> due to </w:t>
+                            </w:r>
+                            <w:r>
+                              <w:rPr>
+                                <w:rFonts w:ascii="Arial" w:hAnsi="Arial" w:cs="Arial"/>
+                                <w:color w:val="000000" w:themeColor="text1"/>
+                                <w:sz w:val="20"/>
+                              </w:rPr>
+                              <w:t>trait data obtained</w:t>
+                            </w:r>
+                            <w:r>
+                              <w:rPr>
+                                <w:rFonts w:ascii="Arial" w:hAnsi="Arial" w:cs="Arial"/>
+                                <w:color w:val="000000" w:themeColor="text1"/>
+                                <w:sz w:val="20"/>
+                              </w:rPr>
+                              <w:t xml:space="preserve"> </w:t>
+                            </w:r>
+                            <w:r>
+                              <w:rPr>
+                                <w:rFonts w:ascii="Arial" w:hAnsi="Arial" w:cs="Arial"/>
+                                <w:color w:val="000000" w:themeColor="text1"/>
+                                <w:sz w:val="20"/>
+                              </w:rPr>
+                              <w:t>from</w:t>
+                            </w:r>
+                            <w:r>
+                              <w:rPr>
+                                <w:rFonts w:ascii="Arial" w:hAnsi="Arial" w:cs="Arial"/>
+                                <w:color w:val="000000" w:themeColor="text1"/>
+                                <w:sz w:val="20"/>
+                              </w:rPr>
+                              <w:t xml:space="preserve"> another source already considered</w:t>
                             </w:r>
                             <w:r>
                               <w:rPr>
@@ -3834,74 +3329,7 @@
                                 <w:color w:val="000000" w:themeColor="text1"/>
                                 <w:sz w:val="20"/>
                               </w:rPr>
-                              <w:t>52</w:t>
-                            </w:r>
-                            <w:r>
-                              <w:rPr>
-                                <w:rFonts w:ascii="Arial" w:hAnsi="Arial" w:cs="Arial"/>
-                                <w:color w:val="000000" w:themeColor="text1"/>
-                                <w:sz w:val="20"/>
-                              </w:rPr>
-                              <w:t>)</w:t>
-                            </w:r>
-                          </w:p>
-                          <w:p>
-                            <w:pPr>
-                              <w:spacing w:after="0" w:line="240" w:lineRule="auto"/>
-                              <w:ind w:left="284"/>
-                              <w:rPr>
-                                <w:rFonts w:ascii="Arial" w:hAnsi="Arial" w:cs="Arial"/>
-                                <w:color w:val="000000" w:themeColor="text1"/>
-                                <w:sz w:val="20"/>
-                              </w:rPr>
-                            </w:pPr>
-                            <w:r>
-                              <w:rPr>
-                                <w:rFonts w:ascii="Arial" w:hAnsi="Arial" w:cs="Arial"/>
-                                <w:color w:val="000000" w:themeColor="text1"/>
-                                <w:sz w:val="20"/>
-                              </w:rPr>
-                              <w:t>Fully included in another source already considered</w:t>
-                            </w:r>
-                            <w:r>
-                              <w:rPr>
-                                <w:rFonts w:ascii="Arial" w:hAnsi="Arial" w:cs="Arial"/>
-                                <w:color w:val="000000" w:themeColor="text1"/>
-                                <w:sz w:val="20"/>
-                              </w:rPr>
-                              <w:t xml:space="preserve"> (</w:t>
-                            </w:r>
-                            <w:r>
-                              <w:rPr>
-                                <w:rFonts w:ascii="Arial" w:hAnsi="Arial" w:cs="Arial"/>
-                                <w:color w:val="000000" w:themeColor="text1"/>
-                                <w:sz w:val="20"/>
-                              </w:rPr>
-                              <w:t>n =</w:t>
-                            </w:r>
-                            <w:r>
-                              <w:rPr>
-                                <w:rFonts w:ascii="Arial" w:hAnsi="Arial" w:cs="Arial"/>
-                                <w:color w:val="000000" w:themeColor="text1"/>
-                                <w:sz w:val="20"/>
-                              </w:rPr>
-                              <w:t xml:space="preserve"> </w:t>
-                            </w:r>
-                            <w:r>
-                              <w:rPr>
-                                <w:rFonts w:ascii="Arial" w:hAnsi="Arial" w:cs="Arial"/>
-                                <w:color w:val="000000" w:themeColor="text1"/>
-                                <w:sz w:val="20"/>
-                              </w:rPr>
-                              <w:t>1</w:t>
-                            </w:r>
-                            <w:r>
-                              <w:rPr>
-                                <w:rFonts w:ascii="Arial" w:hAnsi="Arial" w:cs="Arial"/>
-                                <w:color w:val="000000" w:themeColor="text1"/>
-                                <w:sz w:val="20"/>
-                              </w:rPr>
-                              <w:t>3</w:t>
+                              <w:t>pending</w:t>
                             </w:r>
                             <w:r>
                               <w:rPr>
@@ -3934,7 +3362,7 @@
           </mc:Choice>
           <mc:Fallback>
             <w:pict>
-              <v:rect w14:anchorId="0A6784D8" id="Rectangle 9" o:spid="_x0000_s1038" style="position:absolute;margin-left:240.6pt;margin-top:1pt;width:318.6pt;height:89.25pt;z-index:251671552;visibility:visible;mso-wrap-style:square;mso-width-percent:0;mso-height-percent:0;mso-wrap-distance-left:9pt;mso-wrap-distance-top:0;mso-wrap-distance-right:9pt;mso-wrap-distance-bottom:0;mso-position-horizontal:absolute;mso-position-horizontal-relative:text;mso-position-vertical:absolute;mso-position-vertical-relative:text;mso-width-percent:0;mso-height-percent:0;mso-width-relative:margin;mso-height-relative:margin;v-text-anchor:middle" o:gfxdata="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" filled="f" strokecolor="black [3213]" strokeweight="1pt">
+              <v:rect w14:anchorId="0A6784D8" id="Rectangle 9" o:spid="_x0000_s1036" style="position:absolute;margin-left:292.8pt;margin-top:8.1pt;width:232.8pt;height:60.9pt;z-index:251671552;visibility:visible;mso-wrap-style:square;mso-width-percent:0;mso-height-percent:0;mso-wrap-distance-left:9pt;mso-wrap-distance-top:0;mso-wrap-distance-right:9pt;mso-wrap-distance-bottom:0;mso-position-horizontal:absolute;mso-position-horizontal-relative:text;mso-position-vertical:absolute;mso-position-vertical-relative:text;mso-width-percent:0;mso-height-percent:0;mso-width-relative:margin;mso-height-relative:margin;v-text-anchor:middle" o:gfxdata="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" filled="f" strokecolor="black [3213]" strokeweight="1pt">
                 <v:textbox>
                   <w:txbxContent>
                     <w:p>
@@ -3960,69 +3388,39 @@
                           <w:color w:val="000000" w:themeColor="text1"/>
                           <w:sz w:val="20"/>
                         </w:rPr>
-                        <w:t>:</w:t>
-                      </w:r>
-                    </w:p>
-                    <w:p>
-                      <w:pPr>
-                        <w:spacing w:after="0" w:line="240" w:lineRule="auto"/>
-                        <w:ind w:firstLine="284"/>
-                        <w:rPr>
-                          <w:rFonts w:ascii="Arial" w:hAnsi="Arial" w:cs="Arial"/>
-                          <w:color w:val="000000" w:themeColor="text1"/>
-                          <w:sz w:val="20"/>
-                        </w:rPr>
-                      </w:pPr>
-                      <w:r>
-                        <w:rPr>
-                          <w:rFonts w:ascii="Arial" w:hAnsi="Arial" w:cs="Arial"/>
-                          <w:color w:val="000000" w:themeColor="text1"/>
-                          <w:sz w:val="20"/>
-                        </w:rPr>
-                        <w:t>Not a database or review article (n = 1</w:t>
-                      </w:r>
-                      <w:r>
-                        <w:rPr>
-                          <w:rFonts w:ascii="Arial" w:hAnsi="Arial" w:cs="Arial"/>
-                          <w:color w:val="000000" w:themeColor="text1"/>
-                          <w:sz w:val="20"/>
-                        </w:rPr>
-                        <w:t>5</w:t>
-                      </w:r>
-                      <w:r>
-                        <w:rPr>
-                          <w:rFonts w:ascii="Arial" w:hAnsi="Arial" w:cs="Arial"/>
-                          <w:color w:val="000000" w:themeColor="text1"/>
-                          <w:sz w:val="20"/>
-                        </w:rPr>
-                        <w:t>9</w:t>
-                      </w:r>
-                      <w:r>
-                        <w:rPr>
-                          <w:rFonts w:ascii="Arial" w:hAnsi="Arial" w:cs="Arial"/>
-                          <w:color w:val="000000" w:themeColor="text1"/>
-                          <w:sz w:val="20"/>
-                        </w:rPr>
-                        <w:t>)</w:t>
-                      </w:r>
-                    </w:p>
-                    <w:p>
-                      <w:pPr>
-                        <w:spacing w:after="0" w:line="240" w:lineRule="auto"/>
-                        <w:ind w:left="284"/>
-                        <w:rPr>
-                          <w:rFonts w:ascii="Arial" w:hAnsi="Arial" w:cs="Arial"/>
-                          <w:color w:val="000000" w:themeColor="text1"/>
-                          <w:sz w:val="20"/>
-                        </w:rPr>
-                      </w:pPr>
-                      <w:r>
-                        <w:rPr>
-                          <w:rFonts w:ascii="Arial" w:hAnsi="Arial" w:cs="Arial"/>
-                          <w:color w:val="000000" w:themeColor="text1"/>
-                          <w:sz w:val="20"/>
-                        </w:rPr>
-                        <w:t>Doesn’t report trait data</w:t>
+                        <w:t xml:space="preserve"> due to </w:t>
+                      </w:r>
+                      <w:r>
+                        <w:rPr>
+                          <w:rFonts w:ascii="Arial" w:hAnsi="Arial" w:cs="Arial"/>
+                          <w:color w:val="000000" w:themeColor="text1"/>
+                          <w:sz w:val="20"/>
+                        </w:rPr>
+                        <w:t>trait data obtained</w:t>
+                      </w:r>
+                      <w:r>
+                        <w:rPr>
+                          <w:rFonts w:ascii="Arial" w:hAnsi="Arial" w:cs="Arial"/>
+                          <w:color w:val="000000" w:themeColor="text1"/>
+                          <w:sz w:val="20"/>
+                        </w:rPr>
+                        <w:t xml:space="preserve"> </w:t>
+                      </w:r>
+                      <w:r>
+                        <w:rPr>
+                          <w:rFonts w:ascii="Arial" w:hAnsi="Arial" w:cs="Arial"/>
+                          <w:color w:val="000000" w:themeColor="text1"/>
+                          <w:sz w:val="20"/>
+                        </w:rPr>
+                        <w:t>from</w:t>
+                      </w:r>
+                      <w:r>
+                        <w:rPr>
+                          <w:rFonts w:ascii="Arial" w:hAnsi="Arial" w:cs="Arial"/>
+                          <w:color w:val="000000" w:themeColor="text1"/>
+                          <w:sz w:val="20"/>
+                        </w:rPr>
+                        <w:t xml:space="preserve"> another source already considered</w:t>
                       </w:r>
                       <w:r>
                         <w:rPr>
@@ -4054,74 +3452,7 @@
                           <w:color w:val="000000" w:themeColor="text1"/>
                           <w:sz w:val="20"/>
                         </w:rPr>
-                        <w:t>52</w:t>
-                      </w:r>
-                      <w:r>
-                        <w:rPr>
-                          <w:rFonts w:ascii="Arial" w:hAnsi="Arial" w:cs="Arial"/>
-                          <w:color w:val="000000" w:themeColor="text1"/>
-                          <w:sz w:val="20"/>
-                        </w:rPr>
-                        <w:t>)</w:t>
-                      </w:r>
-                    </w:p>
-                    <w:p>
-                      <w:pPr>
-                        <w:spacing w:after="0" w:line="240" w:lineRule="auto"/>
-                        <w:ind w:left="284"/>
-                        <w:rPr>
-                          <w:rFonts w:ascii="Arial" w:hAnsi="Arial" w:cs="Arial"/>
-                          <w:color w:val="000000" w:themeColor="text1"/>
-                          <w:sz w:val="20"/>
-                        </w:rPr>
-                      </w:pPr>
-                      <w:r>
-                        <w:rPr>
-                          <w:rFonts w:ascii="Arial" w:hAnsi="Arial" w:cs="Arial"/>
-                          <w:color w:val="000000" w:themeColor="text1"/>
-                          <w:sz w:val="20"/>
-                        </w:rPr>
-                        <w:t>Fully included in another source already considered</w:t>
-                      </w:r>
-                      <w:r>
-                        <w:rPr>
-                          <w:rFonts w:ascii="Arial" w:hAnsi="Arial" w:cs="Arial"/>
-                          <w:color w:val="000000" w:themeColor="text1"/>
-                          <w:sz w:val="20"/>
-                        </w:rPr>
-                        <w:t xml:space="preserve"> (</w:t>
-                      </w:r>
-                      <w:r>
-                        <w:rPr>
-                          <w:rFonts w:ascii="Arial" w:hAnsi="Arial" w:cs="Arial"/>
-                          <w:color w:val="000000" w:themeColor="text1"/>
-                          <w:sz w:val="20"/>
-                        </w:rPr>
-                        <w:t>n =</w:t>
-                      </w:r>
-                      <w:r>
-                        <w:rPr>
-                          <w:rFonts w:ascii="Arial" w:hAnsi="Arial" w:cs="Arial"/>
-                          <w:color w:val="000000" w:themeColor="text1"/>
-                          <w:sz w:val="20"/>
-                        </w:rPr>
-                        <w:t xml:space="preserve"> </w:t>
-                      </w:r>
-                      <w:r>
-                        <w:rPr>
-                          <w:rFonts w:ascii="Arial" w:hAnsi="Arial" w:cs="Arial"/>
-                          <w:color w:val="000000" w:themeColor="text1"/>
-                          <w:sz w:val="20"/>
-                        </w:rPr>
-                        <w:t>1</w:t>
-                      </w:r>
-                      <w:r>
-                        <w:rPr>
-                          <w:rFonts w:ascii="Arial" w:hAnsi="Arial" w:cs="Arial"/>
-                          <w:color w:val="000000" w:themeColor="text1"/>
-                          <w:sz w:val="20"/>
-                        </w:rPr>
-                        <w:t>3</w:t>
+                        <w:t>pending</w:t>
                       </w:r>
                       <w:r>
                         <w:rPr>
@@ -4146,85 +3477,16 @@
         <mc:AlternateContent>
           <mc:Choice Requires="wps">
             <w:drawing>
-              <wp:anchor distT="0" distB="0" distL="114300" distR="114300" simplePos="0" relativeHeight="251685888" behindDoc="0" locked="0" layoutInCell="1" allowOverlap="1" wp14:anchorId="2DFD1A2A" wp14:editId="4CFF852E">
+              <wp:anchor distT="0" distB="0" distL="114300" distR="114300" simplePos="0" relativeHeight="251670528" behindDoc="0" locked="0" layoutInCell="1" allowOverlap="1" wp14:anchorId="256BB765" wp14:editId="6E790FE4">
                 <wp:simplePos x="0" y="0"/>
                 <wp:positionH relativeFrom="column">
-                  <wp:posOffset>2476500</wp:posOffset>
+                  <wp:posOffset>1280160</wp:posOffset>
                 </wp:positionH>
                 <wp:positionV relativeFrom="paragraph">
-                  <wp:posOffset>294640</wp:posOffset>
+                  <wp:posOffset>143657</wp:posOffset>
                 </wp:positionV>
-                <wp:extent cx="563245" cy="0"/>
-                <wp:effectExtent l="0" t="76200" r="27305" b="95250"/>
-                <wp:wrapNone/>
-                <wp:docPr id="17" name="Straight Arrow Connector 17"/>
-                <wp:cNvGraphicFramePr/>
-                <a:graphic xmlns:a="http://schemas.openxmlformats.org/drawingml/2006/main">
-                  <a:graphicData uri="http://schemas.microsoft.com/office/word/2010/wordprocessingShape">
-                    <wps:wsp>
-                      <wps:cNvCnPr/>
-                      <wps:spPr>
-                        <a:xfrm>
-                          <a:off x="0" y="0"/>
-                          <a:ext cx="563245" cy="0"/>
-                        </a:xfrm>
-                        <a:prstGeom prst="straightConnector1">
-                          <a:avLst/>
-                        </a:prstGeom>
-                        <a:ln>
-                          <a:solidFill>
-                            <a:schemeClr val="tx1"/>
-                          </a:solidFill>
-                          <a:tailEnd type="triangle"/>
-                        </a:ln>
-                      </wps:spPr>
-                      <wps:style>
-                        <a:lnRef idx="1">
-                          <a:schemeClr val="accent1"/>
-                        </a:lnRef>
-                        <a:fillRef idx="0">
-                          <a:schemeClr val="accent1"/>
-                        </a:fillRef>
-                        <a:effectRef idx="0">
-                          <a:schemeClr val="accent1"/>
-                        </a:effectRef>
-                        <a:fontRef idx="minor">
-                          <a:schemeClr val="tx1"/>
-                        </a:fontRef>
-                      </wps:style>
-                      <wps:bodyPr/>
-                    </wps:wsp>
-                  </a:graphicData>
-                </a:graphic>
-              </wp:anchor>
-            </w:drawing>
-          </mc:Choice>
-          <mc:Fallback>
-            <w:pict>
-              <v:shape w14:anchorId="07B26504" id="Straight Arrow Connector 17" o:spid="_x0000_s1026" type="#_x0000_t32" style="position:absolute;margin-left:195pt;margin-top:23.2pt;width:44.35pt;height:0;z-index:251685888;visibility:visible;mso-wrap-style:square;mso-wrap-distance-left:9pt;mso-wrap-distance-top:0;mso-wrap-distance-right:9pt;mso-wrap-distance-bottom:0;mso-position-horizontal:absolute;mso-position-horizontal-relative:text;mso-position-vertical:absolute;mso-position-vertical-relative:text" o:gfxdata="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" strokecolor="black [3213]" strokeweight=".5pt">
-                <v:stroke endarrow="block" joinstyle="miter"/>
-              </v:shape>
-            </w:pict>
-          </mc:Fallback>
-        </mc:AlternateContent>
-      </w:r>
-      <w:r>
-        <w:rPr>
-          <w:noProof/>
-        </w:rPr>
-        <mc:AlternateContent>
-          <mc:Choice Requires="wps">
-            <w:drawing>
-              <wp:anchor distT="0" distB="0" distL="114300" distR="114300" simplePos="0" relativeHeight="251670528" behindDoc="0" locked="0" layoutInCell="1" allowOverlap="1" wp14:anchorId="256BB765" wp14:editId="67D0AF45">
-                <wp:simplePos x="0" y="0"/>
-                <wp:positionH relativeFrom="column">
-                  <wp:posOffset>561975</wp:posOffset>
-                </wp:positionH>
-                <wp:positionV relativeFrom="paragraph">
-                  <wp:posOffset>13335</wp:posOffset>
-                </wp:positionV>
-                <wp:extent cx="1887220" cy="526415"/>
-                <wp:effectExtent l="0" t="0" r="17780" b="26035"/>
+                <wp:extent cx="1887220" cy="784860"/>
+                <wp:effectExtent l="0" t="0" r="17780" b="15240"/>
                 <wp:wrapNone/>
                 <wp:docPr id="8" name="Rectangle 8"/>
                 <wp:cNvGraphicFramePr/>
@@ -4235,7 +3497,7 @@
                       <wps:spPr>
                         <a:xfrm>
                           <a:off x="0" y="0"/>
-                          <a:ext cx="1887220" cy="526415"/>
+                          <a:ext cx="1887220" cy="784860"/>
                         </a:xfrm>
                         <a:prstGeom prst="rect">
                           <a:avLst/>
@@ -4312,7 +3574,31 @@
                                 <w:color w:val="000000" w:themeColor="text1"/>
                                 <w:sz w:val="20"/>
                               </w:rPr>
-                              <w:t>s assessed for eligibility</w:t>
+                              <w:t xml:space="preserve">s </w:t>
+                            </w:r>
+                            <w:r>
+                              <w:rPr>
+                                <w:rFonts w:ascii="Arial" w:hAnsi="Arial" w:cs="Arial"/>
+                                <w:color w:val="000000" w:themeColor="text1"/>
+                                <w:sz w:val="20"/>
+                              </w:rPr>
+                              <w:t>screened</w:t>
+                            </w:r>
+                            <w:r>
+                              <w:rPr>
+                                <w:rFonts w:ascii="Arial" w:hAnsi="Arial" w:cs="Arial"/>
+                                <w:color w:val="000000" w:themeColor="text1"/>
+                                <w:sz w:val="20"/>
+                              </w:rPr>
+                              <w:t xml:space="preserve"> for </w:t>
+                            </w:r>
+                            <w:r>
+                              <w:rPr>
+                                <w:rFonts w:ascii="Arial" w:hAnsi="Arial" w:cs="Arial"/>
+                                <w:color w:val="000000" w:themeColor="text1"/>
+                                <w:sz w:val="20"/>
+                              </w:rPr>
+                              <w:t>availability</w:t>
                             </w:r>
                           </w:p>
                           <w:p>
@@ -4354,15 +3640,7 @@
                                 <w:color w:val="000000" w:themeColor="text1"/>
                                 <w:sz w:val="20"/>
                               </w:rPr>
-                              <w:t>3</w:t>
-                            </w:r>
-                            <w:r>
-                              <w:rPr>
-                                <w:rFonts w:ascii="Arial" w:hAnsi="Arial" w:cs="Arial"/>
-                                <w:color w:val="000000" w:themeColor="text1"/>
-                                <w:sz w:val="20"/>
-                              </w:rPr>
-                              <w:t>79</w:t>
+                              <w:t>pending</w:t>
                             </w:r>
                             <w:r>
                               <w:rPr>
@@ -4395,7 +3673,7 @@
           </mc:Choice>
           <mc:Fallback>
             <w:pict>
-              <v:rect w14:anchorId="256BB765" id="Rectangle 8" o:spid="_x0000_s1039" style="position:absolute;margin-left:44.25pt;margin-top:1.05pt;width:148.6pt;height:41.45pt;z-index:251670528;visibility:visible;mso-wrap-style:square;mso-width-percent:0;mso-height-percent:0;mso-wrap-distance-left:9pt;mso-wrap-distance-top:0;mso-wrap-distance-right:9pt;mso-wrap-distance-bottom:0;mso-position-horizontal:absolute;mso-position-horizontal-relative:text;mso-position-vertical:absolute;mso-position-vertical-relative:text;mso-width-percent:0;mso-height-percent:0;mso-width-relative:margin;mso-height-relative:margin;v-text-anchor:middle" o:gfxdata="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" filled="f" strokecolor="black [3213]" strokeweight="1pt">
+              <v:rect w14:anchorId="256BB765" id="Rectangle 8" o:spid="_x0000_s1037" style="position:absolute;margin-left:100.8pt;margin-top:11.3pt;width:148.6pt;height:61.8pt;z-index:251670528;visibility:visible;mso-wrap-style:square;mso-width-percent:0;mso-height-percent:0;mso-wrap-distance-left:9pt;mso-wrap-distance-top:0;mso-wrap-distance-right:9pt;mso-wrap-distance-bottom:0;mso-position-horizontal:absolute;mso-position-horizontal-relative:text;mso-position-vertical:absolute;mso-position-vertical-relative:text;mso-width-percent:0;mso-height-percent:0;mso-width-relative:margin;mso-height-relative:margin;v-text-anchor:middle" o:gfxdata="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" filled="f" strokecolor="black [3213]" strokeweight="1pt">
                 <v:textbox>
                   <w:txbxContent>
                     <w:p>
@@ -4445,7 +3723,31 @@
                           <w:color w:val="000000" w:themeColor="text1"/>
                           <w:sz w:val="20"/>
                         </w:rPr>
-                        <w:t>s assessed for eligibility</w:t>
+                        <w:t xml:space="preserve">s </w:t>
+                      </w:r>
+                      <w:r>
+                        <w:rPr>
+                          <w:rFonts w:ascii="Arial" w:hAnsi="Arial" w:cs="Arial"/>
+                          <w:color w:val="000000" w:themeColor="text1"/>
+                          <w:sz w:val="20"/>
+                        </w:rPr>
+                        <w:t>screened</w:t>
+                      </w:r>
+                      <w:r>
+                        <w:rPr>
+                          <w:rFonts w:ascii="Arial" w:hAnsi="Arial" w:cs="Arial"/>
+                          <w:color w:val="000000" w:themeColor="text1"/>
+                          <w:sz w:val="20"/>
+                        </w:rPr>
+                        <w:t xml:space="preserve"> for </w:t>
+                      </w:r>
+                      <w:r>
+                        <w:rPr>
+                          <w:rFonts w:ascii="Arial" w:hAnsi="Arial" w:cs="Arial"/>
+                          <w:color w:val="000000" w:themeColor="text1"/>
+                          <w:sz w:val="20"/>
+                        </w:rPr>
+                        <w:t>availability</w:t>
                       </w:r>
                     </w:p>
                     <w:p>
@@ -4487,15 +3789,7 @@
                           <w:color w:val="000000" w:themeColor="text1"/>
                           <w:sz w:val="20"/>
                         </w:rPr>
-                        <w:t>3</w:t>
-                      </w:r>
-                      <w:r>
-                        <w:rPr>
-                          <w:rFonts w:ascii="Arial" w:hAnsi="Arial" w:cs="Arial"/>
-                          <w:color w:val="000000" w:themeColor="text1"/>
-                          <w:sz w:val="20"/>
-                        </w:rPr>
-                        <w:t>79</w:t>
+                        <w:t>pending</w:t>
                       </w:r>
                       <w:r>
                         <w:rPr>
@@ -4518,85 +3812,6 @@
       <w:pPr>
         <w:spacing w:after="0" w:line="240" w:lineRule="auto"/>
       </w:pPr>
-    </w:p>
-    <w:p>
-      <w:pPr>
-        <w:spacing w:after="0" w:line="240" w:lineRule="auto"/>
-      </w:pPr>
-    </w:p>
-    <w:p>
-      <w:pPr>
-        <w:spacing w:after="0" w:line="240" w:lineRule="auto"/>
-      </w:pPr>
-      <w:r>
-        <w:rPr>
-          <w:noProof/>
-        </w:rPr>
-        <mc:AlternateContent>
-          <mc:Choice Requires="wps">
-            <w:drawing>
-              <wp:anchor distT="0" distB="0" distL="114300" distR="114300" simplePos="0" relativeHeight="251714560" behindDoc="0" locked="0" layoutInCell="1" allowOverlap="1" wp14:anchorId="31891119" wp14:editId="57B45A50">
-                <wp:simplePos x="0" y="0"/>
-                <wp:positionH relativeFrom="column">
-                  <wp:posOffset>1400861</wp:posOffset>
-                </wp:positionH>
-                <wp:positionV relativeFrom="paragraph">
-                  <wp:posOffset>29667</wp:posOffset>
-                </wp:positionV>
-                <wp:extent cx="0" cy="746151"/>
-                <wp:effectExtent l="76200" t="0" r="57150" b="53975"/>
-                <wp:wrapNone/>
-                <wp:docPr id="19" name="Straight Arrow Connector 19"/>
-                <wp:cNvGraphicFramePr/>
-                <a:graphic xmlns:a="http://schemas.openxmlformats.org/drawingml/2006/main">
-                  <a:graphicData uri="http://schemas.microsoft.com/office/word/2010/wordprocessingShape">
-                    <wps:wsp>
-                      <wps:cNvCnPr/>
-                      <wps:spPr>
-                        <a:xfrm>
-                          <a:off x="0" y="0"/>
-                          <a:ext cx="0" cy="746151"/>
-                        </a:xfrm>
-                        <a:prstGeom prst="straightConnector1">
-                          <a:avLst/>
-                        </a:prstGeom>
-                        <a:ln>
-                          <a:solidFill>
-                            <a:schemeClr val="tx1"/>
-                          </a:solidFill>
-                          <a:tailEnd type="triangle"/>
-                        </a:ln>
-                      </wps:spPr>
-                      <wps:style>
-                        <a:lnRef idx="1">
-                          <a:schemeClr val="accent1"/>
-                        </a:lnRef>
-                        <a:fillRef idx="0">
-                          <a:schemeClr val="accent1"/>
-                        </a:fillRef>
-                        <a:effectRef idx="0">
-                          <a:schemeClr val="accent1"/>
-                        </a:effectRef>
-                        <a:fontRef idx="minor">
-                          <a:schemeClr val="tx1"/>
-                        </a:fontRef>
-                      </wps:style>
-                      <wps:bodyPr/>
-                    </wps:wsp>
-                  </a:graphicData>
-                </a:graphic>
-              </wp:anchor>
-            </w:drawing>
-          </mc:Choice>
-          <mc:Fallback>
-            <w:pict>
-              <v:shape w14:anchorId="5E07F158" id="Straight Arrow Connector 19" o:spid="_x0000_s1026" type="#_x0000_t32" style="position:absolute;margin-left:110.3pt;margin-top:2.35pt;width:0;height:58.75pt;z-index:251714560;visibility:visible;mso-wrap-style:square;mso-wrap-distance-left:9pt;mso-wrap-distance-top:0;mso-wrap-distance-right:9pt;mso-wrap-distance-bottom:0;mso-position-horizontal:absolute;mso-position-horizontal-relative:text;mso-position-vertical:absolute;mso-position-vertical-relative:text" o:gfxdata="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" strokecolor="black [3213]" strokeweight=".5pt">
-                <v:stroke endarrow="block" joinstyle="miter"/>
-              </v:shape>
-            </w:pict>
-          </mc:Fallback>
-        </mc:AlternateContent>
-      </w:r>
     </w:p>
     <w:p>
       <w:pPr>
@@ -4624,13 +3839,389 @@
         <mc:AlternateContent>
           <mc:Choice Requires="wps">
             <w:drawing>
-              <wp:anchor distT="0" distB="0" distL="114300" distR="114300" simplePos="0" relativeHeight="251678720" behindDoc="0" locked="0" layoutInCell="1" allowOverlap="1" wp14:anchorId="2957DE69" wp14:editId="1B4BE176">
+              <wp:anchor distT="0" distB="0" distL="114300" distR="114300" simplePos="0" relativeHeight="251714560" behindDoc="0" locked="0" layoutInCell="1" allowOverlap="1" wp14:anchorId="31891119" wp14:editId="24B3B2F1">
                 <wp:simplePos x="0" y="0"/>
                 <wp:positionH relativeFrom="column">
-                  <wp:posOffset>540385</wp:posOffset>
+                  <wp:posOffset>2118360</wp:posOffset>
                 </wp:positionH>
                 <wp:positionV relativeFrom="paragraph">
-                  <wp:posOffset>110795</wp:posOffset>
+                  <wp:posOffset>99695</wp:posOffset>
+                </wp:positionV>
+                <wp:extent cx="7620" cy="502285"/>
+                <wp:effectExtent l="38100" t="0" r="68580" b="50165"/>
+                <wp:wrapNone/>
+                <wp:docPr id="19" name="Straight Arrow Connector 19"/>
+                <wp:cNvGraphicFramePr/>
+                <a:graphic xmlns:a="http://schemas.openxmlformats.org/drawingml/2006/main">
+                  <a:graphicData uri="http://schemas.microsoft.com/office/word/2010/wordprocessingShape">
+                    <wps:wsp>
+                      <wps:cNvCnPr/>
+                      <wps:spPr>
+                        <a:xfrm>
+                          <a:off x="0" y="0"/>
+                          <a:ext cx="7620" cy="502285"/>
+                        </a:xfrm>
+                        <a:prstGeom prst="straightConnector1">
+                          <a:avLst/>
+                        </a:prstGeom>
+                        <a:ln w="12700">
+                          <a:solidFill>
+                            <a:schemeClr val="tx1"/>
+                          </a:solidFill>
+                          <a:tailEnd type="triangle"/>
+                        </a:ln>
+                      </wps:spPr>
+                      <wps:style>
+                        <a:lnRef idx="1">
+                          <a:schemeClr val="accent1"/>
+                        </a:lnRef>
+                        <a:fillRef idx="0">
+                          <a:schemeClr val="accent1"/>
+                        </a:fillRef>
+                        <a:effectRef idx="0">
+                          <a:schemeClr val="accent1"/>
+                        </a:effectRef>
+                        <a:fontRef idx="minor">
+                          <a:schemeClr val="tx1"/>
+                        </a:fontRef>
+                      </wps:style>
+                      <wps:bodyPr/>
+                    </wps:wsp>
+                  </a:graphicData>
+                </a:graphic>
+                <wp14:sizeRelH relativeFrom="margin">
+                  <wp14:pctWidth>0</wp14:pctWidth>
+                </wp14:sizeRelH>
+                <wp14:sizeRelV relativeFrom="margin">
+                  <wp14:pctHeight>0</wp14:pctHeight>
+                </wp14:sizeRelV>
+              </wp:anchor>
+            </w:drawing>
+          </mc:Choice>
+          <mc:Fallback>
+            <w:pict>
+              <v:shape w14:anchorId="6F591A2B" id="Straight Arrow Connector 19" o:spid="_x0000_s1026" type="#_x0000_t32" style="position:absolute;margin-left:166.8pt;margin-top:7.85pt;width:.6pt;height:39.55pt;z-index:251714560;visibility:visible;mso-wrap-style:square;mso-width-percent:0;mso-height-percent:0;mso-wrap-distance-left:9pt;mso-wrap-distance-top:0;mso-wrap-distance-right:9pt;mso-wrap-distance-bottom:0;mso-position-horizontal:absolute;mso-position-horizontal-relative:text;mso-position-vertical:absolute;mso-position-vertical-relative:text;mso-width-percent:0;mso-height-percent:0;mso-width-relative:margin;mso-height-relative:margin" o:gfxdata="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" strokecolor="black [3213]" strokeweight="1pt">
+                <v:stroke endarrow="block" joinstyle="miter"/>
+              </v:shape>
+            </w:pict>
+          </mc:Fallback>
+        </mc:AlternateContent>
+      </w:r>
+    </w:p>
+    <w:p>
+      <w:pPr>
+        <w:spacing w:after="0" w:line="240" w:lineRule="auto"/>
+      </w:pPr>
+      <w:r>
+        <w:rPr>
+          <w:noProof/>
+        </w:rPr>
+        <mc:AlternateContent>
+          <mc:Choice Requires="wps">
+            <w:drawing>
+              <wp:anchor distT="0" distB="0" distL="114300" distR="114300" simplePos="0" relativeHeight="251734016" behindDoc="0" locked="0" layoutInCell="1" allowOverlap="1" wp14:anchorId="4672CF8F" wp14:editId="09DA57B8">
+                <wp:simplePos x="0" y="0"/>
+                <wp:positionH relativeFrom="column">
+                  <wp:posOffset>2118360</wp:posOffset>
+                </wp:positionH>
+                <wp:positionV relativeFrom="paragraph">
+                  <wp:posOffset>131445</wp:posOffset>
+                </wp:positionV>
+                <wp:extent cx="3162300" cy="327660"/>
+                <wp:effectExtent l="0" t="0" r="76200" b="53340"/>
+                <wp:wrapNone/>
+                <wp:docPr id="204058240" name="Conector: angular 29"/>
+                <wp:cNvGraphicFramePr/>
+                <a:graphic xmlns:a="http://schemas.openxmlformats.org/drawingml/2006/main">
+                  <a:graphicData uri="http://schemas.microsoft.com/office/word/2010/wordprocessingShape">
+                    <wps:wsp>
+                      <wps:cNvCnPr/>
+                      <wps:spPr>
+                        <a:xfrm>
+                          <a:off x="0" y="0"/>
+                          <a:ext cx="3162300" cy="327660"/>
+                        </a:xfrm>
+                        <a:prstGeom prst="bentConnector3">
+                          <a:avLst>
+                            <a:gd name="adj1" fmla="val 99874"/>
+                          </a:avLst>
+                        </a:prstGeom>
+                        <a:ln w="12700">
+                          <a:solidFill>
+                            <a:schemeClr val="tx1"/>
+                          </a:solidFill>
+                          <a:tailEnd type="triangle"/>
+                        </a:ln>
+                      </wps:spPr>
+                      <wps:style>
+                        <a:lnRef idx="1">
+                          <a:schemeClr val="accent1"/>
+                        </a:lnRef>
+                        <a:fillRef idx="0">
+                          <a:schemeClr val="accent1"/>
+                        </a:fillRef>
+                        <a:effectRef idx="0">
+                          <a:schemeClr val="accent1"/>
+                        </a:effectRef>
+                        <a:fontRef idx="minor">
+                          <a:schemeClr val="tx1"/>
+                        </a:fontRef>
+                      </wps:style>
+                      <wps:bodyPr/>
+                    </wps:wsp>
+                  </a:graphicData>
+                </a:graphic>
+                <wp14:sizeRelH relativeFrom="margin">
+                  <wp14:pctWidth>0</wp14:pctWidth>
+                </wp14:sizeRelH>
+                <wp14:sizeRelV relativeFrom="margin">
+                  <wp14:pctHeight>0</wp14:pctHeight>
+                </wp14:sizeRelV>
+              </wp:anchor>
+            </w:drawing>
+          </mc:Choice>
+          <mc:Fallback>
+            <w:pict>
+              <v:shape w14:anchorId="50BD80D3" id="Conector: angular 29" o:spid="_x0000_s1026" type="#_x0000_t34" style="position:absolute;margin-left:166.8pt;margin-top:10.35pt;width:249pt;height:25.8pt;z-index:251734016;visibility:visible;mso-wrap-style:square;mso-width-percent:0;mso-height-percent:0;mso-wrap-distance-left:9pt;mso-wrap-distance-top:0;mso-wrap-distance-right:9pt;mso-wrap-distance-bottom:0;mso-position-horizontal:absolute;mso-position-horizontal-relative:text;mso-position-vertical:absolute;mso-position-vertical-relative:text;mso-width-percent:0;mso-height-percent:0;mso-width-relative:margin;mso-height-relative:margin" o:gfxdata="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" adj="21573" strokecolor="black [3213]" strokeweight="1pt">
+                <v:stroke endarrow="block"/>
+              </v:shape>
+            </w:pict>
+          </mc:Fallback>
+        </mc:AlternateContent>
+      </w:r>
+    </w:p>
+    <w:p>
+      <w:pPr>
+        <w:spacing w:after="0" w:line="240" w:lineRule="auto"/>
+      </w:pPr>
+    </w:p>
+    <w:p>
+      <w:pPr>
+        <w:spacing w:after="0" w:line="240" w:lineRule="auto"/>
+      </w:pPr>
+      <w:r>
+        <w:rPr>
+          <w:noProof/>
+        </w:rPr>
+        <mc:AlternateContent>
+          <mc:Choice Requires="wps">
+            <w:drawing>
+              <wp:anchor distT="0" distB="0" distL="114300" distR="114300" simplePos="0" relativeHeight="251732992" behindDoc="0" locked="0" layoutInCell="1" allowOverlap="1" wp14:anchorId="4D8BB274" wp14:editId="3A56C4B9">
+                <wp:simplePos x="0" y="0"/>
+                <wp:positionH relativeFrom="column">
+                  <wp:posOffset>3703320</wp:posOffset>
+                </wp:positionH>
+                <wp:positionV relativeFrom="paragraph">
+                  <wp:posOffset>133350</wp:posOffset>
+                </wp:positionV>
+                <wp:extent cx="2956560" cy="548640"/>
+                <wp:effectExtent l="0" t="0" r="15240" b="22860"/>
+                <wp:wrapNone/>
+                <wp:docPr id="580127992" name="Rectangle 9"/>
+                <wp:cNvGraphicFramePr/>
+                <a:graphic xmlns:a="http://schemas.openxmlformats.org/drawingml/2006/main">
+                  <a:graphicData uri="http://schemas.microsoft.com/office/word/2010/wordprocessingShape">
+                    <wps:wsp>
+                      <wps:cNvSpPr/>
+                      <wps:spPr>
+                        <a:xfrm>
+                          <a:off x="0" y="0"/>
+                          <a:ext cx="2956560" cy="548640"/>
+                        </a:xfrm>
+                        <a:prstGeom prst="rect">
+                          <a:avLst/>
+                        </a:prstGeom>
+                        <a:noFill/>
+                        <a:ln>
+                          <a:solidFill>
+                            <a:schemeClr val="tx1"/>
+                          </a:solidFill>
+                        </a:ln>
+                      </wps:spPr>
+                      <wps:style>
+                        <a:lnRef idx="2">
+                          <a:schemeClr val="accent1">
+                            <a:shade val="50000"/>
+                          </a:schemeClr>
+                        </a:lnRef>
+                        <a:fillRef idx="1">
+                          <a:schemeClr val="accent1"/>
+                        </a:fillRef>
+                        <a:effectRef idx="0">
+                          <a:schemeClr val="accent1"/>
+                        </a:effectRef>
+                        <a:fontRef idx="minor">
+                          <a:schemeClr val="lt1"/>
+                        </a:fontRef>
+                      </wps:style>
+                      <wps:txbx>
+                        <w:txbxContent>
+                          <w:p>
+                            <w:pPr>
+                              <w:spacing w:after="0" w:line="240" w:lineRule="auto"/>
+                              <w:rPr>
+                                <w:rFonts w:ascii="Arial" w:hAnsi="Arial" w:cs="Arial"/>
+                                <w:color w:val="000000" w:themeColor="text1"/>
+                                <w:sz w:val="20"/>
+                              </w:rPr>
+                            </w:pPr>
+                            <w:r>
+                              <w:rPr>
+                                <w:rFonts w:ascii="Arial" w:hAnsi="Arial" w:cs="Arial"/>
+                                <w:color w:val="000000" w:themeColor="text1"/>
+                                <w:sz w:val="20"/>
+                              </w:rPr>
+                              <w:t xml:space="preserve">Reports </w:t>
+                            </w:r>
+                            <w:r>
+                              <w:rPr>
+                                <w:rFonts w:ascii="Arial" w:hAnsi="Arial" w:cs="Arial"/>
+                                <w:color w:val="000000" w:themeColor="text1"/>
+                                <w:sz w:val="20"/>
+                              </w:rPr>
+                              <w:t xml:space="preserve">not </w:t>
+                            </w:r>
+                            <w:proofErr w:type="spellStart"/>
+                            <w:r>
+                              <w:rPr>
+                                <w:rFonts w:ascii="Arial" w:hAnsi="Arial" w:cs="Arial"/>
+                                <w:color w:val="000000" w:themeColor="text1"/>
+                                <w:sz w:val="20"/>
+                              </w:rPr>
+                              <w:t>accesible</w:t>
+                            </w:r>
+                            <w:proofErr w:type="spellEnd"/>
+                            <w:r>
+                              <w:rPr>
+                                <w:rFonts w:ascii="Arial" w:hAnsi="Arial" w:cs="Arial"/>
+                                <w:color w:val="000000" w:themeColor="text1"/>
+                                <w:sz w:val="20"/>
+                              </w:rPr>
+                              <w:t xml:space="preserve"> (n = </w:t>
+                            </w:r>
+                            <w:r>
+                              <w:rPr>
+                                <w:rFonts w:ascii="Arial" w:hAnsi="Arial" w:cs="Arial"/>
+                                <w:color w:val="000000" w:themeColor="text1"/>
+                                <w:sz w:val="20"/>
+                              </w:rPr>
+                              <w:t>pending</w:t>
+                            </w:r>
+                            <w:r>
+                              <w:rPr>
+                                <w:rFonts w:ascii="Arial" w:hAnsi="Arial" w:cs="Arial"/>
+                                <w:color w:val="000000" w:themeColor="text1"/>
+                                <w:sz w:val="20"/>
+                              </w:rPr>
+                              <w:t>)</w:t>
+                            </w:r>
+                          </w:p>
+                        </w:txbxContent>
+                      </wps:txbx>
+                      <wps:bodyPr rot="0" spcFirstLastPara="0" vertOverflow="overflow" horzOverflow="overflow" vert="horz" wrap="square" lIns="91440" tIns="45720" rIns="91440" bIns="45720" numCol="1" spcCol="0" rtlCol="0" fromWordArt="0" anchor="ctr" anchorCtr="0" forceAA="0" compatLnSpc="1">
+                        <a:prstTxWarp prst="textNoShape">
+                          <a:avLst/>
+                        </a:prstTxWarp>
+                        <a:noAutofit/>
+                      </wps:bodyPr>
+                    </wps:wsp>
+                  </a:graphicData>
+                </a:graphic>
+                <wp14:sizeRelH relativeFrom="margin">
+                  <wp14:pctWidth>0</wp14:pctWidth>
+                </wp14:sizeRelH>
+                <wp14:sizeRelV relativeFrom="margin">
+                  <wp14:pctHeight>0</wp14:pctHeight>
+                </wp14:sizeRelV>
+              </wp:anchor>
+            </w:drawing>
+          </mc:Choice>
+          <mc:Fallback>
+            <w:pict>
+              <v:rect w14:anchorId="4D8BB274" id="_x0000_s1038" style="position:absolute;margin-left:291.6pt;margin-top:10.5pt;width:232.8pt;height:43.2pt;z-index:251732992;visibility:visible;mso-wrap-style:square;mso-width-percent:0;mso-height-percent:0;mso-wrap-distance-left:9pt;mso-wrap-distance-top:0;mso-wrap-distance-right:9pt;mso-wrap-distance-bottom:0;mso-position-horizontal:absolute;mso-position-horizontal-relative:text;mso-position-vertical:absolute;mso-position-vertical-relative:text;mso-width-percent:0;mso-height-percent:0;mso-width-relative:margin;mso-height-relative:margin;v-text-anchor:middle" o:gfxdata="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" filled="f" strokecolor="black [3213]" strokeweight="1pt">
+                <v:textbox>
+                  <w:txbxContent>
+                    <w:p>
+                      <w:pPr>
+                        <w:spacing w:after="0" w:line="240" w:lineRule="auto"/>
+                        <w:rPr>
+                          <w:rFonts w:ascii="Arial" w:hAnsi="Arial" w:cs="Arial"/>
+                          <w:color w:val="000000" w:themeColor="text1"/>
+                          <w:sz w:val="20"/>
+                        </w:rPr>
+                      </w:pPr>
+                      <w:r>
+                        <w:rPr>
+                          <w:rFonts w:ascii="Arial" w:hAnsi="Arial" w:cs="Arial"/>
+                          <w:color w:val="000000" w:themeColor="text1"/>
+                          <w:sz w:val="20"/>
+                        </w:rPr>
+                        <w:t xml:space="preserve">Reports </w:t>
+                      </w:r>
+                      <w:r>
+                        <w:rPr>
+                          <w:rFonts w:ascii="Arial" w:hAnsi="Arial" w:cs="Arial"/>
+                          <w:color w:val="000000" w:themeColor="text1"/>
+                          <w:sz w:val="20"/>
+                        </w:rPr>
+                        <w:t xml:space="preserve">not </w:t>
+                      </w:r>
+                      <w:proofErr w:type="spellStart"/>
+                      <w:r>
+                        <w:rPr>
+                          <w:rFonts w:ascii="Arial" w:hAnsi="Arial" w:cs="Arial"/>
+                          <w:color w:val="000000" w:themeColor="text1"/>
+                          <w:sz w:val="20"/>
+                        </w:rPr>
+                        <w:t>accesible</w:t>
+                      </w:r>
+                      <w:proofErr w:type="spellEnd"/>
+                      <w:r>
+                        <w:rPr>
+                          <w:rFonts w:ascii="Arial" w:hAnsi="Arial" w:cs="Arial"/>
+                          <w:color w:val="000000" w:themeColor="text1"/>
+                          <w:sz w:val="20"/>
+                        </w:rPr>
+                        <w:t xml:space="preserve"> (n = </w:t>
+                      </w:r>
+                      <w:r>
+                        <w:rPr>
+                          <w:rFonts w:ascii="Arial" w:hAnsi="Arial" w:cs="Arial"/>
+                          <w:color w:val="000000" w:themeColor="text1"/>
+                          <w:sz w:val="20"/>
+                        </w:rPr>
+                        <w:t>pending</w:t>
+                      </w:r>
+                      <w:r>
+                        <w:rPr>
+                          <w:rFonts w:ascii="Arial" w:hAnsi="Arial" w:cs="Arial"/>
+                          <w:color w:val="000000" w:themeColor="text1"/>
+                          <w:sz w:val="20"/>
+                        </w:rPr>
+                        <w:t>)</w:t>
+                      </w:r>
+                    </w:p>
+                  </w:txbxContent>
+                </v:textbox>
+              </v:rect>
+            </w:pict>
+          </mc:Fallback>
+        </mc:AlternateContent>
+      </w:r>
+      <w:r>
+        <w:rPr>
+          <w:noProof/>
+        </w:rPr>
+        <mc:AlternateContent>
+          <mc:Choice Requires="wps">
+            <w:drawing>
+              <wp:anchor distT="0" distB="0" distL="114300" distR="114300" simplePos="0" relativeHeight="251678720" behindDoc="0" locked="0" layoutInCell="1" allowOverlap="1" wp14:anchorId="2957DE69" wp14:editId="4546BD9D">
+                <wp:simplePos x="0" y="0"/>
+                <wp:positionH relativeFrom="column">
+                  <wp:posOffset>1256665</wp:posOffset>
+                </wp:positionH>
+                <wp:positionV relativeFrom="paragraph">
+                  <wp:posOffset>110490</wp:posOffset>
                 </wp:positionV>
                 <wp:extent cx="1887220" cy="723900"/>
                 <wp:effectExtent l="0" t="0" r="17780" b="19050"/>
@@ -4731,379 +4322,7 @@
                                 <w:color w:val="000000" w:themeColor="text1"/>
                                 <w:sz w:val="20"/>
                               </w:rPr>
-                              <w:t>1</w:t>
-                            </w:r>
-                            <w:r>
-                              <w:rPr>
-                                <w:rFonts w:ascii="Arial" w:hAnsi="Arial" w:cs="Arial"/>
-                                <w:color w:val="000000" w:themeColor="text1"/>
-                                <w:sz w:val="20"/>
-                              </w:rPr>
-                              <w:t>5</w:t>
-                            </w:r>
-                            <w:r>
-                              <w:rPr>
-                                <w:rFonts w:ascii="Arial" w:hAnsi="Arial" w:cs="Arial"/>
-                                <w:color w:val="000000" w:themeColor="text1"/>
-                                <w:sz w:val="20"/>
-                              </w:rPr>
-                              <w:t>8</w:t>
-                            </w:r>
-                            <w:r>
-                              <w:rPr>
-                                <w:rFonts w:ascii="Arial" w:hAnsi="Arial" w:cs="Arial"/>
-                                <w:color w:val="000000" w:themeColor="text1"/>
-                                <w:sz w:val="20"/>
-                              </w:rPr>
-                              <w:t>)</w:t>
-                            </w:r>
-                          </w:p>
-                          <w:p>
-                            <w:pPr>
-                              <w:spacing w:after="0" w:line="240" w:lineRule="auto"/>
-                              <w:rPr>
-                                <w:rFonts w:ascii="Arial" w:hAnsi="Arial" w:cs="Arial"/>
-                                <w:color w:val="000000" w:themeColor="text1"/>
-                                <w:sz w:val="20"/>
-                              </w:rPr>
-                            </w:pPr>
-                            <w:r>
-                              <w:rPr>
-                                <w:rFonts w:ascii="Arial" w:hAnsi="Arial" w:cs="Arial"/>
-                                <w:color w:val="000000" w:themeColor="text1"/>
-                                <w:sz w:val="20"/>
-                              </w:rPr>
-                              <w:t xml:space="preserve">    Freely accessible (n = 12</w:t>
-                            </w:r>
-                            <w:r>
-                              <w:rPr>
-                                <w:rFonts w:ascii="Arial" w:hAnsi="Arial" w:cs="Arial"/>
-                                <w:color w:val="000000" w:themeColor="text1"/>
-                                <w:sz w:val="20"/>
-                              </w:rPr>
-                              <w:t>4</w:t>
-                            </w:r>
-                            <w:r>
-                              <w:rPr>
-                                <w:rFonts w:ascii="Arial" w:hAnsi="Arial" w:cs="Arial"/>
-                                <w:color w:val="000000" w:themeColor="text1"/>
-                                <w:sz w:val="20"/>
-                              </w:rPr>
-                              <w:t>)</w:t>
-                            </w:r>
-                          </w:p>
-                          <w:p>
-                            <w:pPr>
-                              <w:spacing w:after="0" w:line="240" w:lineRule="auto"/>
-                              <w:rPr>
-                                <w:rFonts w:ascii="Arial" w:hAnsi="Arial" w:cs="Arial"/>
-                                <w:color w:val="000000" w:themeColor="text1"/>
-                                <w:sz w:val="20"/>
-                              </w:rPr>
-                            </w:pPr>
-                            <w:r>
-                              <w:rPr>
-                                <w:rFonts w:ascii="Arial" w:hAnsi="Arial" w:cs="Arial"/>
-                                <w:color w:val="000000" w:themeColor="text1"/>
-                                <w:sz w:val="20"/>
-                              </w:rPr>
-                              <w:t xml:space="preserve">    Restricted access (n = 3</w:t>
-                            </w:r>
-                            <w:r>
-                              <w:rPr>
-                                <w:rFonts w:ascii="Arial" w:hAnsi="Arial" w:cs="Arial"/>
-                                <w:color w:val="000000" w:themeColor="text1"/>
-                                <w:sz w:val="20"/>
-                              </w:rPr>
-                              <w:t>4</w:t>
-                            </w:r>
-                            <w:r>
-                              <w:rPr>
-                                <w:rFonts w:ascii="Arial" w:hAnsi="Arial" w:cs="Arial"/>
-                                <w:color w:val="000000" w:themeColor="text1"/>
-                                <w:sz w:val="20"/>
-                              </w:rPr>
-                              <w:t>)</w:t>
-                            </w:r>
-                          </w:p>
-                        </w:txbxContent>
-                      </wps:txbx>
-                      <wps:bodyPr rot="0" spcFirstLastPara="0" vertOverflow="overflow" horzOverflow="overflow" vert="horz" wrap="square" lIns="91440" tIns="45720" rIns="91440" bIns="45720" numCol="1" spcCol="0" rtlCol="0" fromWordArt="0" anchor="ctr" anchorCtr="0" forceAA="0" compatLnSpc="1">
-                        <a:prstTxWarp prst="textNoShape">
-                          <a:avLst/>
-                        </a:prstTxWarp>
-                        <a:noAutofit/>
-                      </wps:bodyPr>
-                    </wps:wsp>
-                  </a:graphicData>
-                </a:graphic>
-                <wp14:sizeRelH relativeFrom="margin">
-                  <wp14:pctWidth>0</wp14:pctWidth>
-                </wp14:sizeRelH>
-                <wp14:sizeRelV relativeFrom="margin">
-                  <wp14:pctHeight>0</wp14:pctHeight>
-                </wp14:sizeRelV>
-              </wp:anchor>
-            </w:drawing>
-          </mc:Choice>
-          <mc:Fallback>
-            <w:pict>
-              <v:rect w14:anchorId="2957DE69" id="Rectangle 13" o:spid="_x0000_s1040" style="position:absolute;margin-left:42.55pt;margin-top:8.7pt;width:148.6pt;height:57pt;z-index:251678720;visibility:visible;mso-wrap-style:square;mso-width-percent:0;mso-height-percent:0;mso-wrap-distance-left:9pt;mso-wrap-distance-top:0;mso-wrap-distance-right:9pt;mso-wrap-distance-bottom:0;mso-position-horizontal:absolute;mso-position-horizontal-relative:text;mso-position-vertical:absolute;mso-position-vertical-relative:text;mso-width-percent:0;mso-height-percent:0;mso-width-relative:margin;mso-height-relative:margin;v-text-anchor:middle" o:gfxdata="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" filled="f" strokecolor="black [3213]" strokeweight="1pt">
-                <v:textbox>
-                  <w:txbxContent>
-                    <w:p>
-                      <w:pPr>
-                        <w:spacing w:after="0" w:line="240" w:lineRule="auto"/>
-                        <w:rPr>
-                          <w:rFonts w:ascii="Arial" w:hAnsi="Arial" w:cs="Arial"/>
-                          <w:color w:val="000000" w:themeColor="text1"/>
-                          <w:sz w:val="20"/>
-                        </w:rPr>
-                      </w:pPr>
-                      <w:r>
-                        <w:rPr>
-                          <w:rFonts w:ascii="Arial" w:hAnsi="Arial" w:cs="Arial"/>
-                          <w:color w:val="000000" w:themeColor="text1"/>
-                          <w:sz w:val="20"/>
-                        </w:rPr>
-                        <w:t>Studies included in review</w:t>
-                      </w:r>
-                    </w:p>
-                    <w:p>
-                      <w:pPr>
-                        <w:spacing w:after="0" w:line="240" w:lineRule="auto"/>
-                        <w:rPr>
-                          <w:rFonts w:ascii="Arial" w:hAnsi="Arial" w:cs="Arial"/>
-                          <w:color w:val="000000" w:themeColor="text1"/>
-                          <w:sz w:val="20"/>
-                        </w:rPr>
-                      </w:pPr>
-                      <w:r>
-                        <w:rPr>
-                          <w:rFonts w:ascii="Arial" w:hAnsi="Arial" w:cs="Arial"/>
-                          <w:color w:val="000000" w:themeColor="text1"/>
-                          <w:sz w:val="20"/>
-                        </w:rPr>
-                        <w:t>(</w:t>
-                      </w:r>
-                      <w:r>
-                        <w:rPr>
-                          <w:rFonts w:ascii="Arial" w:hAnsi="Arial" w:cs="Arial"/>
-                          <w:color w:val="000000" w:themeColor="text1"/>
-                          <w:sz w:val="20"/>
-                        </w:rPr>
-                        <w:t>n =</w:t>
-                      </w:r>
-                      <w:r>
-                        <w:rPr>
-                          <w:rFonts w:ascii="Arial" w:hAnsi="Arial" w:cs="Arial"/>
-                          <w:color w:val="000000" w:themeColor="text1"/>
-                          <w:sz w:val="20"/>
-                        </w:rPr>
-                        <w:t xml:space="preserve"> </w:t>
-                      </w:r>
-                      <w:r>
-                        <w:rPr>
-                          <w:rFonts w:ascii="Arial" w:hAnsi="Arial" w:cs="Arial"/>
-                          <w:color w:val="000000" w:themeColor="text1"/>
-                          <w:sz w:val="20"/>
-                        </w:rPr>
-                        <w:t>1</w:t>
-                      </w:r>
-                      <w:r>
-                        <w:rPr>
-                          <w:rFonts w:ascii="Arial" w:hAnsi="Arial" w:cs="Arial"/>
-                          <w:color w:val="000000" w:themeColor="text1"/>
-                          <w:sz w:val="20"/>
-                        </w:rPr>
-                        <w:t>5</w:t>
-                      </w:r>
-                      <w:r>
-                        <w:rPr>
-                          <w:rFonts w:ascii="Arial" w:hAnsi="Arial" w:cs="Arial"/>
-                          <w:color w:val="000000" w:themeColor="text1"/>
-                          <w:sz w:val="20"/>
-                        </w:rPr>
-                        <w:t>8</w:t>
-                      </w:r>
-                      <w:r>
-                        <w:rPr>
-                          <w:rFonts w:ascii="Arial" w:hAnsi="Arial" w:cs="Arial"/>
-                          <w:color w:val="000000" w:themeColor="text1"/>
-                          <w:sz w:val="20"/>
-                        </w:rPr>
-                        <w:t>)</w:t>
-                      </w:r>
-                    </w:p>
-                    <w:p>
-                      <w:pPr>
-                        <w:spacing w:after="0" w:line="240" w:lineRule="auto"/>
-                        <w:rPr>
-                          <w:rFonts w:ascii="Arial" w:hAnsi="Arial" w:cs="Arial"/>
-                          <w:color w:val="000000" w:themeColor="text1"/>
-                          <w:sz w:val="20"/>
-                        </w:rPr>
-                      </w:pPr>
-                      <w:r>
-                        <w:rPr>
-                          <w:rFonts w:ascii="Arial" w:hAnsi="Arial" w:cs="Arial"/>
-                          <w:color w:val="000000" w:themeColor="text1"/>
-                          <w:sz w:val="20"/>
-                        </w:rPr>
-                        <w:t xml:space="preserve">    Freely accessible (n = 12</w:t>
-                      </w:r>
-                      <w:r>
-                        <w:rPr>
-                          <w:rFonts w:ascii="Arial" w:hAnsi="Arial" w:cs="Arial"/>
-                          <w:color w:val="000000" w:themeColor="text1"/>
-                          <w:sz w:val="20"/>
-                        </w:rPr>
-                        <w:t>4</w:t>
-                      </w:r>
-                      <w:r>
-                        <w:rPr>
-                          <w:rFonts w:ascii="Arial" w:hAnsi="Arial" w:cs="Arial"/>
-                          <w:color w:val="000000" w:themeColor="text1"/>
-                          <w:sz w:val="20"/>
-                        </w:rPr>
-                        <w:t>)</w:t>
-                      </w:r>
-                    </w:p>
-                    <w:p>
-                      <w:pPr>
-                        <w:spacing w:after="0" w:line="240" w:lineRule="auto"/>
-                        <w:rPr>
-                          <w:rFonts w:ascii="Arial" w:hAnsi="Arial" w:cs="Arial"/>
-                          <w:color w:val="000000" w:themeColor="text1"/>
-                          <w:sz w:val="20"/>
-                        </w:rPr>
-                      </w:pPr>
-                      <w:r>
-                        <w:rPr>
-                          <w:rFonts w:ascii="Arial" w:hAnsi="Arial" w:cs="Arial"/>
-                          <w:color w:val="000000" w:themeColor="text1"/>
-                          <w:sz w:val="20"/>
-                        </w:rPr>
-                        <w:t xml:space="preserve">    Restricted access (n = 3</w:t>
-                      </w:r>
-                      <w:r>
-                        <w:rPr>
-                          <w:rFonts w:ascii="Arial" w:hAnsi="Arial" w:cs="Arial"/>
-                          <w:color w:val="000000" w:themeColor="text1"/>
-                          <w:sz w:val="20"/>
-                        </w:rPr>
-                        <w:t>4</w:t>
-                      </w:r>
-                      <w:r>
-                        <w:rPr>
-                          <w:rFonts w:ascii="Arial" w:hAnsi="Arial" w:cs="Arial"/>
-                          <w:color w:val="000000" w:themeColor="text1"/>
-                          <w:sz w:val="20"/>
-                        </w:rPr>
-                        <w:t>)</w:t>
-                      </w:r>
-                    </w:p>
-                  </w:txbxContent>
-                </v:textbox>
-              </v:rect>
-            </w:pict>
-          </mc:Fallback>
-        </mc:AlternateContent>
-      </w:r>
-    </w:p>
-    <w:p>
-      <w:pPr>
-        <w:spacing w:after="0" w:line="240" w:lineRule="auto"/>
-      </w:pPr>
-      <w:r>
-        <w:rPr>
-          <w:noProof/>
-        </w:rPr>
-        <mc:AlternateContent>
-          <mc:Choice Requires="wps">
-            <w:drawing>
-              <wp:anchor distT="0" distB="0" distL="114300" distR="114300" simplePos="0" relativeHeight="251727872" behindDoc="0" locked="0" layoutInCell="1" allowOverlap="1" wp14:anchorId="4D0ED0DA" wp14:editId="1561704B">
-                <wp:simplePos x="0" y="0"/>
-                <wp:positionH relativeFrom="column">
-                  <wp:posOffset>3016885</wp:posOffset>
-                </wp:positionH>
-                <wp:positionV relativeFrom="paragraph">
-                  <wp:posOffset>4445</wp:posOffset>
-                </wp:positionV>
-                <wp:extent cx="1859280" cy="647700"/>
-                <wp:effectExtent l="0" t="0" r="26670" b="19050"/>
-                <wp:wrapNone/>
-                <wp:docPr id="762076893" name="Rectangle 6"/>
-                <wp:cNvGraphicFramePr/>
-                <a:graphic xmlns:a="http://schemas.openxmlformats.org/drawingml/2006/main">
-                  <a:graphicData uri="http://schemas.microsoft.com/office/word/2010/wordprocessingShape">
-                    <wps:wsp>
-                      <wps:cNvSpPr/>
-                      <wps:spPr>
-                        <a:xfrm>
-                          <a:off x="0" y="0"/>
-                          <a:ext cx="1859280" cy="647700"/>
-                        </a:xfrm>
-                        <a:prstGeom prst="rect">
-                          <a:avLst/>
-                        </a:prstGeom>
-                        <a:noFill/>
-                        <a:ln>
-                          <a:solidFill>
-                            <a:schemeClr val="tx1"/>
-                          </a:solidFill>
-                        </a:ln>
-                      </wps:spPr>
-                      <wps:style>
-                        <a:lnRef idx="2">
-                          <a:schemeClr val="accent1">
-                            <a:shade val="50000"/>
-                          </a:schemeClr>
-                        </a:lnRef>
-                        <a:fillRef idx="1">
-                          <a:schemeClr val="accent1"/>
-                        </a:fillRef>
-                        <a:effectRef idx="0">
-                          <a:schemeClr val="accent1"/>
-                        </a:effectRef>
-                        <a:fontRef idx="minor">
-                          <a:schemeClr val="lt1"/>
-                        </a:fontRef>
-                      </wps:style>
-                      <wps:txbx>
-                        <w:txbxContent>
-                          <w:p>
-                            <w:pPr>
-                              <w:spacing w:after="0" w:line="240" w:lineRule="auto"/>
-                              <w:rPr>
-                                <w:rFonts w:ascii="Arial" w:hAnsi="Arial" w:cs="Arial"/>
-                                <w:color w:val="000000" w:themeColor="text1"/>
-                                <w:sz w:val="20"/>
-                              </w:rPr>
-                            </w:pPr>
-                            <w:r>
-                              <w:rPr>
-                                <w:rFonts w:ascii="Arial" w:hAnsi="Arial" w:cs="Arial"/>
-                                <w:color w:val="000000" w:themeColor="text1"/>
-                                <w:sz w:val="20"/>
-                              </w:rPr>
-                              <w:t>Additional reports identified through c</w:t>
-                            </w:r>
-                            <w:r>
-                              <w:rPr>
-                                <w:rFonts w:ascii="Arial" w:hAnsi="Arial" w:cs="Arial"/>
-                                <w:color w:val="000000" w:themeColor="text1"/>
-                                <w:sz w:val="20"/>
-                              </w:rPr>
-                              <w:t xml:space="preserve">itation searching (n = </w:t>
-                            </w:r>
-                            <w:r>
-                              <w:rPr>
-                                <w:rFonts w:ascii="Arial" w:hAnsi="Arial" w:cs="Arial"/>
-                                <w:color w:val="000000" w:themeColor="text1"/>
-                                <w:sz w:val="20"/>
-                              </w:rPr>
-                              <w:t>3</w:t>
+                              <w:t>pending</w:t>
                             </w:r>
                             <w:r>
                               <w:rPr>
@@ -5146,7 +4365,7 @@
           </mc:Choice>
           <mc:Fallback>
             <w:pict>
-              <v:rect w14:anchorId="4D0ED0DA" id="_x0000_s1041" style="position:absolute;margin-left:237.55pt;margin-top:.35pt;width:146.4pt;height:51pt;z-index:251727872;visibility:visible;mso-wrap-style:square;mso-width-percent:0;mso-height-percent:0;mso-wrap-distance-left:9pt;mso-wrap-distance-top:0;mso-wrap-distance-right:9pt;mso-wrap-distance-bottom:0;mso-position-horizontal:absolute;mso-position-horizontal-relative:text;mso-position-vertical:absolute;mso-position-vertical-relative:text;mso-width-percent:0;mso-height-percent:0;mso-width-relative:margin;mso-height-relative:margin;v-text-anchor:middle" o:gfxdata="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" filled="f" strokecolor="black [3213]" strokeweight="1pt">
+              <v:rect w14:anchorId="2957DE69" id="Rectangle 13" o:spid="_x0000_s1039" style="position:absolute;margin-left:98.95pt;margin-top:8.7pt;width:148.6pt;height:57pt;z-index:251678720;visibility:visible;mso-wrap-style:square;mso-width-percent:0;mso-height-percent:0;mso-wrap-distance-left:9pt;mso-wrap-distance-top:0;mso-wrap-distance-right:9pt;mso-wrap-distance-bottom:0;mso-position-horizontal:absolute;mso-position-horizontal-relative:text;mso-position-vertical:absolute;mso-position-vertical-relative:text;mso-width-percent:0;mso-height-percent:0;mso-width-relative:margin;mso-height-relative:margin;v-text-anchor:middle" o:gfxdata="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" filled="f" strokecolor="black [3213]" strokeweight="1pt">
                 <v:textbox>
                   <w:txbxContent>
                     <w:p>
@@ -5164,23 +4383,49 @@
                           <w:color w:val="000000" w:themeColor="text1"/>
                           <w:sz w:val="20"/>
                         </w:rPr>
-                        <w:t>Additional reports identified through c</w:t>
-                      </w:r>
-                      <w:r>
-                        <w:rPr>
-                          <w:rFonts w:ascii="Arial" w:hAnsi="Arial" w:cs="Arial"/>
-                          <w:color w:val="000000" w:themeColor="text1"/>
-                          <w:sz w:val="20"/>
-                        </w:rPr>
-                        <w:t xml:space="preserve">itation searching (n = </w:t>
-                      </w:r>
-                      <w:r>
-                        <w:rPr>
-                          <w:rFonts w:ascii="Arial" w:hAnsi="Arial" w:cs="Arial"/>
-                          <w:color w:val="000000" w:themeColor="text1"/>
-                          <w:sz w:val="20"/>
-                        </w:rPr>
-                        <w:t>3</w:t>
+                        <w:t>Studies included in review</w:t>
+                      </w:r>
+                    </w:p>
+                    <w:p>
+                      <w:pPr>
+                        <w:spacing w:after="0" w:line="240" w:lineRule="auto"/>
+                        <w:rPr>
+                          <w:rFonts w:ascii="Arial" w:hAnsi="Arial" w:cs="Arial"/>
+                          <w:color w:val="000000" w:themeColor="text1"/>
+                          <w:sz w:val="20"/>
+                        </w:rPr>
+                      </w:pPr>
+                      <w:r>
+                        <w:rPr>
+                          <w:rFonts w:ascii="Arial" w:hAnsi="Arial" w:cs="Arial"/>
+                          <w:color w:val="000000" w:themeColor="text1"/>
+                          <w:sz w:val="20"/>
+                        </w:rPr>
+                        <w:t>(</w:t>
+                      </w:r>
+                      <w:r>
+                        <w:rPr>
+                          <w:rFonts w:ascii="Arial" w:hAnsi="Arial" w:cs="Arial"/>
+                          <w:color w:val="000000" w:themeColor="text1"/>
+                          <w:sz w:val="20"/>
+                        </w:rPr>
+                        <w:t>n =</w:t>
+                      </w:r>
+                      <w:r>
+                        <w:rPr>
+                          <w:rFonts w:ascii="Arial" w:hAnsi="Arial" w:cs="Arial"/>
+                          <w:color w:val="000000" w:themeColor="text1"/>
+                          <w:sz w:val="20"/>
+                        </w:rPr>
+                        <w:t xml:space="preserve"> </w:t>
+                      </w:r>
+                      <w:r>
+                        <w:rPr>
+                          <w:rFonts w:ascii="Arial" w:hAnsi="Arial" w:cs="Arial"/>
+                          <w:color w:val="000000" w:themeColor="text1"/>
+                          <w:sz w:val="20"/>
+                        </w:rPr>
+                        <w:t>pending</w:t>
                       </w:r>
                       <w:r>
                         <w:rPr>
@@ -5208,6 +4453,11 @@
           </mc:Fallback>
         </mc:AlternateContent>
       </w:r>
+    </w:p>
+    <w:p>
+      <w:pPr>
+        <w:spacing w:after="0" w:line="240" w:lineRule="auto"/>
+      </w:pPr>
       <w:r>
         <w:rPr>
           <w:noProof/>
@@ -5215,7 +4465,7 @@
         <mc:AlternateContent>
           <mc:Choice Requires="wps">
             <w:drawing>
-              <wp:anchor distT="0" distB="0" distL="114300" distR="114300" simplePos="0" relativeHeight="251705344" behindDoc="0" locked="0" layoutInCell="1" allowOverlap="1" wp14:anchorId="291789E9" wp14:editId="38637E56">
+              <wp:anchor distT="0" distB="0" distL="114300" distR="114300" simplePos="0" relativeHeight="251705344" behindDoc="0" locked="0" layoutInCell="1" allowOverlap="1" wp14:anchorId="291789E9" wp14:editId="77C47CD2">
                 <wp:simplePos x="0" y="0"/>
                 <wp:positionH relativeFrom="column">
                   <wp:posOffset>-133509</wp:posOffset>
@@ -5315,7 +4565,7 @@
           </mc:Choice>
           <mc:Fallback>
             <w:pict>
-              <v:shape w14:anchorId="291789E9" id="Flowchart: Alternate Process 33" o:spid="_x0000_s1044" type="#_x0000_t176" style="position:absolute;margin-left:-10.5pt;margin-top:13.45pt;width:60.2pt;height:20.7pt;rotation:-90;z-index:251705344;visibility:visible;mso-wrap-style:square;mso-width-percent:0;mso-height-percent:0;mso-wrap-distance-left:9pt;mso-wrap-distance-top:0;mso-wrap-distance-right:9pt;mso-wrap-distance-bottom:0;mso-position-horizontal:absolute;mso-position-horizontal-relative:text;mso-position-vertical:absolute;mso-position-vertical-relative:text;mso-width-percent:0;mso-height-percent:0;mso-width-relative:margin;mso-height-relative:margin;v-text-anchor:middle" o:gfxdata="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" fillcolor="#9cc2e5 [1944]" strokecolor="black [3213]" strokeweight="1pt">
+              <v:shape w14:anchorId="291789E9" id="Flowchart: Alternate Process 33" o:spid="_x0000_s1040" type="#_x0000_t176" style="position:absolute;margin-left:-10.5pt;margin-top:13.45pt;width:60.2pt;height:20.7pt;rotation:-90;z-index:251705344;visibility:visible;mso-wrap-style:square;mso-width-percent:0;mso-height-percent:0;mso-wrap-distance-left:9pt;mso-wrap-distance-top:0;mso-wrap-distance-right:9pt;mso-wrap-distance-bottom:0;mso-position-horizontal:absolute;mso-position-horizontal-relative:text;mso-position-vertical:absolute;mso-position-vertical-relative:text;mso-width-percent:0;mso-height-percent:0;mso-width-relative:margin;mso-height-relative:margin;v-text-anchor:middle" o:gfxdata="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" fillcolor="#9cc2e5 [1944]" strokecolor="black [3213]" strokeweight="1pt">
                 <v:textbox>
                   <w:txbxContent>
                     <w:p>
@@ -5353,75 +4603,6 @@
       <w:pPr>
         <w:spacing w:after="0" w:line="240" w:lineRule="auto"/>
       </w:pPr>
-      <w:r>
-        <w:rPr>
-          <w:noProof/>
-        </w:rPr>
-        <mc:AlternateContent>
-          <mc:Choice Requires="wps">
-            <w:drawing>
-              <wp:anchor distT="0" distB="0" distL="114300" distR="114300" simplePos="0" relativeHeight="251729920" behindDoc="0" locked="0" layoutInCell="1" allowOverlap="1" wp14:anchorId="368597D8" wp14:editId="5762CAF6">
-                <wp:simplePos x="0" y="0"/>
-                <wp:positionH relativeFrom="column">
-                  <wp:posOffset>2430780</wp:posOffset>
-                </wp:positionH>
-                <wp:positionV relativeFrom="paragraph">
-                  <wp:posOffset>130810</wp:posOffset>
-                </wp:positionV>
-                <wp:extent cx="563245" cy="0"/>
-                <wp:effectExtent l="38100" t="76200" r="0" b="95250"/>
-                <wp:wrapNone/>
-                <wp:docPr id="1673210268" name="Straight Arrow Connector 17"/>
-                <wp:cNvGraphicFramePr/>
-                <a:graphic xmlns:a="http://schemas.openxmlformats.org/drawingml/2006/main">
-                  <a:graphicData uri="http://schemas.microsoft.com/office/word/2010/wordprocessingShape">
-                    <wps:wsp>
-                      <wps:cNvCnPr/>
-                      <wps:spPr>
-                        <a:xfrm flipH="1">
-                          <a:off x="0" y="0"/>
-                          <a:ext cx="563245" cy="0"/>
-                        </a:xfrm>
-                        <a:prstGeom prst="straightConnector1">
-                          <a:avLst/>
-                        </a:prstGeom>
-                        <a:ln>
-                          <a:solidFill>
-                            <a:schemeClr val="tx1"/>
-                          </a:solidFill>
-                          <a:tailEnd type="triangle"/>
-                        </a:ln>
-                      </wps:spPr>
-                      <wps:style>
-                        <a:lnRef idx="1">
-                          <a:schemeClr val="accent1"/>
-                        </a:lnRef>
-                        <a:fillRef idx="0">
-                          <a:schemeClr val="accent1"/>
-                        </a:fillRef>
-                        <a:effectRef idx="0">
-                          <a:schemeClr val="accent1"/>
-                        </a:effectRef>
-                        <a:fontRef idx="minor">
-                          <a:schemeClr val="tx1"/>
-                        </a:fontRef>
-                      </wps:style>
-                      <wps:bodyPr/>
-                    </wps:wsp>
-                  </a:graphicData>
-                </a:graphic>
-              </wp:anchor>
-            </w:drawing>
-          </mc:Choice>
-          <mc:Fallback>
-            <w:pict>
-              <v:shape w14:anchorId="036C5569" id="Straight Arrow Connector 17" o:spid="_x0000_s1026" type="#_x0000_t32" style="position:absolute;margin-left:191.4pt;margin-top:10.3pt;width:44.35pt;height:0;flip:x;z-index:251729920;visibility:visible;mso-wrap-style:square;mso-wrap-distance-left:9pt;mso-wrap-distance-top:0;mso-wrap-distance-right:9pt;mso-wrap-distance-bottom:0;mso-position-horizontal:absolute;mso-position-horizontal-relative:text;mso-position-vertical:absolute;mso-position-vertical-relative:text" o:gfxdata="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" strokecolor="black [3213]" strokeweight=".5pt">
-                <v:stroke endarrow="block" joinstyle="miter"/>
-              </v:shape>
-            </w:pict>
-          </mc:Fallback>
-        </mc:AlternateContent>
-      </w:r>
     </w:p>
     <w:p>
       <w:pPr>
@@ -5452,8 +4633,8 @@
         <w:spacing w:before="120"/>
         <w:rPr>
           <w:rFonts w:ascii="Arial" w:hAnsi="Arial" w:cs="Arial"/>
-          <w:sz w:val="18"/>
-          <w:szCs w:val="18"/>
+          <w:sz w:val="16"/>
+          <w:szCs w:val="16"/>
         </w:rPr>
       </w:pPr>
       <w:r>
@@ -5461,8 +4642,8 @@
           <w:rFonts w:ascii="Arial" w:hAnsi="Arial" w:cs="Arial"/>
           <w:i/>
           <w:iCs/>
-          <w:sz w:val="18"/>
-          <w:szCs w:val="18"/>
+          <w:sz w:val="16"/>
+          <w:szCs w:val="16"/>
         </w:rPr>
         <w:t>Modified f</w:t>
       </w:r>
@@ -5471,41 +4652,105 @@
           <w:rFonts w:ascii="Arial" w:hAnsi="Arial" w:cs="Arial"/>
           <w:i/>
           <w:iCs/>
-          <w:sz w:val="18"/>
-          <w:szCs w:val="18"/>
+          <w:sz w:val="16"/>
+          <w:szCs w:val="16"/>
         </w:rPr>
         <w:t xml:space="preserve">rom: </w:t>
       </w:r>
       <w:r>
         <w:rPr>
           <w:rFonts w:ascii="Arial" w:hAnsi="Arial" w:cs="Arial"/>
-          <w:sz w:val="18"/>
-          <w:szCs w:val="18"/>
+          <w:sz w:val="16"/>
+          <w:szCs w:val="16"/>
         </w:rPr>
-        <w:t xml:space="preserve"> Page MJ, McKenzie JE, Bossuyt PM, Boutron I, Hoffmann TC, Mulrow CD, et al. The PRISMA 2020 statement: an updated guideline for reporting systematic reviews. BMJ 2021;372:n71. doi: 10.1136/bmj.n71</w:t>
+        <w:t xml:space="preserve"> Page MJ, McKenzie JE, Bossuyt PM, </w:t>
       </w:r>
+      <w:proofErr w:type="spellStart"/>
       <w:r>
         <w:rPr>
           <w:rFonts w:ascii="Arial" w:hAnsi="Arial" w:cs="Arial"/>
-          <w:sz w:val="18"/>
-          <w:szCs w:val="18"/>
+          <w:sz w:val="16"/>
+          <w:szCs w:val="16"/>
         </w:rPr>
-        <w:t xml:space="preserve">. </w:t>
+        <w:t>Boutron</w:t>
+      </w:r>
+      <w:proofErr w:type="spellEnd"/>
+      <w:r>
+        <w:rPr>
+          <w:rFonts w:ascii="Arial" w:hAnsi="Arial" w:cs="Arial"/>
+          <w:sz w:val="16"/>
+          <w:szCs w:val="16"/>
+        </w:rPr>
+        <w:t xml:space="preserve"> I, Hoffmann TC, Mulrow CD, et al. The PRISMA 2020 statement: an updated guideline for reporting systematic reviews. BMJ 2021;</w:t>
+      </w:r>
+      <w:proofErr w:type="gramStart"/>
+      <w:r>
+        <w:rPr>
+          <w:rFonts w:ascii="Arial" w:hAnsi="Arial" w:cs="Arial"/>
+          <w:sz w:val="16"/>
+          <w:szCs w:val="16"/>
+        </w:rPr>
+        <w:t>372:n</w:t>
+      </w:r>
+      <w:proofErr w:type="gramEnd"/>
+      <w:r>
+        <w:rPr>
+          <w:rFonts w:ascii="Arial" w:hAnsi="Arial" w:cs="Arial"/>
+          <w:sz w:val="16"/>
+          <w:szCs w:val="16"/>
+        </w:rPr>
+        <w:t xml:space="preserve">71. </w:t>
+      </w:r>
+      <w:proofErr w:type="spellStart"/>
+      <w:r>
+        <w:rPr>
+          <w:rFonts w:ascii="Arial" w:hAnsi="Arial" w:cs="Arial"/>
+          <w:sz w:val="16"/>
+          <w:szCs w:val="16"/>
+        </w:rPr>
+        <w:t>doi</w:t>
+      </w:r>
+      <w:proofErr w:type="spellEnd"/>
+      <w:r>
+        <w:rPr>
+          <w:rFonts w:ascii="Arial" w:hAnsi="Arial" w:cs="Arial"/>
+          <w:sz w:val="16"/>
+          <w:szCs w:val="16"/>
+        </w:rPr>
+        <w:t>: 10.1136/</w:t>
+      </w:r>
+      <w:proofErr w:type="gramStart"/>
+      <w:r>
+        <w:rPr>
+          <w:rFonts w:ascii="Arial" w:hAnsi="Arial" w:cs="Arial"/>
+          <w:sz w:val="16"/>
+          <w:szCs w:val="16"/>
+        </w:rPr>
+        <w:t>bmj.n</w:t>
+      </w:r>
+      <w:proofErr w:type="gramEnd"/>
+      <w:r>
+        <w:rPr>
+          <w:rFonts w:ascii="Arial" w:hAnsi="Arial" w:cs="Arial"/>
+          <w:sz w:val="16"/>
+          <w:szCs w:val="16"/>
+        </w:rPr>
+        <w:t xml:space="preserve">71. </w:t>
       </w:r>
       <w:r>
         <w:rPr>
           <w:rFonts w:ascii="Arial" w:hAnsi="Arial" w:cs="Arial"/>
           <w:color w:val="333399"/>
-          <w:sz w:val="18"/>
-          <w:szCs w:val="18"/>
+          <w:sz w:val="16"/>
+          <w:szCs w:val="16"/>
         </w:rPr>
         <w:t>For more information, visit:</w:t>
       </w:r>
       <w:r>
         <w:rPr>
           <w:rFonts w:ascii="Arial" w:hAnsi="Arial" w:cs="Arial"/>
-          <w:sz w:val="18"/>
-          <w:szCs w:val="18"/>
+          <w:sz w:val="16"/>
+          <w:szCs w:val="16"/>
           <w:lang w:val="da-DK"/>
         </w:rPr>
         <w:t xml:space="preserve"> </w:t>
@@ -5515,8 +4760,8 @@
           <w:rPr>
             <w:rStyle w:val="Hipervnculo"/>
             <w:rFonts w:ascii="Arial" w:hAnsi="Arial" w:cs="Arial"/>
-            <w:sz w:val="18"/>
-            <w:szCs w:val="18"/>
+            <w:sz w:val="16"/>
+            <w:szCs w:val="16"/>
             <w:lang w:val="da-DK"/>
           </w:rPr>
           <w:t>http://www.prisma-statement.org/</w:t>
@@ -5525,8 +4770,8 @@
     </w:p>
     <w:sectPr>
       <w:headerReference w:type="default" r:id="rId7"/>
-      <w:pgSz w:w="16838" w:h="11906" w:orient="landscape"/>
-      <w:pgMar w:top="720" w:right="720" w:bottom="720" w:left="720" w:header="708" w:footer="708" w:gutter="0"/>
+      <w:pgSz w:w="12474" w:h="11907" w:orient="landscape"/>
+      <w:pgMar w:top="720" w:right="720" w:bottom="720" w:left="720" w:header="709" w:footer="709" w:gutter="0"/>
       <w:cols w:space="708"/>
       <w:docGrid w:linePitch="360"/>
     </w:sectPr>

</xml_diff>